<commit_message>
initial push for large-scale fires
using FIRMS data. Doc updated.
</commit_message>
<xml_diff>
--- a/docs/climada_module_drought_fire.docx
+++ b/docs/climada_module_drought_fire.docx
@@ -73,7 +73,7 @@
           <w:lang w:val="en-GB"/>
         </w:rPr>
         <w:tab/>
-        <w:t>31</w:t>
+        <w:t>3</w:t>
       </w:r>
       <w:r>
         <w:rPr>
@@ -87,7 +87,7 @@
           <w:rFonts w:ascii="Arial" w:hAnsi="Arial"/>
           <w:lang w:val="en-GB"/>
         </w:rPr>
-        <w:t>May</w:t>
+        <w:t>June</w:t>
       </w:r>
       <w:r>
         <w:rPr>
@@ -229,7 +229,14 @@
           <w:rFonts w:ascii="Arial" w:hAnsi="Arial"/>
           <w:lang w:val="en-GB"/>
         </w:rPr>
-        <w:t>method to generate a local bushfire model any place on the globe, using a cellular automat.</w:t>
+        <w:t xml:space="preserve">method to generate a local bushfire model any place on the globe, using a cellular </w:t>
+      </w:r>
+      <w:r>
+        <w:rPr>
+          <w:rFonts w:ascii="Arial" w:hAnsi="Arial"/>
+          <w:lang w:val="en-GB"/>
+        </w:rPr>
+        <w:t>automat for the small scale fires and based on satellite information for the large(r) scale events.</w:t>
       </w:r>
     </w:p>
     <w:p>
@@ -254,83 +261,688 @@
         </w:rPr>
         <w:t>This module is planned to also provide a global drought model (not implemented yet).</w:t>
       </w:r>
+    </w:p>
+    <w:p>
+      <w:pPr>
+        <w:rPr>
+          <w:rFonts w:ascii="Arial" w:hAnsi="Arial"/>
+          <w:lang w:val="en-GB"/>
+        </w:rPr>
+      </w:pPr>
+    </w:p>
+    <w:p>
+      <w:pPr>
+        <w:rPr>
+          <w:rFonts w:ascii="Arial" w:hAnsi="Arial"/>
+          <w:lang w:val="en-GB"/>
+        </w:rPr>
+      </w:pPr>
+      <w:r>
+        <w:rPr>
+          <w:rFonts w:ascii="Arial" w:hAnsi="Arial"/>
+          <w:lang w:val="en-GB"/>
+        </w:rPr>
+        <w:t xml:space="preserve">This module is </w:t>
+      </w:r>
+      <w:proofErr w:type="gramStart"/>
+      <w:r>
+        <w:rPr>
+          <w:rFonts w:ascii="Arial" w:hAnsi="Arial"/>
+          <w:lang w:val="en-GB"/>
+        </w:rPr>
+        <w:t>in  TEST</w:t>
+      </w:r>
+      <w:proofErr w:type="gramEnd"/>
+      <w:r>
+        <w:rPr>
+          <w:rFonts w:ascii="Arial" w:hAnsi="Arial"/>
+          <w:lang w:val="en-GB"/>
+        </w:rPr>
+        <w:t xml:space="preserve"> (very </w:t>
+      </w:r>
+      <w:proofErr w:type="spellStart"/>
+      <w:r>
+        <w:rPr>
+          <w:rFonts w:ascii="Arial" w:hAnsi="Arial"/>
+          <w:lang w:val="en-GB"/>
+        </w:rPr>
+        <w:t>mich</w:t>
+      </w:r>
+      <w:proofErr w:type="spellEnd"/>
+      <w:r>
+        <w:rPr>
+          <w:rFonts w:ascii="Arial" w:hAnsi="Arial"/>
+          <w:lang w:val="en-GB"/>
+        </w:rPr>
+        <w:t xml:space="preserve"> beta) state. </w:t>
+      </w:r>
+      <w:r>
+        <w:rPr>
+          <w:rFonts w:ascii="Arial" w:hAnsi="Arial"/>
+          <w:lang w:val="en-GB"/>
+        </w:rPr>
+        <w:t xml:space="preserve">There </w:t>
+      </w:r>
+      <w:r>
+        <w:rPr>
+          <w:rFonts w:ascii="Arial" w:hAnsi="Arial"/>
+          <w:lang w:val="en-GB"/>
+        </w:rPr>
+        <w:t xml:space="preserve">are two relevant </w:t>
+      </w:r>
+      <w:r>
+        <w:rPr>
+          <w:rFonts w:ascii="Arial" w:hAnsi="Arial"/>
+          <w:lang w:val="en-GB"/>
+        </w:rPr>
+        <w:t xml:space="preserve">(higher level) </w:t>
+      </w:r>
+      <w:r>
+        <w:rPr>
+          <w:rFonts w:ascii="Arial" w:hAnsi="Arial"/>
+          <w:lang w:val="en-GB"/>
+        </w:rPr>
+        <w:t>codes</w:t>
+      </w:r>
+      <w:r>
+        <w:rPr>
+          <w:rFonts w:ascii="Arial" w:hAnsi="Arial"/>
+          <w:lang w:val="en-GB"/>
+        </w:rPr>
+        <w:t xml:space="preserve">, </w:t>
+      </w:r>
+      <w:proofErr w:type="spellStart"/>
+      <w:r>
+        <w:rPr>
+          <w:rFonts w:ascii="Courier" w:hAnsi="Courier"/>
+          <w:b/>
+          <w:lang w:val="en-GB"/>
+        </w:rPr>
+        <w:t>bf_TEST</w:t>
+      </w:r>
+      <w:proofErr w:type="spellEnd"/>
+      <w:r>
+        <w:rPr>
+          <w:rFonts w:ascii="Arial" w:hAnsi="Arial"/>
+          <w:lang w:val="en-GB"/>
+        </w:rPr>
+        <w:t xml:space="preserve"> and </w:t>
+      </w:r>
+      <w:proofErr w:type="spellStart"/>
+      <w:r>
+        <w:rPr>
+          <w:rFonts w:ascii="Courier" w:hAnsi="Courier"/>
+          <w:b/>
+          <w:lang w:val="en-GB"/>
+        </w:rPr>
+        <w:t>bf_generator_</w:t>
+      </w:r>
+      <w:proofErr w:type="gramStart"/>
+      <w:r>
+        <w:rPr>
+          <w:rFonts w:ascii="Courier" w:hAnsi="Courier"/>
+          <w:b/>
+          <w:lang w:val="en-GB"/>
+        </w:rPr>
+        <w:t>large</w:t>
+      </w:r>
+      <w:proofErr w:type="spellEnd"/>
+      <w:r>
+        <w:rPr>
+          <w:rFonts w:ascii="Courier" w:hAnsi="Courier"/>
+          <w:b/>
+          <w:lang w:val="en-GB"/>
+        </w:rPr>
+        <w:t>(</w:t>
+      </w:r>
+      <w:proofErr w:type="gramEnd"/>
+      <w:r>
+        <w:rPr>
+          <w:rFonts w:ascii="Courier" w:hAnsi="Courier"/>
+          <w:b/>
+          <w:lang w:val="en-GB"/>
+        </w:rPr>
+        <w:t>‘TEST’)</w:t>
+      </w:r>
+      <w:r>
+        <w:rPr>
+          <w:rFonts w:ascii="Arial" w:hAnsi="Arial"/>
+          <w:lang w:val="en-GB"/>
+        </w:rPr>
+        <w:t>.</w:t>
+      </w:r>
+    </w:p>
+    <w:p>
+      <w:pPr>
+        <w:rPr>
+          <w:rFonts w:ascii="Arial" w:hAnsi="Arial"/>
+          <w:lang w:val="en-GB"/>
+        </w:rPr>
+      </w:pPr>
+    </w:p>
+    <w:p>
+      <w:pPr>
+        <w:rPr>
+          <w:rFonts w:ascii="Arial" w:hAnsi="Arial"/>
+          <w:lang w:val="en-GB"/>
+        </w:rPr>
+      </w:pPr>
+      <w:r>
+        <w:rPr>
+          <w:rFonts w:ascii="Arial" w:hAnsi="Arial"/>
+          <w:noProof/>
+        </w:rPr>
+        <w:drawing>
+          <wp:inline distT="0" distB="0" distL="0" distR="0" wp14:anchorId="4D43E3B7" wp14:editId="12E45AAC">
+            <wp:extent cx="5262880" cy="2733675"/>
+            <wp:effectExtent l="0" t="0" r="0" b="9525"/>
+            <wp:docPr id="1" name="Picture 1" descr="iacmac-ds3847:Users:bresch:Desktop:AUS_Victoria.png"/>
+            <wp:cNvGraphicFramePr>
+              <a:graphicFrameLocks xmlns:a="http://schemas.openxmlformats.org/drawingml/2006/main" noChangeAspect="1"/>
+            </wp:cNvGraphicFramePr>
+            <a:graphic xmlns:a="http://schemas.openxmlformats.org/drawingml/2006/main">
+              <a:graphicData uri="http://schemas.openxmlformats.org/drawingml/2006/picture">
+                <pic:pic xmlns:pic="http://schemas.openxmlformats.org/drawingml/2006/picture">
+                  <pic:nvPicPr>
+                    <pic:cNvPr id="0" name="Picture 1" descr="iacmac-ds3847:Users:bresch:Desktop:AUS_Victoria.png"/>
+                    <pic:cNvPicPr>
+                      <a:picLocks noChangeAspect="1" noChangeArrowheads="1"/>
+                    </pic:cNvPicPr>
+                  </pic:nvPicPr>
+                  <pic:blipFill>
+                    <a:blip r:embed="rId13">
+                      <a:extLst>
+                        <a:ext uri="{28A0092B-C50C-407E-A947-70E740481C1C}">
+                          <a14:useLocalDpi xmlns:a14="http://schemas.microsoft.com/office/drawing/2010/main" val="0"/>
+                        </a:ext>
+                      </a:extLst>
+                    </a:blip>
+                    <a:srcRect/>
+                    <a:stretch>
+                      <a:fillRect/>
+                    </a:stretch>
+                  </pic:blipFill>
+                  <pic:spPr bwMode="auto">
+                    <a:xfrm>
+                      <a:off x="0" y="0"/>
+                      <a:ext cx="5262880" cy="2733675"/>
+                    </a:xfrm>
+                    <a:prstGeom prst="rect">
+                      <a:avLst/>
+                    </a:prstGeom>
+                    <a:noFill/>
+                    <a:ln>
+                      <a:noFill/>
+                    </a:ln>
+                  </pic:spPr>
+                </pic:pic>
+              </a:graphicData>
+            </a:graphic>
+          </wp:inline>
+        </w:drawing>
+      </w:r>
+    </w:p>
+    <w:p>
+      <w:pPr>
+        <w:rPr>
+          <w:rFonts w:ascii="Arial" w:hAnsi="Arial"/>
+        </w:rPr>
+      </w:pPr>
+      <w:r>
+        <w:rPr>
+          <w:rFonts w:ascii="Arial" w:hAnsi="Arial"/>
+          <w:lang w:val="en-GB"/>
+        </w:rPr>
+        <w:t xml:space="preserve">Figure: the region for which TEST data is available. Obtained from </w:t>
+      </w:r>
+      <w:hyperlink r:id="rId14" w:history="1">
+        <w:r>
+          <w:rPr>
+            <w:rStyle w:val="Hyperlink"/>
+            <w:rFonts w:ascii="Arial" w:hAnsi="Arial"/>
+          </w:rPr>
+          <w:t>https://firms.modaps.eosdis.nasa.gov/download</w:t>
+        </w:r>
+      </w:hyperlink>
+      <w:r>
+        <w:rPr>
+          <w:rFonts w:ascii="Arial" w:hAnsi="Arial"/>
+        </w:rPr>
+        <w:t xml:space="preserve"> </w:t>
+      </w:r>
+    </w:p>
+    <w:p>
+      <w:pPr>
+        <w:rPr>
+          <w:rFonts w:ascii="Arial" w:hAnsi="Arial"/>
+        </w:rPr>
+      </w:pPr>
+    </w:p>
+    <w:p>
+      <w:pPr>
+        <w:rPr>
+          <w:rFonts w:ascii="Arial" w:hAnsi="Arial"/>
+        </w:rPr>
+      </w:pPr>
+      <w:r>
+        <w:rPr>
+          <w:rFonts w:ascii="Arial" w:hAnsi="Arial"/>
+          <w:noProof/>
+        </w:rPr>
+        <w:lastRenderedPageBreak/>
+        <w:drawing>
+          <wp:inline distT="0" distB="0" distL="0" distR="0" wp14:anchorId="4E19191C" wp14:editId="3AB1393A">
+            <wp:extent cx="5272405" cy="3472815"/>
+            <wp:effectExtent l="0" t="0" r="10795" b="6985"/>
+            <wp:docPr id="4" name="Picture 4" descr="iacmac-ds3847:Users:bresch:Desktop:AUS_BF_largest.png"/>
+            <wp:cNvGraphicFramePr>
+              <a:graphicFrameLocks xmlns:a="http://schemas.openxmlformats.org/drawingml/2006/main" noChangeAspect="1"/>
+            </wp:cNvGraphicFramePr>
+            <a:graphic xmlns:a="http://schemas.openxmlformats.org/drawingml/2006/main">
+              <a:graphicData uri="http://schemas.openxmlformats.org/drawingml/2006/picture">
+                <pic:pic xmlns:pic="http://schemas.openxmlformats.org/drawingml/2006/picture">
+                  <pic:nvPicPr>
+                    <pic:cNvPr id="0" name="Picture 4" descr="iacmac-ds3847:Users:bresch:Desktop:AUS_BF_largest.png"/>
+                    <pic:cNvPicPr>
+                      <a:picLocks noChangeAspect="1" noChangeArrowheads="1"/>
+                    </pic:cNvPicPr>
+                  </pic:nvPicPr>
+                  <pic:blipFill>
+                    <a:blip r:embed="rId15">
+                      <a:extLst>
+                        <a:ext uri="{28A0092B-C50C-407E-A947-70E740481C1C}">
+                          <a14:useLocalDpi xmlns:a14="http://schemas.microsoft.com/office/drawing/2010/main" val="0"/>
+                        </a:ext>
+                      </a:extLst>
+                    </a:blip>
+                    <a:srcRect/>
+                    <a:stretch>
+                      <a:fillRect/>
+                    </a:stretch>
+                  </pic:blipFill>
+                  <pic:spPr bwMode="auto">
+                    <a:xfrm>
+                      <a:off x="0" y="0"/>
+                      <a:ext cx="5272405" cy="3472815"/>
+                    </a:xfrm>
+                    <a:prstGeom prst="rect">
+                      <a:avLst/>
+                    </a:prstGeom>
+                    <a:noFill/>
+                    <a:ln>
+                      <a:noFill/>
+                    </a:ln>
+                  </pic:spPr>
+                </pic:pic>
+              </a:graphicData>
+            </a:graphic>
+          </wp:inline>
+        </w:drawing>
+      </w:r>
+    </w:p>
+    <w:p>
+      <w:pPr>
+        <w:rPr>
+          <w:rFonts w:ascii="Arial" w:hAnsi="Arial"/>
+        </w:rPr>
+      </w:pPr>
+      <w:r>
+        <w:rPr>
+          <w:rFonts w:ascii="Arial" w:hAnsi="Arial"/>
+        </w:rPr>
+        <w:t xml:space="preserve">Figure: The result screen for TEST mode. </w:t>
+      </w:r>
+      <w:proofErr w:type="gramStart"/>
+      <w:r>
+        <w:rPr>
+          <w:rFonts w:ascii="Arial" w:hAnsi="Arial"/>
+        </w:rPr>
+        <w:t>Bushfire database on the left and rendering of largest single event on the right panel.</w:t>
+      </w:r>
+      <w:proofErr w:type="gramEnd"/>
+      <w:r>
+        <w:rPr>
+          <w:rFonts w:ascii="Arial" w:hAnsi="Arial"/>
+        </w:rPr>
+        <w:t xml:space="preserve"> </w:t>
+      </w:r>
+      <w:proofErr w:type="gramStart"/>
+      <w:r>
+        <w:rPr>
+          <w:rFonts w:ascii="Arial" w:hAnsi="Arial"/>
+          <w:lang w:val="en-GB"/>
+        </w:rPr>
+        <w:t xml:space="preserve">Melbourne at the bottom </w:t>
+      </w:r>
+      <w:proofErr w:type="spellStart"/>
+      <w:r>
+        <w:rPr>
+          <w:rFonts w:ascii="Arial" w:hAnsi="Arial"/>
+          <w:lang w:val="en-GB"/>
+        </w:rPr>
+        <w:t>center</w:t>
+      </w:r>
+      <w:proofErr w:type="spellEnd"/>
+      <w:r>
+        <w:rPr>
+          <w:rFonts w:ascii="Arial" w:hAnsi="Arial"/>
+          <w:lang w:val="en-GB"/>
+        </w:rPr>
+        <w:t xml:space="preserve"> of the plots.</w:t>
+      </w:r>
+      <w:proofErr w:type="gramEnd"/>
+      <w:r>
+        <w:rPr>
+          <w:rFonts w:ascii="Arial" w:hAnsi="Arial"/>
+          <w:lang w:val="en-GB"/>
+        </w:rPr>
+        <w:t xml:space="preserve"> </w:t>
+      </w:r>
+      <w:r>
+        <w:rPr>
+          <w:rFonts w:ascii="Arial" w:hAnsi="Arial"/>
+        </w:rPr>
+        <w:t xml:space="preserve">Generated by </w:t>
+      </w:r>
+      <w:r>
+        <w:rPr>
+          <w:rFonts w:ascii="Courier New" w:hAnsi="Courier New" w:cs="Courier New"/>
+          <w:sz w:val="22"/>
+        </w:rPr>
+        <w:t>hazard=</w:t>
+      </w:r>
+      <w:proofErr w:type="spellStart"/>
+      <w:r>
+        <w:rPr>
+          <w:rFonts w:ascii="Courier New" w:hAnsi="Courier New" w:cs="Courier New"/>
+          <w:sz w:val="22"/>
+        </w:rPr>
+        <w:t>bf_generator_</w:t>
+      </w:r>
+      <w:proofErr w:type="gramStart"/>
+      <w:r>
+        <w:rPr>
+          <w:rFonts w:ascii="Courier New" w:hAnsi="Courier New" w:cs="Courier New"/>
+          <w:sz w:val="22"/>
+        </w:rPr>
+        <w:t>large</w:t>
+      </w:r>
+      <w:proofErr w:type="spellEnd"/>
+      <w:r>
+        <w:rPr>
+          <w:rFonts w:ascii="Courier New" w:hAnsi="Courier New" w:cs="Courier New"/>
+          <w:sz w:val="22"/>
+        </w:rPr>
+        <w:t>(</w:t>
+      </w:r>
+      <w:proofErr w:type="gramEnd"/>
+      <w:r>
+        <w:rPr>
+          <w:rFonts w:ascii="Courier New" w:hAnsi="Courier New" w:cs="Courier New"/>
+          <w:sz w:val="22"/>
+        </w:rPr>
+        <w:t>'TEST')</w:t>
+      </w:r>
+    </w:p>
+    <w:p>
+      <w:pPr>
+        <w:rPr>
+          <w:rFonts w:ascii="Arial" w:hAnsi="Arial"/>
+          <w:lang w:val="en-GB"/>
+        </w:rPr>
+      </w:pPr>
+    </w:p>
+    <w:p>
+      <w:pPr>
+        <w:rPr>
+          <w:rFonts w:ascii="Arial" w:hAnsi="Arial"/>
+          <w:lang w:val="en-GB"/>
+        </w:rPr>
+      </w:pPr>
+      <w:r>
+        <w:rPr>
+          <w:rFonts w:ascii="Arial" w:hAnsi="Arial"/>
+          <w:noProof/>
+        </w:rPr>
+        <w:lastRenderedPageBreak/>
+        <w:drawing>
+          <wp:inline distT="0" distB="0" distL="0" distR="0" wp14:anchorId="6B981DE3" wp14:editId="7C77D987">
+            <wp:extent cx="5272405" cy="4824730"/>
+            <wp:effectExtent l="0" t="0" r="10795" b="1270"/>
+            <wp:docPr id="3" name="Picture 3" descr="iacmac-ds3847:Users:bresch:Desktop:Screen Shot 2016-06-03 at 17.57.45.png"/>
+            <wp:cNvGraphicFramePr>
+              <a:graphicFrameLocks xmlns:a="http://schemas.openxmlformats.org/drawingml/2006/main" noChangeAspect="1"/>
+            </wp:cNvGraphicFramePr>
+            <a:graphic xmlns:a="http://schemas.openxmlformats.org/drawingml/2006/main">
+              <a:graphicData uri="http://schemas.openxmlformats.org/drawingml/2006/picture">
+                <pic:pic xmlns:pic="http://schemas.openxmlformats.org/drawingml/2006/picture">
+                  <pic:nvPicPr>
+                    <pic:cNvPr id="0" name="Picture 3" descr="iacmac-ds3847:Users:bresch:Desktop:Screen Shot 2016-06-03 at 17.57.45.png"/>
+                    <pic:cNvPicPr>
+                      <a:picLocks noChangeAspect="1" noChangeArrowheads="1"/>
+                    </pic:cNvPicPr>
+                  </pic:nvPicPr>
+                  <pic:blipFill>
+                    <a:blip r:embed="rId16">
+                      <a:extLst>
+                        <a:ext uri="{28A0092B-C50C-407E-A947-70E740481C1C}">
+                          <a14:useLocalDpi xmlns:a14="http://schemas.microsoft.com/office/drawing/2010/main" val="0"/>
+                        </a:ext>
+                      </a:extLst>
+                    </a:blip>
+                    <a:srcRect/>
+                    <a:stretch>
+                      <a:fillRect/>
+                    </a:stretch>
+                  </pic:blipFill>
+                  <pic:spPr bwMode="auto">
+                    <a:xfrm>
+                      <a:off x="0" y="0"/>
+                      <a:ext cx="5272405" cy="4824730"/>
+                    </a:xfrm>
+                    <a:prstGeom prst="rect">
+                      <a:avLst/>
+                    </a:prstGeom>
+                    <a:noFill/>
+                    <a:ln>
+                      <a:noFill/>
+                    </a:ln>
+                  </pic:spPr>
+                </pic:pic>
+              </a:graphicData>
+            </a:graphic>
+          </wp:inline>
+        </w:drawing>
+      </w:r>
+    </w:p>
+    <w:p>
+      <w:pPr>
+        <w:rPr>
+          <w:rFonts w:ascii="Arial" w:hAnsi="Arial"/>
+          <w:lang w:val="en-GB"/>
+        </w:rPr>
+      </w:pPr>
+      <w:r>
+        <w:rPr>
+          <w:rFonts w:ascii="Arial" w:hAnsi="Arial"/>
+          <w:lang w:val="en-GB"/>
+        </w:rPr>
+        <w:t xml:space="preserve">Figure: Maximum bushfire intensity at each </w:t>
+      </w:r>
+      <w:proofErr w:type="gramStart"/>
+      <w:r>
+        <w:rPr>
+          <w:rFonts w:ascii="Arial" w:hAnsi="Arial"/>
+          <w:lang w:val="en-GB"/>
+        </w:rPr>
+        <w:t>centroid,</w:t>
+      </w:r>
+      <w:proofErr w:type="gramEnd"/>
+      <w:r>
+        <w:rPr>
+          <w:rFonts w:ascii="Arial" w:hAnsi="Arial"/>
+          <w:lang w:val="en-GB"/>
+        </w:rPr>
+        <w:t xml:space="preserve"> based on the TEST data for Victoria (2006-2015). </w:t>
+      </w:r>
+      <w:proofErr w:type="gramStart"/>
+      <w:r>
+        <w:rPr>
+          <w:rFonts w:ascii="Arial" w:hAnsi="Arial"/>
+          <w:lang w:val="en-GB"/>
+        </w:rPr>
+        <w:t xml:space="preserve">Melbourne at the bottom </w:t>
+      </w:r>
+      <w:proofErr w:type="spellStart"/>
+      <w:r>
+        <w:rPr>
+          <w:rFonts w:ascii="Arial" w:hAnsi="Arial"/>
+          <w:lang w:val="en-GB"/>
+        </w:rPr>
+        <w:t>center</w:t>
+      </w:r>
+      <w:proofErr w:type="spellEnd"/>
+      <w:r>
+        <w:rPr>
+          <w:rFonts w:ascii="Arial" w:hAnsi="Arial"/>
+          <w:lang w:val="en-GB"/>
+        </w:rPr>
+        <w:t xml:space="preserve"> of the plot.</w:t>
+      </w:r>
+      <w:proofErr w:type="gramEnd"/>
+    </w:p>
+    <w:p>
+      <w:pPr>
+        <w:rPr>
+          <w:rFonts w:ascii="Arial" w:hAnsi="Arial"/>
+          <w:lang w:val="en-GB"/>
+        </w:rPr>
+      </w:pPr>
+    </w:p>
+    <w:p>
+      <w:pPr>
+        <w:rPr>
+          <w:rFonts w:ascii="Arial" w:hAnsi="Arial"/>
+          <w:lang w:val="en-GB"/>
+        </w:rPr>
+      </w:pPr>
+      <w:r>
+        <w:rPr>
+          <w:rFonts w:ascii="Arial" w:hAnsi="Arial"/>
+          <w:noProof/>
+        </w:rPr>
+        <w:lastRenderedPageBreak/>
+        <w:drawing>
+          <wp:inline distT="0" distB="0" distL="0" distR="0" wp14:anchorId="785E5CC2" wp14:editId="5809ADA8">
+            <wp:extent cx="5262880" cy="4290060"/>
+            <wp:effectExtent l="0" t="0" r="0" b="2540"/>
+            <wp:docPr id="5" name="Picture 5" descr="iacmac-ds3847:Users:bresch:Desktop:AUS_whole.png"/>
+            <wp:cNvGraphicFramePr>
+              <a:graphicFrameLocks xmlns:a="http://schemas.openxmlformats.org/drawingml/2006/main" noChangeAspect="1"/>
+            </wp:cNvGraphicFramePr>
+            <a:graphic xmlns:a="http://schemas.openxmlformats.org/drawingml/2006/main">
+              <a:graphicData uri="http://schemas.openxmlformats.org/drawingml/2006/picture">
+                <pic:pic xmlns:pic="http://schemas.openxmlformats.org/drawingml/2006/picture">
+                  <pic:nvPicPr>
+                    <pic:cNvPr id="0" name="Picture 2" descr="iacmac-ds3847:Users:bresch:Desktop:AUS_whole.png"/>
+                    <pic:cNvPicPr>
+                      <a:picLocks noChangeAspect="1" noChangeArrowheads="1"/>
+                    </pic:cNvPicPr>
+                  </pic:nvPicPr>
+                  <pic:blipFill>
+                    <a:blip r:embed="rId17">
+                      <a:extLst>
+                        <a:ext uri="{28A0092B-C50C-407E-A947-70E740481C1C}">
+                          <a14:useLocalDpi xmlns:a14="http://schemas.microsoft.com/office/drawing/2010/main" val="0"/>
+                        </a:ext>
+                      </a:extLst>
+                    </a:blip>
+                    <a:srcRect/>
+                    <a:stretch>
+                      <a:fillRect/>
+                    </a:stretch>
+                  </pic:blipFill>
+                  <pic:spPr bwMode="auto">
+                    <a:xfrm>
+                      <a:off x="0" y="0"/>
+                      <a:ext cx="5262880" cy="4290060"/>
+                    </a:xfrm>
+                    <a:prstGeom prst="rect">
+                      <a:avLst/>
+                    </a:prstGeom>
+                    <a:noFill/>
+                    <a:ln>
+                      <a:noFill/>
+                    </a:ln>
+                  </pic:spPr>
+                </pic:pic>
+              </a:graphicData>
+            </a:graphic>
+          </wp:inline>
+        </w:drawing>
+      </w:r>
+    </w:p>
+    <w:p>
+      <w:pPr>
+        <w:rPr>
+          <w:rFonts w:ascii="Arial" w:hAnsi="Arial"/>
+        </w:rPr>
+      </w:pPr>
+      <w:r>
+        <w:rPr>
+          <w:rFonts w:ascii="Arial" w:hAnsi="Arial"/>
+          <w:lang w:val="en-GB"/>
+        </w:rPr>
+        <w:t xml:space="preserve">Figure: The boundary rectangle for </w:t>
+      </w:r>
+      <w:proofErr w:type="spellStart"/>
+      <w:r>
+        <w:rPr>
+          <w:rFonts w:ascii="Arial" w:hAnsi="Arial"/>
+          <w:lang w:val="en-GB"/>
+        </w:rPr>
+        <w:t>thw</w:t>
+      </w:r>
+      <w:proofErr w:type="spellEnd"/>
+      <w:r>
+        <w:rPr>
+          <w:rFonts w:ascii="Arial" w:hAnsi="Arial"/>
+          <w:lang w:val="en-GB"/>
+        </w:rPr>
+        <w:t xml:space="preserve"> whole of Australia, resulting in a database of about 400MB of bushfire locations. </w:t>
+      </w:r>
+      <w:r>
+        <w:rPr>
+          <w:rFonts w:ascii="Arial" w:hAnsi="Arial"/>
+          <w:lang w:val="en-GB"/>
+        </w:rPr>
+        <w:t xml:space="preserve">Obtained from </w:t>
+      </w:r>
+      <w:hyperlink r:id="rId18" w:history="1">
+        <w:r>
+          <w:rPr>
+            <w:rStyle w:val="Hyperlink"/>
+            <w:rFonts w:ascii="Arial" w:hAnsi="Arial"/>
+          </w:rPr>
+          <w:t>https://firms.modaps.eosdis.nasa.gov/download</w:t>
+        </w:r>
+      </w:hyperlink>
+      <w:r>
+        <w:rPr>
+          <w:rFonts w:ascii="Arial" w:hAnsi="Arial"/>
+        </w:rPr>
+        <w:t xml:space="preserve"> </w:t>
+      </w:r>
+    </w:p>
+    <w:p>
+      <w:pPr>
+        <w:rPr>
+          <w:rFonts w:ascii="Arial" w:hAnsi="Arial"/>
+          <w:lang w:val="en-GB"/>
+        </w:rPr>
+      </w:pPr>
       <w:bookmarkStart w:id="0" w:name="_GoBack"/>
       <w:bookmarkEnd w:id="0"/>
-    </w:p>
-    <w:p>
-      <w:pPr>
-        <w:rPr>
-          <w:rFonts w:ascii="Arial" w:hAnsi="Arial"/>
-          <w:lang w:val="en-GB"/>
-        </w:rPr>
-      </w:pPr>
-    </w:p>
-    <w:p>
-      <w:pPr>
-        <w:rPr>
-          <w:rFonts w:ascii="Arial" w:hAnsi="Arial"/>
-          <w:lang w:val="en-GB"/>
-        </w:rPr>
-      </w:pPr>
-      <w:r>
-        <w:rPr>
-          <w:rFonts w:ascii="Arial" w:hAnsi="Arial"/>
-          <w:lang w:val="en-GB"/>
-        </w:rPr>
-        <w:t xml:space="preserve">There </w:t>
-      </w:r>
-      <w:r>
-        <w:rPr>
-          <w:rFonts w:ascii="Arial" w:hAnsi="Arial"/>
-          <w:lang w:val="en-GB"/>
-        </w:rPr>
-        <w:t>are two relevant codes</w:t>
-      </w:r>
-      <w:r>
-        <w:rPr>
-          <w:rFonts w:ascii="Arial" w:hAnsi="Arial"/>
-          <w:lang w:val="en-GB"/>
-        </w:rPr>
-        <w:t xml:space="preserve">, </w:t>
-      </w:r>
-      <w:r>
-        <w:rPr>
-          <w:rFonts w:ascii="Courier" w:hAnsi="Courier"/>
-          <w:b/>
-          <w:lang w:val="en-GB"/>
-        </w:rPr>
-        <w:t>code1</w:t>
-      </w:r>
-      <w:r>
-        <w:rPr>
-          <w:rFonts w:ascii="Arial" w:hAnsi="Arial"/>
-          <w:lang w:val="en-GB"/>
-        </w:rPr>
-        <w:t xml:space="preserve"> and </w:t>
-      </w:r>
-      <w:r>
-        <w:rPr>
-          <w:rFonts w:ascii="Courier" w:hAnsi="Courier"/>
-          <w:b/>
-          <w:lang w:val="en-GB"/>
-        </w:rPr>
-        <w:t>code2</w:t>
-      </w:r>
-      <w:r>
-        <w:rPr>
-          <w:rFonts w:ascii="Arial" w:hAnsi="Arial"/>
-          <w:lang w:val="en-GB"/>
-        </w:rPr>
-        <w:t>.</w:t>
-      </w:r>
-    </w:p>
-    <w:p>
-      <w:pPr>
-        <w:rPr>
-          <w:rFonts w:ascii="Arial" w:hAnsi="Arial"/>
-          <w:lang w:val="en-GB"/>
-        </w:rPr>
-      </w:pPr>
     </w:p>
     <w:sectPr>
       <w:pgSz w:w="11900" w:h="16840"/>
@@ -1594,7 +2206,7 @@
 </file>
 
 <file path=customXml/itemProps1.xml><?xml version="1.0" encoding="utf-8"?>
-<ds:datastoreItem xmlns:ds="http://schemas.openxmlformats.org/officeDocument/2006/customXml" ds:itemID="{953A41D5-5144-854E-B425-A6D2AFE19B7A}">
+<ds:datastoreItem xmlns:ds="http://schemas.openxmlformats.org/officeDocument/2006/customXml" ds:itemID="{9A1981F9-A301-6749-9C8B-9A63F1C85025}">
   <ds:schemaRefs>
     <ds:schemaRef ds:uri="http://schemas.openxmlformats.org/officeDocument/2006/bibliography"/>
   </ds:schemaRefs>

</xml_diff>

<commit_message>
checked, works fine again. docs updated
entity .xlsx files updated, some small updated in code.
</commit_message>
<xml_diff>
--- a/docs/climada_module_drought_fire.docx
+++ b/docs/climada_module_drought_fire.docx
@@ -1,6 +1,6 @@
 
 <file path=word/document.xml><?xml version="1.0" encoding="utf-8"?>
-<w:document xmlns:wpc="http://schemas.microsoft.com/office/word/2010/wordprocessingCanvas" xmlns:mo="http://schemas.microsoft.com/office/mac/office/2008/main" xmlns:mc="http://schemas.openxmlformats.org/markup-compatibility/2006" xmlns:mv="urn:schemas-microsoft-com:mac:vml" xmlns:o="urn:schemas-microsoft-com:office:office" xmlns:r="http://schemas.openxmlformats.org/officeDocument/2006/relationships" xmlns:m="http://schemas.openxmlformats.org/officeDocument/2006/math" xmlns:v="urn:schemas-microsoft-com:vml" xmlns:wp14="http://schemas.microsoft.com/office/word/2010/wordprocessingDrawing" xmlns:wp="http://schemas.openxmlformats.org/drawingml/2006/wordprocessingDrawing" xmlns:w10="urn:schemas-microsoft-com:office:word" xmlns:w="http://schemas.openxmlformats.org/wordprocessingml/2006/main" xmlns:w14="http://schemas.microsoft.com/office/word/2010/wordml" xmlns:wpg="http://schemas.microsoft.com/office/word/2010/wordprocessingGroup" xmlns:wpi="http://schemas.microsoft.com/office/word/2010/wordprocessingInk" xmlns:wne="http://schemas.microsoft.com/office/word/2006/wordml" xmlns:wps="http://schemas.microsoft.com/office/word/2010/wordprocessingShape" mc:Ignorable="w14 wp14">
+<w:document xmlns:wpc="http://schemas.microsoft.com/office/word/2010/wordprocessingCanvas" xmlns:mo="http://schemas.microsoft.com/office/mac/office/2008/main" xmlns:mc="http://schemas.openxmlformats.org/markup-compatibility/2006" xmlns:mv="urn:schemas-microsoft-com:mac:vml" xmlns:o="urn:schemas-microsoft-com:office:office" xmlns:r="http://schemas.openxmlformats.org/officeDocument/2006/relationships" xmlns:m="http://schemas.openxmlformats.org/officeDocument/2006/math" xmlns:v="urn:schemas-microsoft-com:vml" xmlns:wp14="http://schemas.microsoft.com/office/word/2010/wordprocessingDrawing" xmlns:wp="http://schemas.openxmlformats.org/drawingml/2006/wordprocessingDrawing" xmlns:w10="urn:schemas-microsoft-com:office:word" xmlns:w="http://schemas.openxmlformats.org/wordprocessingml/2006/main" xmlns:w14="http://schemas.microsoft.com/office/word/2010/wordml" xmlns:w15="http://schemas.microsoft.com/office/word/2012/wordml" xmlns:wpg="http://schemas.microsoft.com/office/word/2010/wordprocessingGroup" xmlns:wpi="http://schemas.microsoft.com/office/word/2010/wordprocessingInk" xmlns:wne="http://schemas.microsoft.com/office/word/2006/wordml" xmlns:wps="http://schemas.microsoft.com/office/word/2010/wordprocessingShape" mc:Ignorable="w14 w15 wp14">
   <w:body>
     <w:p>
       <w:pPr>
@@ -9,7 +9,6 @@
           <w:lang w:val="en-GB"/>
         </w:rPr>
       </w:pPr>
-      <w:proofErr w:type="gramStart"/>
       <w:r>
         <w:rPr>
           <w:rFonts w:ascii="Arial" w:hAnsi="Arial"/>
@@ -22,15 +21,7 @@
           <w:rFonts w:ascii="Arial" w:hAnsi="Arial"/>
           <w:lang w:val="en-GB"/>
         </w:rPr>
-        <w:t>a</w:t>
-      </w:r>
-      <w:proofErr w:type="gramEnd"/>
-      <w:r>
-        <w:rPr>
-          <w:rFonts w:ascii="Arial" w:hAnsi="Arial"/>
-          <w:lang w:val="en-GB"/>
-        </w:rPr>
-        <w:t xml:space="preserve"> module </w:t>
+        <w:t xml:space="preserve">a module </w:t>
       </w:r>
       <w:r>
         <w:rPr>
@@ -73,7 +64,7 @@
           <w:lang w:val="en-GB"/>
         </w:rPr>
         <w:tab/>
-        <w:t>3</w:t>
+        <w:t>8</w:t>
       </w:r>
       <w:r>
         <w:rPr>
@@ -87,7 +78,7 @@
           <w:rFonts w:ascii="Arial" w:hAnsi="Arial"/>
           <w:lang w:val="en-GB"/>
         </w:rPr>
-        <w:t>June</w:t>
+        <w:t>May</w:t>
       </w:r>
       <w:r>
         <w:rPr>
@@ -101,17 +92,17 @@
           <w:rFonts w:ascii="Arial" w:hAnsi="Arial"/>
           <w:lang w:val="en-GB"/>
         </w:rPr>
-        <w:t>2016</w:t>
-      </w:r>
-    </w:p>
-    <w:p>
-      <w:pPr>
-        <w:rPr>
-          <w:rFonts w:ascii="Arial" w:hAnsi="Arial"/>
-          <w:lang w:val="en-GB"/>
-        </w:rPr>
-      </w:pPr>
-      <w:hyperlink r:id="rId9" w:history="1">
+        <w:t>2017</w:t>
+      </w:r>
+    </w:p>
+    <w:p>
+      <w:pPr>
+        <w:rPr>
+          <w:rFonts w:ascii="Arial" w:hAnsi="Arial"/>
+          <w:lang w:val="en-GB"/>
+        </w:rPr>
+      </w:pPr>
+      <w:hyperlink r:id="rId8" w:history="1">
         <w:r>
           <w:rPr>
             <w:rStyle w:val="Hyperlink"/>
@@ -129,7 +120,7 @@
           <w:lang w:val="en-GB"/>
         </w:rPr>
       </w:pPr>
-      <w:hyperlink r:id="rId10" w:history="1">
+      <w:hyperlink r:id="rId9" w:history="1">
         <w:r>
           <w:rPr>
             <w:rStyle w:val="Hyperlink"/>
@@ -146,7 +137,7 @@
         </w:rPr>
         <w:t xml:space="preserve">, </w:t>
       </w:r>
-      <w:hyperlink r:id="rId11" w:history="1">
+      <w:hyperlink r:id="rId10" w:history="1">
         <w:r>
           <w:rPr>
             <w:rStyle w:val="Hyperlink"/>
@@ -163,7 +154,7 @@
         </w:rPr>
         <w:t xml:space="preserve"> &amp; </w:t>
       </w:r>
-      <w:hyperlink r:id="rId12" w:history="1">
+      <w:hyperlink r:id="rId11" w:history="1">
         <w:r>
           <w:rPr>
             <w:rStyle w:val="Hyperlink"/>
@@ -274,47 +265,152 @@
       <w:pPr>
         <w:rPr>
           <w:rFonts w:ascii="Arial" w:hAnsi="Arial"/>
-          <w:lang w:val="en-GB"/>
-        </w:rPr>
-      </w:pPr>
-      <w:r>
-        <w:rPr>
-          <w:rFonts w:ascii="Arial" w:hAnsi="Arial"/>
-          <w:lang w:val="en-GB"/>
-        </w:rPr>
-        <w:t xml:space="preserve">This module is </w:t>
-      </w:r>
-      <w:proofErr w:type="gramStart"/>
-      <w:r>
-        <w:rPr>
-          <w:rFonts w:ascii="Arial" w:hAnsi="Arial"/>
-          <w:lang w:val="en-GB"/>
-        </w:rPr>
-        <w:t>in  TEST</w:t>
-      </w:r>
-      <w:proofErr w:type="gramEnd"/>
-      <w:r>
-        <w:rPr>
-          <w:rFonts w:ascii="Arial" w:hAnsi="Arial"/>
-          <w:lang w:val="en-GB"/>
-        </w:rPr>
-        <w:t xml:space="preserve"> (very </w:t>
+        </w:rPr>
+      </w:pPr>
+      <w:r>
+        <w:rPr>
+          <w:rFonts w:ascii="Arial" w:hAnsi="Arial"/>
+        </w:rPr>
+        <w:t>In essence, this module currently implements two approaches for bushfire</w:t>
+      </w:r>
+    </w:p>
+    <w:p>
+      <w:pPr>
+        <w:pStyle w:val="ListParagraph"/>
+        <w:numPr>
+          <w:ilvl w:val="0"/>
+          <w:numId w:val="3"/>
+        </w:numPr>
+        <w:rPr>
+          <w:rFonts w:ascii="Courier New" w:hAnsi="Courier New" w:cs="Courier New"/>
+        </w:rPr>
+      </w:pPr>
+      <w:r>
+        <w:rPr>
+          <w:rFonts w:ascii="Arial" w:hAnsi="Arial"/>
+        </w:rPr>
+        <w:t>Firms-</w:t>
+      </w:r>
+      <w:r>
+        <w:rPr>
+          <w:rFonts w:ascii="Arial" w:hAnsi="Arial"/>
+        </w:rPr>
+        <w:t xml:space="preserve">data </w:t>
+      </w:r>
+      <w:r>
+        <w:rPr>
+          <w:rFonts w:ascii="Arial" w:hAnsi="Arial"/>
+        </w:rPr>
+        <w:t xml:space="preserve">based historic fires </w:t>
+      </w:r>
+      <w:r>
+        <w:sym w:font="Wingdings" w:char="F0E0"/>
+      </w:r>
+      <w:r>
+        <w:rPr>
+          <w:rFonts w:ascii="Arial" w:hAnsi="Arial"/>
+        </w:rPr>
+        <w:t xml:space="preserve"> see </w:t>
       </w:r>
       <w:proofErr w:type="spellStart"/>
       <w:r>
         <w:rPr>
-          <w:rFonts w:ascii="Arial" w:hAnsi="Arial"/>
-          <w:lang w:val="en-GB"/>
-        </w:rPr>
-        <w:t>mich</w:t>
+          <w:rFonts w:ascii="Courier New" w:hAnsi="Courier New" w:cs="Courier New"/>
+        </w:rPr>
+        <w:t>bf_generator_large</w:t>
       </w:r>
       <w:proofErr w:type="spellEnd"/>
-      <w:r>
-        <w:rPr>
-          <w:rFonts w:ascii="Arial" w:hAnsi="Arial"/>
-          <w:lang w:val="en-GB"/>
-        </w:rPr>
-        <w:t xml:space="preserve"> beta) state. </w:t>
+    </w:p>
+    <w:p>
+      <w:pPr>
+        <w:pStyle w:val="ListParagraph"/>
+        <w:numPr>
+          <w:ilvl w:val="0"/>
+          <w:numId w:val="3"/>
+        </w:numPr>
+        <w:rPr>
+          <w:rFonts w:ascii="Courier New" w:hAnsi="Courier New" w:cs="Courier New"/>
+        </w:rPr>
+      </w:pPr>
+      <w:r>
+        <w:rPr>
+          <w:rFonts w:ascii="Arial" w:hAnsi="Arial"/>
+        </w:rPr>
+        <w:t xml:space="preserve">Cellular-automata generated fires </w:t>
+      </w:r>
+      <w:r>
+        <w:sym w:font="Wingdings" w:char="F0E0"/>
+      </w:r>
+      <w:r>
+        <w:rPr>
+          <w:rFonts w:ascii="Arial" w:hAnsi="Arial"/>
+        </w:rPr>
+        <w:t xml:space="preserve"> see </w:t>
+      </w:r>
+      <w:proofErr w:type="spellStart"/>
+      <w:r>
+        <w:rPr>
+          <w:rFonts w:ascii="Courier New" w:hAnsi="Courier New" w:cs="Courier New"/>
+        </w:rPr>
+        <w:t>bf_TEST</w:t>
+      </w:r>
+      <w:proofErr w:type="spellEnd"/>
+    </w:p>
+    <w:p>
+      <w:pPr>
+        <w:rPr>
+          <w:rFonts w:ascii="Arial" w:hAnsi="Arial"/>
+        </w:rPr>
+      </w:pPr>
+    </w:p>
+    <w:p>
+      <w:pPr>
+        <w:rPr>
+          <w:rFonts w:ascii="Arial" w:hAnsi="Arial"/>
+        </w:rPr>
+      </w:pPr>
+      <w:r>
+        <w:rPr>
+          <w:rFonts w:ascii="Arial" w:hAnsi="Arial"/>
+        </w:rPr>
+        <w:t>All details to be documented in the headers of the respective routines (for the time being).</w:t>
+      </w:r>
+    </w:p>
+    <w:p>
+      <w:pPr>
+        <w:rPr>
+          <w:rFonts w:ascii="Arial" w:hAnsi="Arial"/>
+          <w:lang w:val="en-GB"/>
+        </w:rPr>
+      </w:pPr>
+    </w:p>
+    <w:p>
+      <w:pPr>
+        <w:rPr>
+          <w:rFonts w:ascii="Arial" w:hAnsi="Arial"/>
+          <w:lang w:val="en-GB"/>
+        </w:rPr>
+      </w:pPr>
+      <w:r>
+        <w:rPr>
+          <w:rFonts w:ascii="Arial" w:hAnsi="Arial"/>
+          <w:lang w:val="en-GB"/>
+        </w:rPr>
+        <w:t xml:space="preserve">This module is in </w:t>
+      </w:r>
+      <w:r>
+        <w:rPr>
+          <w:rFonts w:ascii="Arial" w:hAnsi="Arial"/>
+          <w:lang w:val="en-GB"/>
+        </w:rPr>
+        <w:t>TEST (very mu</w:t>
+      </w:r>
+      <w:r>
+        <w:rPr>
+          <w:rFonts w:ascii="Arial" w:hAnsi="Arial"/>
+          <w:lang w:val="en-GB"/>
+        </w:rPr>
+        <w:t xml:space="preserve">ch beta) state. </w:t>
       </w:r>
       <w:r>
         <w:rPr>
@@ -375,34 +471,16 @@
           <w:b/>
           <w:lang w:val="en-GB"/>
         </w:rPr>
-        <w:t>bf_generator_</w:t>
-      </w:r>
-      <w:proofErr w:type="gramStart"/>
+        <w:t>bf_generator_large</w:t>
+      </w:r>
+      <w:proofErr w:type="spellEnd"/>
       <w:r>
         <w:rPr>
           <w:rFonts w:ascii="Courier" w:hAnsi="Courier"/>
           <w:b/>
           <w:lang w:val="en-GB"/>
         </w:rPr>
-        <w:t>large</w:t>
-      </w:r>
-      <w:proofErr w:type="spellEnd"/>
-      <w:r>
-        <w:rPr>
-          <w:rFonts w:ascii="Courier" w:hAnsi="Courier"/>
-          <w:b/>
-          <w:lang w:val="en-GB"/>
-        </w:rPr>
-        <w:t>(</w:t>
-      </w:r>
-      <w:proofErr w:type="gramEnd"/>
-      <w:r>
-        <w:rPr>
-          <w:rFonts w:ascii="Courier" w:hAnsi="Courier"/>
-          <w:b/>
-          <w:lang w:val="en-GB"/>
-        </w:rPr>
-        <w:t>‘TEST’)</w:t>
+        <w:t>(‘TEST’)</w:t>
       </w:r>
       <w:r>
         <w:rPr>
@@ -450,7 +528,7 @@
                     </pic:cNvPicPr>
                   </pic:nvPicPr>
                   <pic:blipFill>
-                    <a:blip r:embed="rId13">
+                    <a:blip r:embed="rId12">
                       <a:extLst>
                         <a:ext uri="{28A0092B-C50C-407E-A947-70E740481C1C}">
                           <a14:useLocalDpi xmlns:a14="http://schemas.microsoft.com/office/drawing/2010/main" val="0"/>
@@ -495,7 +573,7 @@
         </w:rPr>
         <w:t xml:space="preserve">Figure: the region for which TEST data is available. Obtained from </w:t>
       </w:r>
-      <w:hyperlink r:id="rId14" w:history="1">
+      <w:hyperlink r:id="rId13" w:history="1">
         <w:r>
           <w:rPr>
             <w:rStyle w:val="Hyperlink"/>
@@ -510,6 +588,12 @@
         </w:rPr>
         <w:t xml:space="preserve"> </w:t>
       </w:r>
+      <w:r>
+        <w:rPr>
+          <w:rFonts w:ascii="Arial" w:hAnsi="Arial"/>
+        </w:rPr>
+        <w:t>. See bottom of this document for larger dataset(s).</w:t>
+      </w:r>
     </w:p>
     <w:p>
       <w:pPr>
@@ -531,10 +615,10 @@
         </w:rPr>
         <w:lastRenderedPageBreak/>
         <w:drawing>
-          <wp:inline distT="0" distB="0" distL="0" distR="0" wp14:anchorId="4E19191C" wp14:editId="3AB1393A">
-            <wp:extent cx="5272405" cy="3472815"/>
-            <wp:effectExtent l="0" t="0" r="10795" b="6985"/>
-            <wp:docPr id="4" name="Picture 4" descr="iacmac-ds3847:Users:bresch:Desktop:AUS_BF_largest.png"/>
+          <wp:inline distT="0" distB="0" distL="0" distR="0" wp14:anchorId="51B136AC" wp14:editId="3CF9EFD7">
+            <wp:extent cx="5223510" cy="3278505"/>
+            <wp:effectExtent l="0" t="0" r="8890" b="0"/>
+            <wp:docPr id="2" name="Picture 2" descr="../../../../../Desktop/Screen%20Shot%202017-05-08%20at%2015."/>
             <wp:cNvGraphicFramePr>
               <a:graphicFrameLocks xmlns:a="http://schemas.openxmlformats.org/drawingml/2006/main" noChangeAspect="1"/>
             </wp:cNvGraphicFramePr>
@@ -542,7 +626,173 @@
               <a:graphicData uri="http://schemas.openxmlformats.org/drawingml/2006/picture">
                 <pic:pic xmlns:pic="http://schemas.openxmlformats.org/drawingml/2006/picture">
                   <pic:nvPicPr>
-                    <pic:cNvPr id="0" name="Picture 4" descr="iacmac-ds3847:Users:bresch:Desktop:AUS_BF_largest.png"/>
+                    <pic:cNvPr id="0" name="Picture 1" descr="../../../../../Desktop/Screen%20Shot%202017-05-08%20at%2015."/>
+                    <pic:cNvPicPr>
+                      <a:picLocks noChangeAspect="1" noChangeArrowheads="1"/>
+                    </pic:cNvPicPr>
+                  </pic:nvPicPr>
+                  <pic:blipFill>
+                    <a:blip r:embed="rId14">
+                      <a:extLst>
+                        <a:ext uri="{28A0092B-C50C-407E-A947-70E740481C1C}">
+                          <a14:useLocalDpi xmlns:a14="http://schemas.microsoft.com/office/drawing/2010/main" val="0"/>
+                        </a:ext>
+                      </a:extLst>
+                    </a:blip>
+                    <a:srcRect/>
+                    <a:stretch>
+                      <a:fillRect/>
+                    </a:stretch>
+                  </pic:blipFill>
+                  <pic:spPr bwMode="auto">
+                    <a:xfrm>
+                      <a:off x="0" y="0"/>
+                      <a:ext cx="5223510" cy="3278505"/>
+                    </a:xfrm>
+                    <a:prstGeom prst="rect">
+                      <a:avLst/>
+                    </a:prstGeom>
+                    <a:noFill/>
+                    <a:ln>
+                      <a:noFill/>
+                    </a:ln>
+                  </pic:spPr>
+                </pic:pic>
+              </a:graphicData>
+            </a:graphic>
+          </wp:inline>
+        </w:drawing>
+      </w:r>
+    </w:p>
+    <w:p>
+      <w:pPr>
+        <w:rPr>
+          <w:rFonts w:ascii="Arial" w:hAnsi="Arial"/>
+        </w:rPr>
+      </w:pPr>
+      <w:r>
+        <w:rPr>
+          <w:rFonts w:ascii="Arial" w:hAnsi="Arial"/>
+        </w:rPr>
+        <w:t>Figure: The result screen for TEST mode. Bushfire database on the</w:t>
+      </w:r>
+      <w:r>
+        <w:rPr>
+          <w:rFonts w:ascii="Arial" w:hAnsi="Arial"/>
+        </w:rPr>
+        <w:t xml:space="preserve"> top</w:t>
+      </w:r>
+      <w:r>
+        <w:rPr>
+          <w:rFonts w:ascii="Arial" w:hAnsi="Arial"/>
+        </w:rPr>
+        <w:t xml:space="preserve"> left and rendering of largest single event on the </w:t>
+      </w:r>
+      <w:r>
+        <w:rPr>
+          <w:rFonts w:ascii="Arial" w:hAnsi="Arial"/>
+        </w:rPr>
+        <w:t xml:space="preserve">top </w:t>
+      </w:r>
+      <w:r>
+        <w:rPr>
+          <w:rFonts w:ascii="Arial" w:hAnsi="Arial"/>
+        </w:rPr>
+        <w:t xml:space="preserve">right panel. </w:t>
+      </w:r>
+      <w:r>
+        <w:rPr>
+          <w:rFonts w:ascii="Arial" w:hAnsi="Arial"/>
+          <w:lang w:val="en-GB"/>
+        </w:rPr>
+        <w:t xml:space="preserve">Melbourne at the bottom </w:t>
+      </w:r>
+      <w:proofErr w:type="spellStart"/>
+      <w:r>
+        <w:rPr>
+          <w:rFonts w:ascii="Arial" w:hAnsi="Arial"/>
+          <w:lang w:val="en-GB"/>
+        </w:rPr>
+        <w:t>center</w:t>
+      </w:r>
+      <w:proofErr w:type="spellEnd"/>
+      <w:r>
+        <w:rPr>
+          <w:rFonts w:ascii="Arial" w:hAnsi="Arial"/>
+          <w:lang w:val="en-GB"/>
+        </w:rPr>
+        <w:t xml:space="preserve"> of the plots. </w:t>
+      </w:r>
+      <w:r>
+        <w:rPr>
+          <w:rFonts w:ascii="Arial" w:hAnsi="Arial"/>
+          <w:lang w:val="en-GB"/>
+        </w:rPr>
+        <w:t xml:space="preserve">Asset distribution in the lower left and resulting damage frequency curve (DFC) in the lower right panel. </w:t>
+      </w:r>
+      <w:r>
+        <w:rPr>
+          <w:rFonts w:ascii="Arial" w:hAnsi="Arial"/>
+        </w:rPr>
+        <w:t xml:space="preserve">Generated by </w:t>
+      </w:r>
+      <w:r>
+        <w:rPr>
+          <w:rFonts w:ascii="Courier New" w:hAnsi="Courier New" w:cs="Courier New"/>
+          <w:sz w:val="22"/>
+        </w:rPr>
+        <w:t>hazard=</w:t>
+      </w:r>
+      <w:proofErr w:type="spellStart"/>
+      <w:r>
+        <w:rPr>
+          <w:rFonts w:ascii="Courier New" w:hAnsi="Courier New" w:cs="Courier New"/>
+          <w:sz w:val="22"/>
+        </w:rPr>
+        <w:t>bf_generator_large</w:t>
+      </w:r>
+      <w:proofErr w:type="spellEnd"/>
+      <w:r>
+        <w:rPr>
+          <w:rFonts w:ascii="Courier New" w:hAnsi="Courier New" w:cs="Courier New"/>
+          <w:sz w:val="22"/>
+        </w:rPr>
+        <w:t>('TEST')</w:t>
+      </w:r>
+    </w:p>
+    <w:p>
+      <w:pPr>
+        <w:rPr>
+          <w:rFonts w:ascii="Arial" w:hAnsi="Arial"/>
+          <w:lang w:val="en-GB"/>
+        </w:rPr>
+      </w:pPr>
+    </w:p>
+    <w:p>
+      <w:pPr>
+        <w:rPr>
+          <w:rFonts w:ascii="Arial" w:hAnsi="Arial"/>
+          <w:lang w:val="en-GB"/>
+        </w:rPr>
+      </w:pPr>
+      <w:r>
+        <w:rPr>
+          <w:rFonts w:ascii="Arial" w:hAnsi="Arial"/>
+          <w:noProof/>
+        </w:rPr>
+        <w:drawing>
+          <wp:inline distT="0" distB="0" distL="0" distR="0" wp14:anchorId="6B981DE3" wp14:editId="2A4AB5AD">
+            <wp:extent cx="3730771" cy="3413994"/>
+            <wp:effectExtent l="0" t="0" r="3175" b="0"/>
+            <wp:docPr id="3" name="Picture 3" descr="iacmac-ds3847:Users:bresch:Desktop:Screen Shot 2016-06-03 at 17.57.45.png"/>
+            <wp:cNvGraphicFramePr>
+              <a:graphicFrameLocks xmlns:a="http://schemas.openxmlformats.org/drawingml/2006/main" noChangeAspect="1"/>
+            </wp:cNvGraphicFramePr>
+            <a:graphic xmlns:a="http://schemas.openxmlformats.org/drawingml/2006/main">
+              <a:graphicData uri="http://schemas.openxmlformats.org/drawingml/2006/picture">
+                <pic:pic xmlns:pic="http://schemas.openxmlformats.org/drawingml/2006/picture">
+                  <pic:nvPicPr>
+                    <pic:cNvPr id="0" name="Picture 3" descr="iacmac-ds3847:Users:bresch:Desktop:Screen Shot 2016-06-03 at 17.57.45.png"/>
                     <pic:cNvPicPr>
                       <a:picLocks noChangeAspect="1" noChangeArrowheads="1"/>
                     </pic:cNvPicPr>
@@ -563,7 +813,7 @@
                   <pic:spPr bwMode="auto">
                     <a:xfrm>
                       <a:off x="0" y="0"/>
-                      <a:ext cx="5272405" cy="3472815"/>
+                      <a:ext cx="3735401" cy="3418231"/>
                     </a:xfrm>
                     <a:prstGeom prst="rect">
                       <a:avLst/>
@@ -589,30 +839,9 @@
       <w:r>
         <w:rPr>
           <w:rFonts w:ascii="Arial" w:hAnsi="Arial"/>
-        </w:rPr>
-        <w:t xml:space="preserve">Figure: The result screen for TEST mode. </w:t>
-      </w:r>
-      <w:proofErr w:type="gramStart"/>
-      <w:r>
-        <w:rPr>
-          <w:rFonts w:ascii="Arial" w:hAnsi="Arial"/>
-        </w:rPr>
-        <w:t>Bushfire database on the left and rendering of largest single event on the right panel.</w:t>
-      </w:r>
-      <w:proofErr w:type="gramEnd"/>
-      <w:r>
-        <w:rPr>
-          <w:rFonts w:ascii="Arial" w:hAnsi="Arial"/>
-        </w:rPr>
-        <w:t xml:space="preserve"> </w:t>
-      </w:r>
-      <w:proofErr w:type="gramStart"/>
-      <w:r>
-        <w:rPr>
-          <w:rFonts w:ascii="Arial" w:hAnsi="Arial"/>
-          <w:lang w:val="en-GB"/>
-        </w:rPr>
-        <w:t xml:space="preserve">Melbourne at the bottom </w:t>
+          <w:lang w:val="en-GB"/>
+        </w:rPr>
+        <w:t xml:space="preserve">Figure: Maximum bushfire intensity at each centroid, based on the TEST data for Victoria (2006-2015). Melbourne at the bottom </w:t>
       </w:r>
       <w:proofErr w:type="spellStart"/>
       <w:r>
@@ -628,21 +857,37 @@
           <w:rFonts w:ascii="Arial" w:hAnsi="Arial"/>
           <w:lang w:val="en-GB"/>
         </w:rPr>
-        <w:t xml:space="preserve"> of the plots.</w:t>
-      </w:r>
-      <w:proofErr w:type="gramEnd"/>
-      <w:r>
-        <w:rPr>
-          <w:rFonts w:ascii="Arial" w:hAnsi="Arial"/>
-          <w:lang w:val="en-GB"/>
-        </w:rPr>
-        <w:t xml:space="preserve"> </w:t>
-      </w:r>
-      <w:r>
-        <w:rPr>
-          <w:rFonts w:ascii="Arial" w:hAnsi="Arial"/>
-        </w:rPr>
-        <w:t xml:space="preserve">Generated by </w:t>
+        <w:t xml:space="preserve"> of the plot.</w:t>
+      </w:r>
+      <w:r>
+        <w:rPr>
+          <w:rFonts w:ascii="Arial" w:hAnsi="Arial"/>
+          <w:lang w:val="en-GB"/>
+        </w:rPr>
+        <w:t xml:space="preserve"> Plot generated by plotting </w:t>
+      </w:r>
+      <w:proofErr w:type="spellStart"/>
+      <w:r>
+        <w:rPr>
+          <w:rFonts w:ascii="Courier New" w:hAnsi="Courier New" w:cs="Courier New"/>
+          <w:lang w:val="en-GB"/>
+        </w:rPr>
+        <w:t>climada_hazard_plot</w:t>
+      </w:r>
+      <w:proofErr w:type="spellEnd"/>
+      <w:r>
+        <w:rPr>
+          <w:rFonts w:ascii="Courier New" w:hAnsi="Courier New" w:cs="Courier New"/>
+          <w:lang w:val="en-GB"/>
+        </w:rPr>
+        <w:t>(hazard,0)</w:t>
+      </w:r>
+      <w:r>
+        <w:rPr>
+          <w:rFonts w:ascii="Arial" w:hAnsi="Arial"/>
+          <w:lang w:val="en-GB"/>
+        </w:rPr>
+        <w:t xml:space="preserve"> after calling </w:t>
       </w:r>
       <w:r>
         <w:rPr>
@@ -657,31 +902,21 @@
           <w:rFonts w:ascii="Courier New" w:hAnsi="Courier New" w:cs="Courier New"/>
           <w:sz w:val="22"/>
         </w:rPr>
-        <w:t>bf_generator_</w:t>
-      </w:r>
-      <w:proofErr w:type="gramStart"/>
+        <w:t>bf_generator_large</w:t>
+      </w:r>
+      <w:proofErr w:type="spellEnd"/>
       <w:r>
         <w:rPr>
           <w:rFonts w:ascii="Courier New" w:hAnsi="Courier New" w:cs="Courier New"/>
           <w:sz w:val="22"/>
         </w:rPr>
-        <w:t>large</w:t>
-      </w:r>
-      <w:proofErr w:type="spellEnd"/>
-      <w:r>
-        <w:rPr>
-          <w:rFonts w:ascii="Courier New" w:hAnsi="Courier New" w:cs="Courier New"/>
-          <w:sz w:val="22"/>
-        </w:rPr>
-        <w:t>(</w:t>
-      </w:r>
-      <w:proofErr w:type="gramEnd"/>
-      <w:r>
-        <w:rPr>
-          <w:rFonts w:ascii="Courier New" w:hAnsi="Courier New" w:cs="Courier New"/>
-          <w:sz w:val="22"/>
-        </w:rPr>
-        <w:t>'TEST')</w:t>
+        <w:t>('TEST')</w:t>
+      </w:r>
+      <w:r>
+        <w:rPr>
+          <w:rFonts w:ascii="Arial" w:hAnsi="Arial"/>
+        </w:rPr>
+        <w:t>.</w:t>
       </w:r>
     </w:p>
     <w:p>
@@ -706,10 +941,10 @@
         </w:rPr>
         <w:lastRenderedPageBreak/>
         <w:drawing>
-          <wp:inline distT="0" distB="0" distL="0" distR="0" wp14:anchorId="6B981DE3" wp14:editId="7C77D987">
-            <wp:extent cx="5272405" cy="4824730"/>
-            <wp:effectExtent l="0" t="0" r="10795" b="1270"/>
-            <wp:docPr id="3" name="Picture 3" descr="iacmac-ds3847:Users:bresch:Desktop:Screen Shot 2016-06-03 at 17.57.45.png"/>
+          <wp:inline distT="0" distB="0" distL="0" distR="0" wp14:anchorId="645604B5" wp14:editId="628024FF">
+            <wp:extent cx="5539166" cy="1801833"/>
+            <wp:effectExtent l="0" t="0" r="0" b="1905"/>
+            <wp:docPr id="6" name="Picture 6" descr="../../../../../Desktop/Screen%20Shot%202017-05-08%20at%2015."/>
             <wp:cNvGraphicFramePr>
               <a:graphicFrameLocks xmlns:a="http://schemas.openxmlformats.org/drawingml/2006/main" noChangeAspect="1"/>
             </wp:cNvGraphicFramePr>
@@ -717,7 +952,7 @@
               <a:graphicData uri="http://schemas.openxmlformats.org/drawingml/2006/picture">
                 <pic:pic xmlns:pic="http://schemas.openxmlformats.org/drawingml/2006/picture">
                   <pic:nvPicPr>
-                    <pic:cNvPr id="0" name="Picture 3" descr="iacmac-ds3847:Users:bresch:Desktop:Screen Shot 2016-06-03 at 17.57.45.png"/>
+                    <pic:cNvPr id="0" name="Picture 2" descr="../../../../../Desktop/Screen%20Shot%202017-05-08%20at%2015."/>
                     <pic:cNvPicPr>
                       <a:picLocks noChangeAspect="1" noChangeArrowheads="1"/>
                     </pic:cNvPicPr>
@@ -738,7 +973,7 @@
                   <pic:spPr bwMode="auto">
                     <a:xfrm>
                       <a:off x="0" y="0"/>
-                      <a:ext cx="5272405" cy="4824730"/>
+                      <a:ext cx="5548575" cy="1804894"/>
                     </a:xfrm>
                     <a:prstGeom prst="rect">
                       <a:avLst/>
@@ -759,39 +994,35 @@
       <w:pPr>
         <w:rPr>
           <w:rFonts w:ascii="Arial" w:hAnsi="Arial"/>
-          <w:lang w:val="en-GB"/>
-        </w:rPr>
-      </w:pPr>
-      <w:r>
-        <w:rPr>
-          <w:rFonts w:ascii="Arial" w:hAnsi="Arial"/>
-          <w:lang w:val="en-GB"/>
-        </w:rPr>
-        <w:t xml:space="preserve">Figure: Maximum bushfire intensity at each </w:t>
-      </w:r>
-      <w:proofErr w:type="gramStart"/>
-      <w:r>
-        <w:rPr>
-          <w:rFonts w:ascii="Arial" w:hAnsi="Arial"/>
-          <w:lang w:val="en-GB"/>
-        </w:rPr>
-        <w:t>centroid,</w:t>
-      </w:r>
-      <w:proofErr w:type="gramEnd"/>
-      <w:r>
-        <w:rPr>
-          <w:rFonts w:ascii="Arial" w:hAnsi="Arial"/>
-          <w:lang w:val="en-GB"/>
-        </w:rPr>
-        <w:t xml:space="preserve"> based on the TEST data for Victoria (2006-2015). </w:t>
-      </w:r>
-      <w:proofErr w:type="gramStart"/>
-      <w:r>
-        <w:rPr>
-          <w:rFonts w:ascii="Arial" w:hAnsi="Arial"/>
-          <w:lang w:val="en-GB"/>
-        </w:rPr>
-        <w:t xml:space="preserve">Melbourne at the bottom </w:t>
+        </w:rPr>
+      </w:pPr>
+      <w:r>
+        <w:rPr>
+          <w:rFonts w:ascii="Arial" w:hAnsi="Arial"/>
+          <w:lang w:val="en-GB"/>
+        </w:rPr>
+        <w:t xml:space="preserve">Figure: The results for the cellular automata approach (see </w:t>
+      </w:r>
+      <w:r>
+        <w:rPr>
+          <w:rFonts w:ascii="Arial" w:hAnsi="Arial"/>
+          <w:lang w:val="en-GB"/>
+        </w:rPr>
+        <w:t>climada_bushfire_cellular</w:t>
+      </w:r>
+      <w:r>
+        <w:rPr>
+          <w:rFonts w:ascii="Arial" w:hAnsi="Arial"/>
+          <w:lang w:val="en-GB"/>
+        </w:rPr>
+        <w:t xml:space="preserve">.pdf). </w:t>
+      </w:r>
+      <w:r>
+        <w:rPr>
+          <w:rFonts w:ascii="Arial" w:hAnsi="Arial"/>
+          <w:lang w:val="en-GB"/>
+        </w:rPr>
+        <w:t xml:space="preserve">Left and </w:t>
       </w:r>
       <w:proofErr w:type="spellStart"/>
       <w:r>
@@ -807,9 +1038,54 @@
           <w:rFonts w:ascii="Arial" w:hAnsi="Arial"/>
           <w:lang w:val="en-GB"/>
         </w:rPr>
-        <w:t xml:space="preserve"> of the plot.</w:t>
-      </w:r>
-      <w:proofErr w:type="gramEnd"/>
+        <w:t xml:space="preserve"> pane</w:t>
+      </w:r>
+      <w:bookmarkStart w:id="0" w:name="_GoBack"/>
+      <w:bookmarkEnd w:id="0"/>
+      <w:r>
+        <w:rPr>
+          <w:rFonts w:ascii="Arial" w:hAnsi="Arial"/>
+          <w:lang w:val="en-GB"/>
+        </w:rPr>
+        <w:t xml:space="preserve">ls the waterfall charts for moderate and high climate change, right panel the adaptation cost curves for both moderate and high change (semi-transparent). </w:t>
+      </w:r>
+      <w:r>
+        <w:rPr>
+          <w:rFonts w:ascii="Arial" w:hAnsi="Arial"/>
+        </w:rPr>
+        <w:t xml:space="preserve">Generated by </w:t>
+      </w:r>
+      <w:proofErr w:type="spellStart"/>
+      <w:r>
+        <w:rPr>
+          <w:rFonts w:ascii="Courier New" w:hAnsi="Courier New" w:cs="Courier New"/>
+          <w:sz w:val="22"/>
+        </w:rPr>
+        <w:t>bf_</w:t>
+      </w:r>
+      <w:r>
+        <w:rPr>
+          <w:rFonts w:ascii="Courier New" w:hAnsi="Courier New" w:cs="Courier New"/>
+          <w:sz w:val="22"/>
+        </w:rPr>
+        <w:t>TEST</w:t>
+      </w:r>
+      <w:proofErr w:type="spellEnd"/>
+      <w:r>
+        <w:rPr>
+          <w:rFonts w:ascii="Arial" w:hAnsi="Arial" w:cs="Arial"/>
+          <w:sz w:val="22"/>
+        </w:rPr>
+        <w:t>.</w:t>
+      </w:r>
+    </w:p>
+    <w:p>
+      <w:pPr>
+        <w:rPr>
+          <w:rFonts w:ascii="Arial" w:hAnsi="Arial"/>
+          <w:lang w:val="en-GB"/>
+        </w:rPr>
+      </w:pPr>
     </w:p>
     <w:p>
       <w:pPr>
@@ -831,7 +1107,6 @@
           <w:rFonts w:ascii="Arial" w:hAnsi="Arial"/>
           <w:noProof/>
         </w:rPr>
-        <w:lastRenderedPageBreak/>
         <w:drawing>
           <wp:inline distT="0" distB="0" distL="0" distR="0" wp14:anchorId="785E5CC2" wp14:editId="5809ADA8">
             <wp:extent cx="5262880" cy="4290060"/>
@@ -893,30 +1168,21 @@
           <w:rFonts w:ascii="Arial" w:hAnsi="Arial"/>
           <w:lang w:val="en-GB"/>
         </w:rPr>
-        <w:t xml:space="preserve">Figure: The boundary rectangle for </w:t>
-      </w:r>
-      <w:proofErr w:type="spellStart"/>
-      <w:r>
-        <w:rPr>
-          <w:rFonts w:ascii="Arial" w:hAnsi="Arial"/>
-          <w:lang w:val="en-GB"/>
-        </w:rPr>
-        <w:t>thw</w:t>
-      </w:r>
-      <w:proofErr w:type="spellEnd"/>
-      <w:r>
-        <w:rPr>
-          <w:rFonts w:ascii="Arial" w:hAnsi="Arial"/>
-          <w:lang w:val="en-GB"/>
-        </w:rPr>
-        <w:t xml:space="preserve"> whole of Australia, resulting in a database of about 400MB of bushfire locations. </w:t>
-      </w:r>
-      <w:r>
-        <w:rPr>
-          <w:rFonts w:ascii="Arial" w:hAnsi="Arial"/>
-          <w:lang w:val="en-GB"/>
-        </w:rPr>
-        <w:t xml:space="preserve">Obtained from </w:t>
+        <w:t>Figure</w:t>
+      </w:r>
+      <w:r>
+        <w:rPr>
+          <w:rFonts w:ascii="Arial" w:hAnsi="Arial"/>
+          <w:lang w:val="en-GB"/>
+        </w:rPr>
+        <w:t>: The boundary rectangle for the</w:t>
+      </w:r>
+      <w:r>
+        <w:rPr>
+          <w:rFonts w:ascii="Arial" w:hAnsi="Arial"/>
+          <w:lang w:val="en-GB"/>
+        </w:rPr>
+        <w:t xml:space="preserve"> whole of Australia, resulting in a database of about 400MB of bushfire locations. Obtained from </w:t>
       </w:r>
       <w:hyperlink r:id="rId18" w:history="1">
         <w:r>
@@ -941,8 +1207,6 @@
           <w:lang w:val="en-GB"/>
         </w:rPr>
       </w:pPr>
-      <w:bookmarkStart w:id="0" w:name="_GoBack"/>
-      <w:bookmarkEnd w:id="0"/>
     </w:p>
     <w:sectPr>
       <w:pgSz w:w="11900" w:h="16840"/>
@@ -954,14 +1218,8 @@
 </w:document>
 </file>
 
-<file path=word/commentsExtended.xml><?xml version="1.0" encoding="utf-8"?>
-<w15:commentsEx xmlns:wpc="http://schemas.microsoft.com/office/word/2010/wordprocessingCanvas" xmlns:mc="http://schemas.openxmlformats.org/markup-compatibility/2006" xmlns:o="urn:schemas-microsoft-com:office:office" xmlns:r="http://schemas.openxmlformats.org/officeDocument/2006/relationships" xmlns:m="http://schemas.openxmlformats.org/officeDocument/2006/math" xmlns:v="urn:schemas-microsoft-com:vml" xmlns:wp14="http://schemas.microsoft.com/office/word/2010/wordprocessingDrawing" xmlns:wp="http://schemas.openxmlformats.org/drawingml/2006/wordprocessingDrawing" xmlns:w10="urn:schemas-microsoft-com:office:word" xmlns:w="http://schemas.openxmlformats.org/wordprocessingml/2006/main" xmlns:w14="http://schemas.microsoft.com/office/word/2010/wordml" xmlns:w15="http://schemas.microsoft.com/office/word/2012/wordml" xmlns:wpg="http://schemas.microsoft.com/office/word/2010/wordprocessingGroup" xmlns:wpi="http://schemas.microsoft.com/office/word/2010/wordprocessingInk" xmlns:wne="http://schemas.microsoft.com/office/word/2006/wordml" xmlns:wps="http://schemas.microsoft.com/office/word/2010/wordprocessingShape" mc:Ignorable="w14 w15 wp14">
-  <w15:commentEx w15:paraId="735F945E" w15:done="0"/>
-</w15:commentsEx>
-</file>
-
 <file path=word/endnotes.xml><?xml version="1.0" encoding="utf-8"?>
-<w:endnotes xmlns:wpc="http://schemas.microsoft.com/office/word/2010/wordprocessingCanvas" xmlns:mo="http://schemas.microsoft.com/office/mac/office/2008/main" xmlns:mc="http://schemas.openxmlformats.org/markup-compatibility/2006" xmlns:mv="urn:schemas-microsoft-com:mac:vml" xmlns:o="urn:schemas-microsoft-com:office:office" xmlns:r="http://schemas.openxmlformats.org/officeDocument/2006/relationships" xmlns:m="http://schemas.openxmlformats.org/officeDocument/2006/math" xmlns:v="urn:schemas-microsoft-com:vml" xmlns:wp14="http://schemas.microsoft.com/office/word/2010/wordprocessingDrawing" xmlns:wp="http://schemas.openxmlformats.org/drawingml/2006/wordprocessingDrawing" xmlns:w10="urn:schemas-microsoft-com:office:word" xmlns:w="http://schemas.openxmlformats.org/wordprocessingml/2006/main" xmlns:w14="http://schemas.microsoft.com/office/word/2010/wordml" xmlns:wpg="http://schemas.microsoft.com/office/word/2010/wordprocessingGroup" xmlns:wpi="http://schemas.microsoft.com/office/word/2010/wordprocessingInk" xmlns:wne="http://schemas.microsoft.com/office/word/2006/wordml" xmlns:wps="http://schemas.microsoft.com/office/word/2010/wordprocessingShape" mc:Ignorable="w14 wp14">
+<w:endnotes xmlns:wpc="http://schemas.microsoft.com/office/word/2010/wordprocessingCanvas" xmlns:mo="http://schemas.microsoft.com/office/mac/office/2008/main" xmlns:mc="http://schemas.openxmlformats.org/markup-compatibility/2006" xmlns:mv="urn:schemas-microsoft-com:mac:vml" xmlns:o="urn:schemas-microsoft-com:office:office" xmlns:r="http://schemas.openxmlformats.org/officeDocument/2006/relationships" xmlns:m="http://schemas.openxmlformats.org/officeDocument/2006/math" xmlns:v="urn:schemas-microsoft-com:vml" xmlns:wp14="http://schemas.microsoft.com/office/word/2010/wordprocessingDrawing" xmlns:wp="http://schemas.openxmlformats.org/drawingml/2006/wordprocessingDrawing" xmlns:w10="urn:schemas-microsoft-com:office:word" xmlns:w="http://schemas.openxmlformats.org/wordprocessingml/2006/main" xmlns:w14="http://schemas.microsoft.com/office/word/2010/wordml" xmlns:w15="http://schemas.microsoft.com/office/word/2012/wordml" xmlns:wpg="http://schemas.microsoft.com/office/word/2010/wordprocessingGroup" xmlns:wpi="http://schemas.microsoft.com/office/word/2010/wordprocessingInk" xmlns:wne="http://schemas.microsoft.com/office/word/2006/wordml" xmlns:wps="http://schemas.microsoft.com/office/word/2010/wordprocessingShape" mc:Ignorable="w14 w15 wp14">
   <w:endnote w:type="separator" w:id="-1">
     <w:p>
       <w:r>
@@ -980,7 +1238,7 @@
 </file>
 
 <file path=word/footnotes.xml><?xml version="1.0" encoding="utf-8"?>
-<w:footnotes xmlns:wpc="http://schemas.microsoft.com/office/word/2010/wordprocessingCanvas" xmlns:mo="http://schemas.microsoft.com/office/mac/office/2008/main" xmlns:mc="http://schemas.openxmlformats.org/markup-compatibility/2006" xmlns:mv="urn:schemas-microsoft-com:mac:vml" xmlns:o="urn:schemas-microsoft-com:office:office" xmlns:r="http://schemas.openxmlformats.org/officeDocument/2006/relationships" xmlns:m="http://schemas.openxmlformats.org/officeDocument/2006/math" xmlns:v="urn:schemas-microsoft-com:vml" xmlns:wp14="http://schemas.microsoft.com/office/word/2010/wordprocessingDrawing" xmlns:wp="http://schemas.openxmlformats.org/drawingml/2006/wordprocessingDrawing" xmlns:w10="urn:schemas-microsoft-com:office:word" xmlns:w="http://schemas.openxmlformats.org/wordprocessingml/2006/main" xmlns:w14="http://schemas.microsoft.com/office/word/2010/wordml" xmlns:wpg="http://schemas.microsoft.com/office/word/2010/wordprocessingGroup" xmlns:wpi="http://schemas.microsoft.com/office/word/2010/wordprocessingInk" xmlns:wne="http://schemas.microsoft.com/office/word/2006/wordml" xmlns:wps="http://schemas.microsoft.com/office/word/2010/wordprocessingShape" mc:Ignorable="w14 wp14">
+<w:footnotes xmlns:wpc="http://schemas.microsoft.com/office/word/2010/wordprocessingCanvas" xmlns:mo="http://schemas.microsoft.com/office/mac/office/2008/main" xmlns:mc="http://schemas.openxmlformats.org/markup-compatibility/2006" xmlns:mv="urn:schemas-microsoft-com:mac:vml" xmlns:o="urn:schemas-microsoft-com:office:office" xmlns:r="http://schemas.openxmlformats.org/officeDocument/2006/relationships" xmlns:m="http://schemas.openxmlformats.org/officeDocument/2006/math" xmlns:v="urn:schemas-microsoft-com:vml" xmlns:wp14="http://schemas.microsoft.com/office/word/2010/wordprocessingDrawing" xmlns:wp="http://schemas.openxmlformats.org/drawingml/2006/wordprocessingDrawing" xmlns:w10="urn:schemas-microsoft-com:office:word" xmlns:w="http://schemas.openxmlformats.org/wordprocessingml/2006/main" xmlns:w14="http://schemas.microsoft.com/office/word/2010/wordml" xmlns:w15="http://schemas.microsoft.com/office/word/2012/wordml" xmlns:wpg="http://schemas.microsoft.com/office/word/2010/wordprocessingGroup" xmlns:wpi="http://schemas.microsoft.com/office/word/2010/wordprocessingInk" xmlns:wne="http://schemas.microsoft.com/office/word/2006/wordml" xmlns:wps="http://schemas.microsoft.com/office/word/2010/wordprocessingShape" mc:Ignorable="w14 w15 wp14">
   <w:footnote w:type="separator" w:id="-1">
     <w:p>
       <w:r>
@@ -999,8 +1257,121 @@
 </file>
 
 <file path=word/numbering.xml><?xml version="1.0" encoding="utf-8"?>
-<w:numbering xmlns:wpc="http://schemas.microsoft.com/office/word/2010/wordprocessingCanvas" xmlns:mo="http://schemas.microsoft.com/office/mac/office/2008/main" xmlns:mc="http://schemas.openxmlformats.org/markup-compatibility/2006" xmlns:mv="urn:schemas-microsoft-com:mac:vml" xmlns:o="urn:schemas-microsoft-com:office:office" xmlns:r="http://schemas.openxmlformats.org/officeDocument/2006/relationships" xmlns:m="http://schemas.openxmlformats.org/officeDocument/2006/math" xmlns:v="urn:schemas-microsoft-com:vml" xmlns:wp14="http://schemas.microsoft.com/office/word/2010/wordprocessingDrawing" xmlns:wp="http://schemas.openxmlformats.org/drawingml/2006/wordprocessingDrawing" xmlns:w10="urn:schemas-microsoft-com:office:word" xmlns:w="http://schemas.openxmlformats.org/wordprocessingml/2006/main" xmlns:w14="http://schemas.microsoft.com/office/word/2010/wordml" xmlns:wpg="http://schemas.microsoft.com/office/word/2010/wordprocessingGroup" xmlns:wpi="http://schemas.microsoft.com/office/word/2010/wordprocessingInk" xmlns:wne="http://schemas.microsoft.com/office/word/2006/wordml" xmlns:wps="http://schemas.microsoft.com/office/word/2010/wordprocessingShape" mc:Ignorable="w14 wp14">
+<w:numbering xmlns:wpc="http://schemas.microsoft.com/office/word/2010/wordprocessingCanvas" xmlns:mo="http://schemas.microsoft.com/office/mac/office/2008/main" xmlns:mc="http://schemas.openxmlformats.org/markup-compatibility/2006" xmlns:mv="urn:schemas-microsoft-com:mac:vml" xmlns:o="urn:schemas-microsoft-com:office:office" xmlns:r="http://schemas.openxmlformats.org/officeDocument/2006/relationships" xmlns:m="http://schemas.openxmlformats.org/officeDocument/2006/math" xmlns:v="urn:schemas-microsoft-com:vml" xmlns:wp14="http://schemas.microsoft.com/office/word/2010/wordprocessingDrawing" xmlns:wp="http://schemas.openxmlformats.org/drawingml/2006/wordprocessingDrawing" xmlns:w10="urn:schemas-microsoft-com:office:word" xmlns:w="http://schemas.openxmlformats.org/wordprocessingml/2006/main" xmlns:w14="http://schemas.microsoft.com/office/word/2010/wordml" xmlns:w15="http://schemas.microsoft.com/office/word/2012/wordml" xmlns:wpg="http://schemas.microsoft.com/office/word/2010/wordprocessingGroup" xmlns:wpi="http://schemas.microsoft.com/office/word/2010/wordprocessingInk" xmlns:wne="http://schemas.microsoft.com/office/word/2006/wordml" xmlns:wps="http://schemas.microsoft.com/office/word/2010/wordprocessingShape" mc:Ignorable="w14 w15 wp14">
   <w:abstractNum w:abstractNumId="0">
+    <w:nsid w:val="5C697E15"/>
+    <w:multiLevelType w:val="hybridMultilevel"/>
+    <w:tmpl w:val="77CEB6A6"/>
+    <w:lvl w:ilvl="0" w:tplc="04090001">
+      <w:start w:val="1"/>
+      <w:numFmt w:val="bullet"/>
+      <w:lvlText w:val=""/>
+      <w:lvlJc w:val="left"/>
+      <w:pPr>
+        <w:ind w:left="720" w:hanging="360"/>
+      </w:pPr>
+      <w:rPr>
+        <w:rFonts w:ascii="Symbol" w:hAnsi="Symbol" w:hint="default"/>
+      </w:rPr>
+    </w:lvl>
+    <w:lvl w:ilvl="1" w:tplc="04090003" w:tentative="1">
+      <w:start w:val="1"/>
+      <w:numFmt w:val="bullet"/>
+      <w:lvlText w:val="o"/>
+      <w:lvlJc w:val="left"/>
+      <w:pPr>
+        <w:ind w:left="1440" w:hanging="360"/>
+      </w:pPr>
+      <w:rPr>
+        <w:rFonts w:ascii="Courier New" w:hAnsi="Courier New" w:cs="Courier New" w:hint="default"/>
+      </w:rPr>
+    </w:lvl>
+    <w:lvl w:ilvl="2" w:tplc="04090005" w:tentative="1">
+      <w:start w:val="1"/>
+      <w:numFmt w:val="bullet"/>
+      <w:lvlText w:val=""/>
+      <w:lvlJc w:val="left"/>
+      <w:pPr>
+        <w:ind w:left="2160" w:hanging="360"/>
+      </w:pPr>
+      <w:rPr>
+        <w:rFonts w:ascii="Wingdings" w:hAnsi="Wingdings" w:hint="default"/>
+      </w:rPr>
+    </w:lvl>
+    <w:lvl w:ilvl="3" w:tplc="04090001" w:tentative="1">
+      <w:start w:val="1"/>
+      <w:numFmt w:val="bullet"/>
+      <w:lvlText w:val=""/>
+      <w:lvlJc w:val="left"/>
+      <w:pPr>
+        <w:ind w:left="2880" w:hanging="360"/>
+      </w:pPr>
+      <w:rPr>
+        <w:rFonts w:ascii="Symbol" w:hAnsi="Symbol" w:hint="default"/>
+      </w:rPr>
+    </w:lvl>
+    <w:lvl w:ilvl="4" w:tplc="04090003" w:tentative="1">
+      <w:start w:val="1"/>
+      <w:numFmt w:val="bullet"/>
+      <w:lvlText w:val="o"/>
+      <w:lvlJc w:val="left"/>
+      <w:pPr>
+        <w:ind w:left="3600" w:hanging="360"/>
+      </w:pPr>
+      <w:rPr>
+        <w:rFonts w:ascii="Courier New" w:hAnsi="Courier New" w:cs="Courier New" w:hint="default"/>
+      </w:rPr>
+    </w:lvl>
+    <w:lvl w:ilvl="5" w:tplc="04090005" w:tentative="1">
+      <w:start w:val="1"/>
+      <w:numFmt w:val="bullet"/>
+      <w:lvlText w:val=""/>
+      <w:lvlJc w:val="left"/>
+      <w:pPr>
+        <w:ind w:left="4320" w:hanging="360"/>
+      </w:pPr>
+      <w:rPr>
+        <w:rFonts w:ascii="Wingdings" w:hAnsi="Wingdings" w:hint="default"/>
+      </w:rPr>
+    </w:lvl>
+    <w:lvl w:ilvl="6" w:tplc="04090001" w:tentative="1">
+      <w:start w:val="1"/>
+      <w:numFmt w:val="bullet"/>
+      <w:lvlText w:val=""/>
+      <w:lvlJc w:val="left"/>
+      <w:pPr>
+        <w:ind w:left="5040" w:hanging="360"/>
+      </w:pPr>
+      <w:rPr>
+        <w:rFonts w:ascii="Symbol" w:hAnsi="Symbol" w:hint="default"/>
+      </w:rPr>
+    </w:lvl>
+    <w:lvl w:ilvl="7" w:tplc="04090003" w:tentative="1">
+      <w:start w:val="1"/>
+      <w:numFmt w:val="bullet"/>
+      <w:lvlText w:val="o"/>
+      <w:lvlJc w:val="left"/>
+      <w:pPr>
+        <w:ind w:left="5760" w:hanging="360"/>
+      </w:pPr>
+      <w:rPr>
+        <w:rFonts w:ascii="Courier New" w:hAnsi="Courier New" w:cs="Courier New" w:hint="default"/>
+      </w:rPr>
+    </w:lvl>
+    <w:lvl w:ilvl="8" w:tplc="04090005" w:tentative="1">
+      <w:start w:val="1"/>
+      <w:numFmt w:val="bullet"/>
+      <w:lvlText w:val=""/>
+      <w:lvlJc w:val="left"/>
+      <w:pPr>
+        <w:ind w:left="6480" w:hanging="360"/>
+      </w:pPr>
+      <w:rPr>
+        <w:rFonts w:ascii="Wingdings" w:hAnsi="Wingdings" w:hint="default"/>
+      </w:rPr>
+    </w:lvl>
+  </w:abstractNum>
+  <w:abstractNum w:abstractNumId="1">
     <w:nsid w:val="5EBA61B8"/>
     <w:multiLevelType w:val="hybridMultilevel"/>
     <w:tmpl w:val="29DC4D4C"/>
@@ -1086,7 +1457,7 @@
       </w:pPr>
     </w:lvl>
   </w:abstractNum>
-  <w:abstractNum w:abstractNumId="1">
+  <w:abstractNum w:abstractNumId="2">
     <w:nsid w:val="7CA34E52"/>
     <w:multiLevelType w:val="hybridMultilevel"/>
     <w:tmpl w:val="E452C780"/>
@@ -1173,24 +1544,19 @@
     </w:lvl>
   </w:abstractNum>
   <w:num w:numId="1">
-    <w:abstractNumId w:val="0"/>
+    <w:abstractNumId w:val="1"/>
   </w:num>
   <w:num w:numId="2">
-    <w:abstractNumId w:val="1"/>
+    <w:abstractNumId w:val="2"/>
+  </w:num>
+  <w:num w:numId="3">
+    <w:abstractNumId w:val="0"/>
   </w:num>
 </w:numbering>
 </file>
 
-<file path=word/people.xml><?xml version="1.0" encoding="utf-8"?>
-<w15:people xmlns:wpc="http://schemas.microsoft.com/office/word/2010/wordprocessingCanvas" xmlns:mc="http://schemas.openxmlformats.org/markup-compatibility/2006" xmlns:o="urn:schemas-microsoft-com:office:office" xmlns:r="http://schemas.openxmlformats.org/officeDocument/2006/relationships" xmlns:m="http://schemas.openxmlformats.org/officeDocument/2006/math" xmlns:v="urn:schemas-microsoft-com:vml" xmlns:wp14="http://schemas.microsoft.com/office/word/2010/wordprocessingDrawing" xmlns:wp="http://schemas.openxmlformats.org/drawingml/2006/wordprocessingDrawing" xmlns:w10="urn:schemas-microsoft-com:office:word" xmlns:w="http://schemas.openxmlformats.org/wordprocessingml/2006/main" xmlns:w14="http://schemas.microsoft.com/office/word/2010/wordml" xmlns:w15="http://schemas.microsoft.com/office/word/2012/wordml" xmlns:wpg="http://schemas.microsoft.com/office/word/2010/wordprocessingGroup" xmlns:wpi="http://schemas.microsoft.com/office/word/2010/wordprocessingInk" xmlns:wne="http://schemas.microsoft.com/office/word/2006/wordml" xmlns:wps="http://schemas.microsoft.com/office/word/2010/wordprocessingShape" mc:Ignorable="w14 w15 wp14">
-  <w15:person w15:author="Lea Müller">
-    <w15:presenceInfo w15:providerId="None" w15:userId="Lea Müller"/>
-  </w15:person>
-</w15:people>
-</file>
-
 <file path=word/styles.xml><?xml version="1.0" encoding="utf-8"?>
-<w:styles xmlns:mc="http://schemas.openxmlformats.org/markup-compatibility/2006" xmlns:r="http://schemas.openxmlformats.org/officeDocument/2006/relationships" xmlns:w="http://schemas.openxmlformats.org/wordprocessingml/2006/main" xmlns:w14="http://schemas.microsoft.com/office/word/2010/wordml" mc:Ignorable="w14">
+<w:styles xmlns:mc="http://schemas.openxmlformats.org/markup-compatibility/2006" xmlns:r="http://schemas.openxmlformats.org/officeDocument/2006/relationships" xmlns:w="http://schemas.openxmlformats.org/wordprocessingml/2006/main" xmlns:w14="http://schemas.microsoft.com/office/word/2010/wordml" xmlns:w15="http://schemas.microsoft.com/office/word/2012/wordml" mc:Ignorable="w14 w15">
   <w:docDefaults>
     <w:rPrDefault>
       <w:rPr>
@@ -1202,499 +1568,380 @@
     </w:rPrDefault>
     <w:pPrDefault/>
   </w:docDefaults>
-  <w:latentStyles w:defLockedState="0" w:defUIPriority="99" w:defSemiHidden="1" w:defUnhideWhenUsed="1" w:defQFormat="0" w:count="276">
-    <w:lsdException w:name="Normal" w:semiHidden="0" w:uiPriority="0" w:unhideWhenUsed="0" w:qFormat="1"/>
-    <w:lsdException w:name="heading 1" w:semiHidden="0" w:uiPriority="9" w:unhideWhenUsed="0" w:qFormat="1"/>
-    <w:lsdException w:name="heading 2" w:uiPriority="9" w:qFormat="1"/>
-    <w:lsdException w:name="heading 3" w:uiPriority="9" w:qFormat="1"/>
-    <w:lsdException w:name="heading 4" w:uiPriority="9" w:qFormat="1"/>
-    <w:lsdException w:name="heading 5" w:uiPriority="9" w:qFormat="1"/>
-    <w:lsdException w:name="heading 6" w:uiPriority="9" w:qFormat="1"/>
-    <w:lsdException w:name="heading 7" w:uiPriority="9" w:qFormat="1"/>
-    <w:lsdException w:name="heading 8" w:uiPriority="9" w:qFormat="1"/>
-    <w:lsdException w:name="heading 9" w:uiPriority="9" w:qFormat="1"/>
-    <w:lsdException w:name="toc 1" w:uiPriority="39"/>
-    <w:lsdException w:name="toc 2" w:uiPriority="39"/>
-    <w:lsdException w:name="toc 3" w:uiPriority="39"/>
-    <w:lsdException w:name="toc 4" w:uiPriority="39"/>
-    <w:lsdException w:name="toc 5" w:uiPriority="39"/>
-    <w:lsdException w:name="toc 6" w:uiPriority="39"/>
-    <w:lsdException w:name="toc 7" w:uiPriority="39"/>
-    <w:lsdException w:name="toc 8" w:uiPriority="39"/>
-    <w:lsdException w:name="toc 9" w:uiPriority="39"/>
-    <w:lsdException w:name="caption" w:uiPriority="35" w:qFormat="1"/>
-    <w:lsdException w:name="Title" w:semiHidden="0" w:uiPriority="10" w:unhideWhenUsed="0" w:qFormat="1"/>
-    <w:lsdException w:name="Default Paragraph Font" w:uiPriority="1"/>
-    <w:lsdException w:name="Subtitle" w:semiHidden="0" w:uiPriority="11" w:unhideWhenUsed="0" w:qFormat="1"/>
-    <w:lsdException w:name="Strong" w:semiHidden="0" w:uiPriority="22" w:unhideWhenUsed="0" w:qFormat="1"/>
-    <w:lsdException w:name="Emphasis" w:semiHidden="0" w:uiPriority="20" w:unhideWhenUsed="0" w:qFormat="1"/>
-    <w:lsdException w:name="Table Grid" w:semiHidden="0" w:uiPriority="59" w:unhideWhenUsed="0"/>
-    <w:lsdException w:name="Note Level 1" w:semiHidden="0" w:unhideWhenUsed="0"/>
-    <w:lsdException w:name="Note Level 2" w:semiHidden="0" w:unhideWhenUsed="0"/>
-    <w:lsdException w:name="Note Level 3" w:semiHidden="0" w:unhideWhenUsed="0"/>
-    <w:lsdException w:name="Note Level 4" w:semiHidden="0" w:unhideWhenUsed="0"/>
-    <w:lsdException w:name="Note Level 5" w:semiHidden="0" w:unhideWhenUsed="0"/>
-    <w:lsdException w:name="Note Level 6" w:semiHidden="0" w:unhideWhenUsed="0"/>
-    <w:lsdException w:name="Note Level 7" w:semiHidden="0" w:unhideWhenUsed="0"/>
-    <w:lsdException w:name="Note Level 8" w:semiHidden="0" w:unhideWhenUsed="0"/>
-    <w:lsdException w:name="Note Level 9" w:semiHidden="0" w:unhideWhenUsed="0"/>
-    <w:lsdException w:name="Placeholder Text" w:unhideWhenUsed="0"/>
-    <w:lsdException w:name="No Spacing" w:semiHidden="0" w:uiPriority="1" w:unhideWhenUsed="0" w:qFormat="1"/>
-    <w:lsdException w:name="Light Shading" w:semiHidden="0" w:uiPriority="60" w:unhideWhenUsed="0"/>
-    <w:lsdException w:name="Light List" w:semiHidden="0" w:uiPriority="61" w:unhideWhenUsed="0"/>
-    <w:lsdException w:name="Light Grid" w:semiHidden="0" w:uiPriority="62" w:unhideWhenUsed="0"/>
-    <w:lsdException w:name="Medium Shading 1" w:semiHidden="0" w:uiPriority="63" w:unhideWhenUsed="0"/>
-    <w:lsdException w:name="Medium Shading 2" w:semiHidden="0" w:uiPriority="64" w:unhideWhenUsed="0"/>
-    <w:lsdException w:name="Medium List 1" w:semiHidden="0" w:uiPriority="65" w:unhideWhenUsed="0"/>
-    <w:lsdException w:name="Medium List 2" w:semiHidden="0" w:uiPriority="66" w:unhideWhenUsed="0"/>
-    <w:lsdException w:name="Medium Grid 1" w:semiHidden="0" w:uiPriority="67" w:unhideWhenUsed="0"/>
-    <w:lsdException w:name="Medium Grid 2" w:semiHidden="0" w:uiPriority="68" w:unhideWhenUsed="0"/>
-    <w:lsdException w:name="Medium Grid 3" w:semiHidden="0" w:uiPriority="69" w:unhideWhenUsed="0"/>
-    <w:lsdException w:name="Dark List" w:semiHidden="0" w:uiPriority="70" w:unhideWhenUsed="0"/>
-    <w:lsdException w:name="Colorful Shading" w:semiHidden="0" w:uiPriority="71" w:unhideWhenUsed="0"/>
-    <w:lsdException w:name="Colorful List" w:semiHidden="0" w:uiPriority="72" w:unhideWhenUsed="0"/>
-    <w:lsdException w:name="Colorful Grid" w:semiHidden="0" w:uiPriority="73" w:unhideWhenUsed="0"/>
-    <w:lsdException w:name="Light Shading Accent 1" w:semiHidden="0" w:uiPriority="60" w:unhideWhenUsed="0"/>
-    <w:lsdException w:name="Light List Accent 1" w:semiHidden="0" w:uiPriority="61" w:unhideWhenUsed="0"/>
-    <w:lsdException w:name="Light Grid Accent 1" w:semiHidden="0" w:uiPriority="62" w:unhideWhenUsed="0"/>
-    <w:lsdException w:name="Medium Shading 1 Accent 1" w:semiHidden="0" w:uiPriority="63" w:unhideWhenUsed="0"/>
-    <w:lsdException w:name="Medium Shading 2 Accent 1" w:semiHidden="0" w:uiPriority="64" w:unhideWhenUsed="0"/>
-    <w:lsdException w:name="Medium List 1 Accent 1" w:semiHidden="0" w:uiPriority="65" w:unhideWhenUsed="0"/>
-    <w:lsdException w:name="Revision" w:unhideWhenUsed="0"/>
-    <w:lsdException w:name="List Paragraph" w:semiHidden="0" w:uiPriority="34" w:unhideWhenUsed="0" w:qFormat="1"/>
-    <w:lsdException w:name="Quote" w:semiHidden="0" w:uiPriority="29" w:unhideWhenUsed="0" w:qFormat="1"/>
-    <w:lsdException w:name="Intense Quote" w:semiHidden="0" w:uiPriority="30" w:unhideWhenUsed="0" w:qFormat="1"/>
-    <w:lsdException w:name="Medium List 2 Accent 1" w:semiHidden="0" w:uiPriority="66" w:unhideWhenUsed="0"/>
-    <w:lsdException w:name="Medium Grid 1 Accent 1" w:semiHidden="0" w:uiPriority="67" w:unhideWhenUsed="0"/>
-    <w:lsdException w:name="Medium Grid 2 Accent 1" w:semiHidden="0" w:uiPriority="68" w:unhideWhenUsed="0"/>
-    <w:lsdException w:name="Medium Grid 3 Accent 1" w:semiHidden="0" w:uiPriority="69" w:unhideWhenUsed="0"/>
-    <w:lsdException w:name="Dark List Accent 1" w:semiHidden="0" w:uiPriority="70" w:unhideWhenUsed="0"/>
-    <w:lsdException w:name="Colorful Shading Accent 1" w:semiHidden="0" w:uiPriority="71" w:unhideWhenUsed="0"/>
-    <w:lsdException w:name="Colorful List Accent 1" w:semiHidden="0" w:uiPriority="72" w:unhideWhenUsed="0"/>
-    <w:lsdException w:name="Colorful Grid Accent 1" w:semiHidden="0" w:uiPriority="73" w:unhideWhenUsed="0"/>
-    <w:lsdException w:name="Light Shading Accent 2" w:semiHidden="0" w:uiPriority="60" w:unhideWhenUsed="0"/>
-    <w:lsdException w:name="Light List Accent 2" w:semiHidden="0" w:uiPriority="61" w:unhideWhenUsed="0"/>
-    <w:lsdException w:name="Light Grid Accent 2" w:semiHidden="0" w:uiPriority="62" w:unhideWhenUsed="0"/>
-    <w:lsdException w:name="Medium Shading 1 Accent 2" w:semiHidden="0" w:uiPriority="63" w:unhideWhenUsed="0"/>
-    <w:lsdException w:name="Medium Shading 2 Accent 2" w:semiHidden="0" w:uiPriority="64" w:unhideWhenUsed="0"/>
-    <w:lsdException w:name="Medium List 1 Accent 2" w:semiHidden="0" w:uiPriority="65" w:unhideWhenUsed="0"/>
-    <w:lsdException w:name="Medium List 2 Accent 2" w:semiHidden="0" w:uiPriority="66" w:unhideWhenUsed="0"/>
-    <w:lsdException w:name="Medium Grid 1 Accent 2" w:semiHidden="0" w:uiPriority="67" w:unhideWhenUsed="0"/>
-    <w:lsdException w:name="Medium Grid 2 Accent 2" w:semiHidden="0" w:uiPriority="68" w:unhideWhenUsed="0"/>
-    <w:lsdException w:name="Medium Grid 3 Accent 2" w:semiHidden="0" w:uiPriority="69" w:unhideWhenUsed="0"/>
-    <w:lsdException w:name="Dark List Accent 2" w:semiHidden="0" w:uiPriority="70" w:unhideWhenUsed="0"/>
-    <w:lsdException w:name="Colorful Shading Accent 2" w:semiHidden="0" w:uiPriority="71" w:unhideWhenUsed="0"/>
-    <w:lsdException w:name="Colorful List Accent 2" w:semiHidden="0" w:uiPriority="72" w:unhideWhenUsed="0"/>
-    <w:lsdException w:name="Colorful Grid Accent 2" w:semiHidden="0" w:uiPriority="73" w:unhideWhenUsed="0"/>
-    <w:lsdException w:name="Light Shading Accent 3" w:semiHidden="0" w:uiPriority="60" w:unhideWhenUsed="0"/>
-    <w:lsdException w:name="Light List Accent 3" w:semiHidden="0" w:uiPriority="61" w:unhideWhenUsed="0"/>
-    <w:lsdException w:name="Light Grid Accent 3" w:semiHidden="0" w:uiPriority="62" w:unhideWhenUsed="0"/>
-    <w:lsdException w:name="Medium Shading 1 Accent 3" w:semiHidden="0" w:uiPriority="63" w:unhideWhenUsed="0"/>
-    <w:lsdException w:name="Medium Shading 2 Accent 3" w:semiHidden="0" w:uiPriority="64" w:unhideWhenUsed="0"/>
-    <w:lsdException w:name="Medium List 1 Accent 3" w:semiHidden="0" w:uiPriority="65" w:unhideWhenUsed="0"/>
-    <w:lsdException w:name="Medium List 2 Accent 3" w:semiHidden="0" w:uiPriority="66" w:unhideWhenUsed="0"/>
-    <w:lsdException w:name="Medium Grid 1 Accent 3" w:semiHidden="0" w:uiPriority="67" w:unhideWhenUsed="0"/>
-    <w:lsdException w:name="Medium Grid 2 Accent 3" w:semiHidden="0" w:uiPriority="68" w:unhideWhenUsed="0"/>
-    <w:lsdException w:name="Medium Grid 3 Accent 3" w:semiHidden="0" w:uiPriority="69" w:unhideWhenUsed="0"/>
-    <w:lsdException w:name="Dark List Accent 3" w:semiHidden="0" w:uiPriority="70" w:unhideWhenUsed="0"/>
-    <w:lsdException w:name="Colorful Shading Accent 3" w:semiHidden="0" w:uiPriority="71" w:unhideWhenUsed="0"/>
-    <w:lsdException w:name="Colorful List Accent 3" w:semiHidden="0" w:uiPriority="72" w:unhideWhenUsed="0"/>
-    <w:lsdException w:name="Colorful Grid Accent 3" w:semiHidden="0" w:uiPriority="73" w:unhideWhenUsed="0"/>
-    <w:lsdException w:name="Light Shading Accent 4" w:semiHidden="0" w:uiPriority="60" w:unhideWhenUsed="0"/>
-    <w:lsdException w:name="Light List Accent 4" w:semiHidden="0" w:uiPriority="61" w:unhideWhenUsed="0"/>
-    <w:lsdException w:name="Light Grid Accent 4" w:semiHidden="0" w:uiPriority="62" w:unhideWhenUsed="0"/>
-    <w:lsdException w:name="Medium Shading 1 Accent 4" w:semiHidden="0" w:uiPriority="63" w:unhideWhenUsed="0"/>
-    <w:lsdException w:name="Medium Shading 2 Accent 4" w:semiHidden="0" w:uiPriority="64" w:unhideWhenUsed="0"/>
-    <w:lsdException w:name="Medium List 1 Accent 4" w:semiHidden="0" w:uiPriority="65" w:unhideWhenUsed="0"/>
-    <w:lsdException w:name="Medium List 2 Accent 4" w:semiHidden="0" w:uiPriority="66" w:unhideWhenUsed="0"/>
-    <w:lsdException w:name="Medium Grid 1 Accent 4" w:semiHidden="0" w:uiPriority="67" w:unhideWhenUsed="0"/>
-    <w:lsdException w:name="Medium Grid 2 Accent 4" w:semiHidden="0" w:uiPriority="68" w:unhideWhenUsed="0"/>
-    <w:lsdException w:name="Medium Grid 3 Accent 4" w:semiHidden="0" w:uiPriority="69" w:unhideWhenUsed="0"/>
-    <w:lsdException w:name="Dark List Accent 4" w:semiHidden="0" w:uiPriority="70" w:unhideWhenUsed="0"/>
-    <w:lsdException w:name="Colorful Shading Accent 4" w:semiHidden="0" w:uiPriority="71" w:unhideWhenUsed="0"/>
-    <w:lsdException w:name="Colorful List Accent 4" w:semiHidden="0" w:uiPriority="72" w:unhideWhenUsed="0"/>
-    <w:lsdException w:name="Colorful Grid Accent 4" w:semiHidden="0" w:uiPriority="73" w:unhideWhenUsed="0"/>
-    <w:lsdException w:name="Light Shading Accent 5" w:semiHidden="0" w:uiPriority="60" w:unhideWhenUsed="0"/>
-    <w:lsdException w:name="Light List Accent 5" w:semiHidden="0" w:uiPriority="61" w:unhideWhenUsed="0"/>
-    <w:lsdException w:name="Light Grid Accent 5" w:semiHidden="0" w:uiPriority="62" w:unhideWhenUsed="0"/>
-    <w:lsdException w:name="Medium Shading 1 Accent 5" w:semiHidden="0" w:uiPriority="63" w:unhideWhenUsed="0"/>
-    <w:lsdException w:name="Medium Shading 2 Accent 5" w:semiHidden="0" w:uiPriority="64" w:unhideWhenUsed="0"/>
-    <w:lsdException w:name="Medium List 1 Accent 5" w:semiHidden="0" w:uiPriority="65" w:unhideWhenUsed="0"/>
-    <w:lsdException w:name="Medium List 2 Accent 5" w:semiHidden="0" w:uiPriority="66" w:unhideWhenUsed="0"/>
-    <w:lsdException w:name="Medium Grid 1 Accent 5" w:semiHidden="0" w:uiPriority="67" w:unhideWhenUsed="0"/>
-    <w:lsdException w:name="Medium Grid 2 Accent 5" w:semiHidden="0" w:uiPriority="68" w:unhideWhenUsed="0"/>
-    <w:lsdException w:name="Medium Grid 3 Accent 5" w:semiHidden="0" w:uiPriority="69" w:unhideWhenUsed="0"/>
-    <w:lsdException w:name="Dark List Accent 5" w:semiHidden="0" w:uiPriority="70" w:unhideWhenUsed="0"/>
-    <w:lsdException w:name="Colorful Shading Accent 5" w:semiHidden="0" w:uiPriority="71" w:unhideWhenUsed="0"/>
-    <w:lsdException w:name="Colorful List Accent 5" w:semiHidden="0" w:uiPriority="72" w:unhideWhenUsed="0"/>
-    <w:lsdException w:name="Colorful Grid Accent 5" w:semiHidden="0" w:uiPriority="73" w:unhideWhenUsed="0"/>
-    <w:lsdException w:name="Light Shading Accent 6" w:semiHidden="0" w:uiPriority="60" w:unhideWhenUsed="0"/>
-    <w:lsdException w:name="Light List Accent 6" w:semiHidden="0" w:uiPriority="61" w:unhideWhenUsed="0"/>
-    <w:lsdException w:name="Light Grid Accent 6" w:semiHidden="0" w:uiPriority="62" w:unhideWhenUsed="0"/>
-    <w:lsdException w:name="Medium Shading 1 Accent 6" w:semiHidden="0" w:uiPriority="63" w:unhideWhenUsed="0"/>
-    <w:lsdException w:name="Medium Shading 2 Accent 6" w:semiHidden="0" w:uiPriority="64" w:unhideWhenUsed="0"/>
-    <w:lsdException w:name="Medium List 1 Accent 6" w:semiHidden="0" w:uiPriority="65" w:unhideWhenUsed="0"/>
-    <w:lsdException w:name="Medium List 2 Accent 6" w:semiHidden="0" w:uiPriority="66" w:unhideWhenUsed="0"/>
-    <w:lsdException w:name="Medium Grid 1 Accent 6" w:semiHidden="0" w:uiPriority="67" w:unhideWhenUsed="0"/>
-    <w:lsdException w:name="Medium Grid 2 Accent 6" w:semiHidden="0" w:uiPriority="68" w:unhideWhenUsed="0"/>
-    <w:lsdException w:name="Medium Grid 3 Accent 6" w:semiHidden="0" w:uiPriority="69" w:unhideWhenUsed="0"/>
-    <w:lsdException w:name="Dark List Accent 6" w:semiHidden="0" w:uiPriority="70" w:unhideWhenUsed="0"/>
-    <w:lsdException w:name="Colorful Shading Accent 6" w:semiHidden="0" w:uiPriority="71" w:unhideWhenUsed="0"/>
-    <w:lsdException w:name="Colorful List Accent 6" w:semiHidden="0" w:uiPriority="72" w:unhideWhenUsed="0"/>
-    <w:lsdException w:name="Colorful Grid Accent 6" w:semiHidden="0" w:uiPriority="73" w:unhideWhenUsed="0"/>
-    <w:lsdException w:name="Subtle Emphasis" w:semiHidden="0" w:uiPriority="19" w:unhideWhenUsed="0" w:qFormat="1"/>
-    <w:lsdException w:name="Intense Emphasis" w:semiHidden="0" w:uiPriority="21" w:unhideWhenUsed="0" w:qFormat="1"/>
-    <w:lsdException w:name="Subtle Reference" w:semiHidden="0" w:uiPriority="31" w:unhideWhenUsed="0" w:qFormat="1"/>
-    <w:lsdException w:name="Intense Reference" w:semiHidden="0" w:uiPriority="32" w:unhideWhenUsed="0" w:qFormat="1"/>
-    <w:lsdException w:name="Book Title" w:semiHidden="0" w:uiPriority="33" w:unhideWhenUsed="0" w:qFormat="1"/>
-    <w:lsdException w:name="Bibliography" w:uiPriority="37"/>
-    <w:lsdException w:name="TOC Heading" w:uiPriority="39" w:qFormat="1"/>
-  </w:latentStyles>
-  <w:style w:type="paragraph" w:default="1" w:styleId="Normal">
-    <w:name w:val="Normal"/>
-    <w:qFormat/>
-  </w:style>
-  <w:style w:type="character" w:default="1" w:styleId="DefaultParagraphFont">
-    <w:name w:val="Default Paragraph Font"/>
-    <w:uiPriority w:val="1"/>
-    <w:semiHidden/>
-    <w:unhideWhenUsed/>
-  </w:style>
-  <w:style w:type="table" w:default="1" w:styleId="TableNormal">
-    <w:name w:val="Normal Table"/>
-    <w:uiPriority w:val="99"/>
-    <w:semiHidden/>
-    <w:unhideWhenUsed/>
-    <w:tblPr>
-      <w:tblInd w:w="0" w:type="dxa"/>
-      <w:tblCellMar>
-        <w:top w:w="0" w:type="dxa"/>
-        <w:left w:w="108" w:type="dxa"/>
-        <w:bottom w:w="0" w:type="dxa"/>
-        <w:right w:w="108" w:type="dxa"/>
-      </w:tblCellMar>
-    </w:tblPr>
-  </w:style>
-  <w:style w:type="numbering" w:default="1" w:styleId="NoList">
-    <w:name w:val="No List"/>
-    <w:uiPriority w:val="99"/>
-    <w:semiHidden/>
-    <w:unhideWhenUsed/>
-  </w:style>
-  <w:style w:type="character" w:styleId="Hyperlink">
-    <w:name w:val="Hyperlink"/>
-    <w:basedOn w:val="DefaultParagraphFont"/>
-    <w:uiPriority w:val="99"/>
-    <w:unhideWhenUsed/>
-    <w:rsid w:val="00884721"/>
-    <w:rPr>
-      <w:color w:val="0000FF" w:themeColor="hyperlink"/>
-      <w:u w:val="single"/>
-    </w:rPr>
-  </w:style>
-  <w:style w:type="paragraph" w:styleId="FootnoteText">
-    <w:name w:val="footnote text"/>
-    <w:basedOn w:val="Normal"/>
-    <w:link w:val="FootnoteTextChar"/>
-    <w:uiPriority w:val="99"/>
-    <w:unhideWhenUsed/>
-    <w:rsid w:val="001A48CF"/>
-  </w:style>
-  <w:style w:type="character" w:customStyle="1" w:styleId="FootnoteTextChar">
-    <w:name w:val="Footnote Text Char"/>
-    <w:basedOn w:val="DefaultParagraphFont"/>
-    <w:link w:val="FootnoteText"/>
-    <w:uiPriority w:val="99"/>
-    <w:rsid w:val="001A48CF"/>
-  </w:style>
-  <w:style w:type="character" w:styleId="FootnoteReference">
-    <w:name w:val="footnote reference"/>
-    <w:basedOn w:val="DefaultParagraphFont"/>
-    <w:uiPriority w:val="99"/>
-    <w:unhideWhenUsed/>
-    <w:rsid w:val="001A48CF"/>
-    <w:rPr>
-      <w:vertAlign w:val="superscript"/>
-    </w:rPr>
-  </w:style>
-  <w:style w:type="paragraph" w:styleId="BalloonText">
-    <w:name w:val="Balloon Text"/>
-    <w:basedOn w:val="Normal"/>
-    <w:link w:val="BalloonTextChar"/>
-    <w:uiPriority w:val="99"/>
-    <w:semiHidden/>
-    <w:unhideWhenUsed/>
-    <w:rsid w:val="00793CE3"/>
-    <w:rPr>
-      <w:rFonts w:ascii="Lucida Grande" w:hAnsi="Lucida Grande" w:cs="Lucida Grande"/>
-      <w:sz w:val="18"/>
-      <w:szCs w:val="18"/>
-    </w:rPr>
-  </w:style>
-  <w:style w:type="character" w:customStyle="1" w:styleId="BalloonTextChar">
-    <w:name w:val="Balloon Text Char"/>
-    <w:basedOn w:val="DefaultParagraphFont"/>
-    <w:link w:val="BalloonText"/>
-    <w:uiPriority w:val="99"/>
-    <w:semiHidden/>
-    <w:rsid w:val="00793CE3"/>
-    <w:rPr>
-      <w:rFonts w:ascii="Lucida Grande" w:hAnsi="Lucida Grande" w:cs="Lucida Grande"/>
-      <w:sz w:val="18"/>
-      <w:szCs w:val="18"/>
-    </w:rPr>
-  </w:style>
-  <w:style w:type="paragraph" w:styleId="ListParagraph">
-    <w:name w:val="List Paragraph"/>
-    <w:basedOn w:val="Normal"/>
-    <w:uiPriority w:val="34"/>
-    <w:qFormat/>
-    <w:rsid w:val="00800E5E"/>
-    <w:pPr>
-      <w:ind w:left="720"/>
-      <w:contextualSpacing/>
-    </w:pPr>
-  </w:style>
-  <w:style w:type="character" w:styleId="CommentReference">
-    <w:name w:val="annotation reference"/>
-    <w:basedOn w:val="DefaultParagraphFont"/>
-    <w:uiPriority w:val="99"/>
-    <w:semiHidden/>
-    <w:unhideWhenUsed/>
-    <w:rsid w:val="00315606"/>
-    <w:rPr>
-      <w:sz w:val="16"/>
-      <w:szCs w:val="16"/>
-    </w:rPr>
-  </w:style>
-  <w:style w:type="paragraph" w:styleId="CommentText">
-    <w:name w:val="annotation text"/>
-    <w:basedOn w:val="Normal"/>
-    <w:link w:val="CommentTextChar"/>
-    <w:uiPriority w:val="99"/>
-    <w:semiHidden/>
-    <w:unhideWhenUsed/>
-    <w:rsid w:val="00315606"/>
-    <w:rPr>
-      <w:sz w:val="20"/>
-      <w:szCs w:val="20"/>
-    </w:rPr>
-  </w:style>
-  <w:style w:type="character" w:customStyle="1" w:styleId="CommentTextChar">
-    <w:name w:val="Comment Text Char"/>
-    <w:basedOn w:val="DefaultParagraphFont"/>
-    <w:link w:val="CommentText"/>
-    <w:uiPriority w:val="99"/>
-    <w:semiHidden/>
-    <w:rsid w:val="00315606"/>
-    <w:rPr>
-      <w:sz w:val="20"/>
-      <w:szCs w:val="20"/>
-    </w:rPr>
-  </w:style>
-  <w:style w:type="paragraph" w:styleId="CommentSubject">
-    <w:name w:val="annotation subject"/>
-    <w:basedOn w:val="CommentText"/>
-    <w:next w:val="CommentText"/>
-    <w:link w:val="CommentSubjectChar"/>
-    <w:uiPriority w:val="99"/>
-    <w:semiHidden/>
-    <w:unhideWhenUsed/>
-    <w:rsid w:val="00315606"/>
-    <w:rPr>
-      <w:b/>
-      <w:bCs/>
-    </w:rPr>
-  </w:style>
-  <w:style w:type="character" w:customStyle="1" w:styleId="CommentSubjectChar">
-    <w:name w:val="Comment Subject Char"/>
-    <w:basedOn w:val="CommentTextChar"/>
-    <w:link w:val="CommentSubject"/>
-    <w:uiPriority w:val="99"/>
-    <w:semiHidden/>
-    <w:rsid w:val="00315606"/>
-    <w:rPr>
-      <w:b/>
-      <w:bCs/>
-      <w:sz w:val="20"/>
-      <w:szCs w:val="20"/>
-    </w:rPr>
-  </w:style>
-  <w:style w:type="character" w:styleId="FollowedHyperlink">
-    <w:name w:val="FollowedHyperlink"/>
-    <w:basedOn w:val="DefaultParagraphFont"/>
-    <w:uiPriority w:val="99"/>
-    <w:semiHidden/>
-    <w:unhideWhenUsed/>
-    <w:rsid w:val="008331AD"/>
-    <w:rPr>
-      <w:color w:val="800080" w:themeColor="followedHyperlink"/>
-      <w:u w:val="single"/>
-    </w:rPr>
-  </w:style>
-</w:styles>
-</file>
-
-<file path=word/stylesWithEffects.xml><?xml version="1.0" encoding="utf-8"?>
-<w:styles xmlns:wpc="http://schemas.microsoft.com/office/word/2010/wordprocessingCanvas" xmlns:mo="http://schemas.microsoft.com/office/mac/office/2008/main" xmlns:mc="http://schemas.openxmlformats.org/markup-compatibility/2006" xmlns:mv="urn:schemas-microsoft-com:mac:vml" xmlns:o="urn:schemas-microsoft-com:office:office" xmlns:r="http://schemas.openxmlformats.org/officeDocument/2006/relationships" xmlns:m="http://schemas.openxmlformats.org/officeDocument/2006/math" xmlns:v="urn:schemas-microsoft-com:vml" xmlns:wp14="http://schemas.microsoft.com/office/word/2010/wordprocessingDrawing" xmlns:wp="http://schemas.openxmlformats.org/drawingml/2006/wordprocessingDrawing" xmlns:w10="urn:schemas-microsoft-com:office:word" xmlns:w="http://schemas.openxmlformats.org/wordprocessingml/2006/main" xmlns:w14="http://schemas.microsoft.com/office/word/2010/wordml" xmlns:wpg="http://schemas.microsoft.com/office/word/2010/wordprocessingGroup" xmlns:wpi="http://schemas.microsoft.com/office/word/2010/wordprocessingInk" xmlns:wne="http://schemas.microsoft.com/office/word/2006/wordml" xmlns:wps="http://schemas.microsoft.com/office/word/2010/wordprocessingShape" mc:Ignorable="w14 wp14">
-  <w:docDefaults>
-    <w:rPrDefault>
-      <w:rPr>
-        <w:rFonts w:asciiTheme="minorHAnsi" w:eastAsiaTheme="minorEastAsia" w:hAnsiTheme="minorHAnsi" w:cstheme="minorBidi"/>
-        <w:sz w:val="24"/>
-        <w:szCs w:val="24"/>
-        <w:lang w:val="en-US" w:eastAsia="en-US" w:bidi="ar-SA"/>
-      </w:rPr>
-    </w:rPrDefault>
-    <w:pPrDefault/>
-  </w:docDefaults>
-  <w:latentStyles w:defLockedState="0" w:defUIPriority="99" w:defSemiHidden="1" w:defUnhideWhenUsed="1" w:defQFormat="0" w:count="276">
-    <w:lsdException w:name="Normal" w:semiHidden="0" w:uiPriority="0" w:unhideWhenUsed="0" w:qFormat="1"/>
-    <w:lsdException w:name="heading 1" w:semiHidden="0" w:uiPriority="9" w:unhideWhenUsed="0" w:qFormat="1"/>
-    <w:lsdException w:name="heading 2" w:uiPriority="9" w:qFormat="1"/>
-    <w:lsdException w:name="heading 3" w:uiPriority="9" w:qFormat="1"/>
-    <w:lsdException w:name="heading 4" w:uiPriority="9" w:qFormat="1"/>
-    <w:lsdException w:name="heading 5" w:uiPriority="9" w:qFormat="1"/>
-    <w:lsdException w:name="heading 6" w:uiPriority="9" w:qFormat="1"/>
-    <w:lsdException w:name="heading 7" w:uiPriority="9" w:qFormat="1"/>
-    <w:lsdException w:name="heading 8" w:uiPriority="9" w:qFormat="1"/>
-    <w:lsdException w:name="heading 9" w:uiPriority="9" w:qFormat="1"/>
-    <w:lsdException w:name="toc 1" w:uiPriority="39"/>
-    <w:lsdException w:name="toc 2" w:uiPriority="39"/>
-    <w:lsdException w:name="toc 3" w:uiPriority="39"/>
-    <w:lsdException w:name="toc 4" w:uiPriority="39"/>
-    <w:lsdException w:name="toc 5" w:uiPriority="39"/>
-    <w:lsdException w:name="toc 6" w:uiPriority="39"/>
-    <w:lsdException w:name="toc 7" w:uiPriority="39"/>
-    <w:lsdException w:name="toc 8" w:uiPriority="39"/>
-    <w:lsdException w:name="toc 9" w:uiPriority="39"/>
-    <w:lsdException w:name="caption" w:uiPriority="35" w:qFormat="1"/>
-    <w:lsdException w:name="Title" w:semiHidden="0" w:uiPriority="10" w:unhideWhenUsed="0" w:qFormat="1"/>
-    <w:lsdException w:name="Default Paragraph Font" w:uiPriority="1"/>
-    <w:lsdException w:name="Subtitle" w:semiHidden="0" w:uiPriority="11" w:unhideWhenUsed="0" w:qFormat="1"/>
-    <w:lsdException w:name="Strong" w:semiHidden="0" w:uiPriority="22" w:unhideWhenUsed="0" w:qFormat="1"/>
-    <w:lsdException w:name="Emphasis" w:semiHidden="0" w:uiPriority="20" w:unhideWhenUsed="0" w:qFormat="1"/>
-    <w:lsdException w:name="Table Grid" w:semiHidden="0" w:uiPriority="59" w:unhideWhenUsed="0"/>
-    <w:lsdException w:name="Note Level 1" w:semiHidden="0" w:unhideWhenUsed="0"/>
-    <w:lsdException w:name="Note Level 2" w:semiHidden="0" w:unhideWhenUsed="0"/>
-    <w:lsdException w:name="Note Level 3" w:semiHidden="0" w:unhideWhenUsed="0"/>
-    <w:lsdException w:name="Note Level 4" w:semiHidden="0" w:unhideWhenUsed="0"/>
-    <w:lsdException w:name="Note Level 5" w:semiHidden="0" w:unhideWhenUsed="0"/>
-    <w:lsdException w:name="Note Level 6" w:semiHidden="0" w:unhideWhenUsed="0"/>
-    <w:lsdException w:name="Note Level 7" w:semiHidden="0" w:unhideWhenUsed="0"/>
-    <w:lsdException w:name="Note Level 8" w:semiHidden="0" w:unhideWhenUsed="0"/>
-    <w:lsdException w:name="Note Level 9" w:semiHidden="0" w:unhideWhenUsed="0"/>
-    <w:lsdException w:name="Placeholder Text" w:unhideWhenUsed="0"/>
-    <w:lsdException w:name="No Spacing" w:semiHidden="0" w:uiPriority="1" w:unhideWhenUsed="0" w:qFormat="1"/>
-    <w:lsdException w:name="Light Shading" w:semiHidden="0" w:uiPriority="60" w:unhideWhenUsed="0"/>
-    <w:lsdException w:name="Light List" w:semiHidden="0" w:uiPriority="61" w:unhideWhenUsed="0"/>
-    <w:lsdException w:name="Light Grid" w:semiHidden="0" w:uiPriority="62" w:unhideWhenUsed="0"/>
-    <w:lsdException w:name="Medium Shading 1" w:semiHidden="0" w:uiPriority="63" w:unhideWhenUsed="0"/>
-    <w:lsdException w:name="Medium Shading 2" w:semiHidden="0" w:uiPriority="64" w:unhideWhenUsed="0"/>
-    <w:lsdException w:name="Medium List 1" w:semiHidden="0" w:uiPriority="65" w:unhideWhenUsed="0"/>
-    <w:lsdException w:name="Medium List 2" w:semiHidden="0" w:uiPriority="66" w:unhideWhenUsed="0"/>
-    <w:lsdException w:name="Medium Grid 1" w:semiHidden="0" w:uiPriority="67" w:unhideWhenUsed="0"/>
-    <w:lsdException w:name="Medium Grid 2" w:semiHidden="0" w:uiPriority="68" w:unhideWhenUsed="0"/>
-    <w:lsdException w:name="Medium Grid 3" w:semiHidden="0" w:uiPriority="69" w:unhideWhenUsed="0"/>
-    <w:lsdException w:name="Dark List" w:semiHidden="0" w:uiPriority="70" w:unhideWhenUsed="0"/>
-    <w:lsdException w:name="Colorful Shading" w:semiHidden="0" w:uiPriority="71" w:unhideWhenUsed="0"/>
-    <w:lsdException w:name="Colorful List" w:semiHidden="0" w:uiPriority="72" w:unhideWhenUsed="0"/>
-    <w:lsdException w:name="Colorful Grid" w:semiHidden="0" w:uiPriority="73" w:unhideWhenUsed="0"/>
-    <w:lsdException w:name="Light Shading Accent 1" w:semiHidden="0" w:uiPriority="60" w:unhideWhenUsed="0"/>
-    <w:lsdException w:name="Light List Accent 1" w:semiHidden="0" w:uiPriority="61" w:unhideWhenUsed="0"/>
-    <w:lsdException w:name="Light Grid Accent 1" w:semiHidden="0" w:uiPriority="62" w:unhideWhenUsed="0"/>
-    <w:lsdException w:name="Medium Shading 1 Accent 1" w:semiHidden="0" w:uiPriority="63" w:unhideWhenUsed="0"/>
-    <w:lsdException w:name="Medium Shading 2 Accent 1" w:semiHidden="0" w:uiPriority="64" w:unhideWhenUsed="0"/>
-    <w:lsdException w:name="Medium List 1 Accent 1" w:semiHidden="0" w:uiPriority="65" w:unhideWhenUsed="0"/>
-    <w:lsdException w:name="Revision" w:unhideWhenUsed="0"/>
-    <w:lsdException w:name="List Paragraph" w:semiHidden="0" w:uiPriority="34" w:unhideWhenUsed="0" w:qFormat="1"/>
-    <w:lsdException w:name="Quote" w:semiHidden="0" w:uiPriority="29" w:unhideWhenUsed="0" w:qFormat="1"/>
-    <w:lsdException w:name="Intense Quote" w:semiHidden="0" w:uiPriority="30" w:unhideWhenUsed="0" w:qFormat="1"/>
-    <w:lsdException w:name="Medium List 2 Accent 1" w:semiHidden="0" w:uiPriority="66" w:unhideWhenUsed="0"/>
-    <w:lsdException w:name="Medium Grid 1 Accent 1" w:semiHidden="0" w:uiPriority="67" w:unhideWhenUsed="0"/>
-    <w:lsdException w:name="Medium Grid 2 Accent 1" w:semiHidden="0" w:uiPriority="68" w:unhideWhenUsed="0"/>
-    <w:lsdException w:name="Medium Grid 3 Accent 1" w:semiHidden="0" w:uiPriority="69" w:unhideWhenUsed="0"/>
-    <w:lsdException w:name="Dark List Accent 1" w:semiHidden="0" w:uiPriority="70" w:unhideWhenUsed="0"/>
-    <w:lsdException w:name="Colorful Shading Accent 1" w:semiHidden="0" w:uiPriority="71" w:unhideWhenUsed="0"/>
-    <w:lsdException w:name="Colorful List Accent 1" w:semiHidden="0" w:uiPriority="72" w:unhideWhenUsed="0"/>
-    <w:lsdException w:name="Colorful Grid Accent 1" w:semiHidden="0" w:uiPriority="73" w:unhideWhenUsed="0"/>
-    <w:lsdException w:name="Light Shading Accent 2" w:semiHidden="0" w:uiPriority="60" w:unhideWhenUsed="0"/>
-    <w:lsdException w:name="Light List Accent 2" w:semiHidden="0" w:uiPriority="61" w:unhideWhenUsed="0"/>
-    <w:lsdException w:name="Light Grid Accent 2" w:semiHidden="0" w:uiPriority="62" w:unhideWhenUsed="0"/>
-    <w:lsdException w:name="Medium Shading 1 Accent 2" w:semiHidden="0" w:uiPriority="63" w:unhideWhenUsed="0"/>
-    <w:lsdException w:name="Medium Shading 2 Accent 2" w:semiHidden="0" w:uiPriority="64" w:unhideWhenUsed="0"/>
-    <w:lsdException w:name="Medium List 1 Accent 2" w:semiHidden="0" w:uiPriority="65" w:unhideWhenUsed="0"/>
-    <w:lsdException w:name="Medium List 2 Accent 2" w:semiHidden="0" w:uiPriority="66" w:unhideWhenUsed="0"/>
-    <w:lsdException w:name="Medium Grid 1 Accent 2" w:semiHidden="0" w:uiPriority="67" w:unhideWhenUsed="0"/>
-    <w:lsdException w:name="Medium Grid 2 Accent 2" w:semiHidden="0" w:uiPriority="68" w:unhideWhenUsed="0"/>
-    <w:lsdException w:name="Medium Grid 3 Accent 2" w:semiHidden="0" w:uiPriority="69" w:unhideWhenUsed="0"/>
-    <w:lsdException w:name="Dark List Accent 2" w:semiHidden="0" w:uiPriority="70" w:unhideWhenUsed="0"/>
-    <w:lsdException w:name="Colorful Shading Accent 2" w:semiHidden="0" w:uiPriority="71" w:unhideWhenUsed="0"/>
-    <w:lsdException w:name="Colorful List Accent 2" w:semiHidden="0" w:uiPriority="72" w:unhideWhenUsed="0"/>
-    <w:lsdException w:name="Colorful Grid Accent 2" w:semiHidden="0" w:uiPriority="73" w:unhideWhenUsed="0"/>
-    <w:lsdException w:name="Light Shading Accent 3" w:semiHidden="0" w:uiPriority="60" w:unhideWhenUsed="0"/>
-    <w:lsdException w:name="Light List Accent 3" w:semiHidden="0" w:uiPriority="61" w:unhideWhenUsed="0"/>
-    <w:lsdException w:name="Light Grid Accent 3" w:semiHidden="0" w:uiPriority="62" w:unhideWhenUsed="0"/>
-    <w:lsdException w:name="Medium Shading 1 Accent 3" w:semiHidden="0" w:uiPriority="63" w:unhideWhenUsed="0"/>
-    <w:lsdException w:name="Medium Shading 2 Accent 3" w:semiHidden="0" w:uiPriority="64" w:unhideWhenUsed="0"/>
-    <w:lsdException w:name="Medium List 1 Accent 3" w:semiHidden="0" w:uiPriority="65" w:unhideWhenUsed="0"/>
-    <w:lsdException w:name="Medium List 2 Accent 3" w:semiHidden="0" w:uiPriority="66" w:unhideWhenUsed="0"/>
-    <w:lsdException w:name="Medium Grid 1 Accent 3" w:semiHidden="0" w:uiPriority="67" w:unhideWhenUsed="0"/>
-    <w:lsdException w:name="Medium Grid 2 Accent 3" w:semiHidden="0" w:uiPriority="68" w:unhideWhenUsed="0"/>
-    <w:lsdException w:name="Medium Grid 3 Accent 3" w:semiHidden="0" w:uiPriority="69" w:unhideWhenUsed="0"/>
-    <w:lsdException w:name="Dark List Accent 3" w:semiHidden="0" w:uiPriority="70" w:unhideWhenUsed="0"/>
-    <w:lsdException w:name="Colorful Shading Accent 3" w:semiHidden="0" w:uiPriority="71" w:unhideWhenUsed="0"/>
-    <w:lsdException w:name="Colorful List Accent 3" w:semiHidden="0" w:uiPriority="72" w:unhideWhenUsed="0"/>
-    <w:lsdException w:name="Colorful Grid Accent 3" w:semiHidden="0" w:uiPriority="73" w:unhideWhenUsed="0"/>
-    <w:lsdException w:name="Light Shading Accent 4" w:semiHidden="0" w:uiPriority="60" w:unhideWhenUsed="0"/>
-    <w:lsdException w:name="Light List Accent 4" w:semiHidden="0" w:uiPriority="61" w:unhideWhenUsed="0"/>
-    <w:lsdException w:name="Light Grid Accent 4" w:semiHidden="0" w:uiPriority="62" w:unhideWhenUsed="0"/>
-    <w:lsdException w:name="Medium Shading 1 Accent 4" w:semiHidden="0" w:uiPriority="63" w:unhideWhenUsed="0"/>
-    <w:lsdException w:name="Medium Shading 2 Accent 4" w:semiHidden="0" w:uiPriority="64" w:unhideWhenUsed="0"/>
-    <w:lsdException w:name="Medium List 1 Accent 4" w:semiHidden="0" w:uiPriority="65" w:unhideWhenUsed="0"/>
-    <w:lsdException w:name="Medium List 2 Accent 4" w:semiHidden="0" w:uiPriority="66" w:unhideWhenUsed="0"/>
-    <w:lsdException w:name="Medium Grid 1 Accent 4" w:semiHidden="0" w:uiPriority="67" w:unhideWhenUsed="0"/>
-    <w:lsdException w:name="Medium Grid 2 Accent 4" w:semiHidden="0" w:uiPriority="68" w:unhideWhenUsed="0"/>
-    <w:lsdException w:name="Medium Grid 3 Accent 4" w:semiHidden="0" w:uiPriority="69" w:unhideWhenUsed="0"/>
-    <w:lsdException w:name="Dark List Accent 4" w:semiHidden="0" w:uiPriority="70" w:unhideWhenUsed="0"/>
-    <w:lsdException w:name="Colorful Shading Accent 4" w:semiHidden="0" w:uiPriority="71" w:unhideWhenUsed="0"/>
-    <w:lsdException w:name="Colorful List Accent 4" w:semiHidden="0" w:uiPriority="72" w:unhideWhenUsed="0"/>
-    <w:lsdException w:name="Colorful Grid Accent 4" w:semiHidden="0" w:uiPriority="73" w:unhideWhenUsed="0"/>
-    <w:lsdException w:name="Light Shading Accent 5" w:semiHidden="0" w:uiPriority="60" w:unhideWhenUsed="0"/>
-    <w:lsdException w:name="Light List Accent 5" w:semiHidden="0" w:uiPriority="61" w:unhideWhenUsed="0"/>
-    <w:lsdException w:name="Light Grid Accent 5" w:semiHidden="0" w:uiPriority="62" w:unhideWhenUsed="0"/>
-    <w:lsdException w:name="Medium Shading 1 Accent 5" w:semiHidden="0" w:uiPriority="63" w:unhideWhenUsed="0"/>
-    <w:lsdException w:name="Medium Shading 2 Accent 5" w:semiHidden="0" w:uiPriority="64" w:unhideWhenUsed="0"/>
-    <w:lsdException w:name="Medium List 1 Accent 5" w:semiHidden="0" w:uiPriority="65" w:unhideWhenUsed="0"/>
-    <w:lsdException w:name="Medium List 2 Accent 5" w:semiHidden="0" w:uiPriority="66" w:unhideWhenUsed="0"/>
-    <w:lsdException w:name="Medium Grid 1 Accent 5" w:semiHidden="0" w:uiPriority="67" w:unhideWhenUsed="0"/>
-    <w:lsdException w:name="Medium Grid 2 Accent 5" w:semiHidden="0" w:uiPriority="68" w:unhideWhenUsed="0"/>
-    <w:lsdException w:name="Medium Grid 3 Accent 5" w:semiHidden="0" w:uiPriority="69" w:unhideWhenUsed="0"/>
-    <w:lsdException w:name="Dark List Accent 5" w:semiHidden="0" w:uiPriority="70" w:unhideWhenUsed="0"/>
-    <w:lsdException w:name="Colorful Shading Accent 5" w:semiHidden="0" w:uiPriority="71" w:unhideWhenUsed="0"/>
-    <w:lsdException w:name="Colorful List Accent 5" w:semiHidden="0" w:uiPriority="72" w:unhideWhenUsed="0"/>
-    <w:lsdException w:name="Colorful Grid Accent 5" w:semiHidden="0" w:uiPriority="73" w:unhideWhenUsed="0"/>
-    <w:lsdException w:name="Light Shading Accent 6" w:semiHidden="0" w:uiPriority="60" w:unhideWhenUsed="0"/>
-    <w:lsdException w:name="Light List Accent 6" w:semiHidden="0" w:uiPriority="61" w:unhideWhenUsed="0"/>
-    <w:lsdException w:name="Light Grid Accent 6" w:semiHidden="0" w:uiPriority="62" w:unhideWhenUsed="0"/>
-    <w:lsdException w:name="Medium Shading 1 Accent 6" w:semiHidden="0" w:uiPriority="63" w:unhideWhenUsed="0"/>
-    <w:lsdException w:name="Medium Shading 2 Accent 6" w:semiHidden="0" w:uiPriority="64" w:unhideWhenUsed="0"/>
-    <w:lsdException w:name="Medium List 1 Accent 6" w:semiHidden="0" w:uiPriority="65" w:unhideWhenUsed="0"/>
-    <w:lsdException w:name="Medium List 2 Accent 6" w:semiHidden="0" w:uiPriority="66" w:unhideWhenUsed="0"/>
-    <w:lsdException w:name="Medium Grid 1 Accent 6" w:semiHidden="0" w:uiPriority="67" w:unhideWhenUsed="0"/>
-    <w:lsdException w:name="Medium Grid 2 Accent 6" w:semiHidden="0" w:uiPriority="68" w:unhideWhenUsed="0"/>
-    <w:lsdException w:name="Medium Grid 3 Accent 6" w:semiHidden="0" w:uiPriority="69" w:unhideWhenUsed="0"/>
-    <w:lsdException w:name="Dark List Accent 6" w:semiHidden="0" w:uiPriority="70" w:unhideWhenUsed="0"/>
-    <w:lsdException w:name="Colorful Shading Accent 6" w:semiHidden="0" w:uiPriority="71" w:unhideWhenUsed="0"/>
-    <w:lsdException w:name="Colorful List Accent 6" w:semiHidden="0" w:uiPriority="72" w:unhideWhenUsed="0"/>
-    <w:lsdException w:name="Colorful Grid Accent 6" w:semiHidden="0" w:uiPriority="73" w:unhideWhenUsed="0"/>
-    <w:lsdException w:name="Subtle Emphasis" w:semiHidden="0" w:uiPriority="19" w:unhideWhenUsed="0" w:qFormat="1"/>
-    <w:lsdException w:name="Intense Emphasis" w:semiHidden="0" w:uiPriority="21" w:unhideWhenUsed="0" w:qFormat="1"/>
-    <w:lsdException w:name="Subtle Reference" w:semiHidden="0" w:uiPriority="31" w:unhideWhenUsed="0" w:qFormat="1"/>
-    <w:lsdException w:name="Intense Reference" w:semiHidden="0" w:uiPriority="32" w:unhideWhenUsed="0" w:qFormat="1"/>
-    <w:lsdException w:name="Book Title" w:semiHidden="0" w:uiPriority="33" w:unhideWhenUsed="0" w:qFormat="1"/>
-    <w:lsdException w:name="Bibliography" w:uiPriority="37"/>
-    <w:lsdException w:name="TOC Heading" w:uiPriority="39" w:qFormat="1"/>
+  <w:latentStyles w:defLockedState="0" w:defUIPriority="99" w:defSemiHidden="0" w:defUnhideWhenUsed="0" w:defQFormat="0" w:count="382">
+    <w:lsdException w:name="Normal" w:uiPriority="0" w:qFormat="1"/>
+    <w:lsdException w:name="heading 1" w:uiPriority="9" w:qFormat="1"/>
+    <w:lsdException w:name="heading 2" w:semiHidden="1" w:uiPriority="9" w:unhideWhenUsed="1" w:qFormat="1"/>
+    <w:lsdException w:name="heading 3" w:semiHidden="1" w:uiPriority="9" w:unhideWhenUsed="1" w:qFormat="1"/>
+    <w:lsdException w:name="heading 4" w:semiHidden="1" w:uiPriority="9" w:unhideWhenUsed="1" w:qFormat="1"/>
+    <w:lsdException w:name="heading 5" w:semiHidden="1" w:uiPriority="9" w:unhideWhenUsed="1" w:qFormat="1"/>
+    <w:lsdException w:name="heading 6" w:semiHidden="1" w:uiPriority="9" w:unhideWhenUsed="1" w:qFormat="1"/>
+    <w:lsdException w:name="heading 7" w:semiHidden="1" w:uiPriority="9" w:unhideWhenUsed="1" w:qFormat="1"/>
+    <w:lsdException w:name="heading 8" w:semiHidden="1" w:uiPriority="9" w:unhideWhenUsed="1" w:qFormat="1"/>
+    <w:lsdException w:name="heading 9" w:semiHidden="1" w:uiPriority="9" w:unhideWhenUsed="1" w:qFormat="1"/>
+    <w:lsdException w:name="index 1" w:semiHidden="1" w:unhideWhenUsed="1"/>
+    <w:lsdException w:name="index 2" w:semiHidden="1" w:unhideWhenUsed="1"/>
+    <w:lsdException w:name="index 3" w:semiHidden="1" w:unhideWhenUsed="1"/>
+    <w:lsdException w:name="index 4" w:semiHidden="1" w:unhideWhenUsed="1"/>
+    <w:lsdException w:name="index 5" w:semiHidden="1" w:unhideWhenUsed="1"/>
+    <w:lsdException w:name="index 6" w:semiHidden="1" w:unhideWhenUsed="1"/>
+    <w:lsdException w:name="index 7" w:semiHidden="1" w:unhideWhenUsed="1"/>
+    <w:lsdException w:name="index 8" w:semiHidden="1" w:unhideWhenUsed="1"/>
+    <w:lsdException w:name="index 9" w:semiHidden="1" w:unhideWhenUsed="1"/>
+    <w:lsdException w:name="toc 1" w:semiHidden="1" w:uiPriority="39" w:unhideWhenUsed="1"/>
+    <w:lsdException w:name="toc 2" w:semiHidden="1" w:uiPriority="39" w:unhideWhenUsed="1"/>
+    <w:lsdException w:name="toc 3" w:semiHidden="1" w:uiPriority="39" w:unhideWhenUsed="1"/>
+    <w:lsdException w:name="toc 4" w:semiHidden="1" w:uiPriority="39" w:unhideWhenUsed="1"/>
+    <w:lsdException w:name="toc 5" w:semiHidden="1" w:uiPriority="39" w:unhideWhenUsed="1"/>
+    <w:lsdException w:name="toc 6" w:semiHidden="1" w:uiPriority="39" w:unhideWhenUsed="1"/>
+    <w:lsdException w:name="toc 7" w:semiHidden="1" w:uiPriority="39" w:unhideWhenUsed="1"/>
+    <w:lsdException w:name="toc 8" w:semiHidden="1" w:uiPriority="39" w:unhideWhenUsed="1"/>
+    <w:lsdException w:name="toc 9" w:semiHidden="1" w:uiPriority="39" w:unhideWhenUsed="1"/>
+    <w:lsdException w:name="Normal Indent" w:semiHidden="1" w:unhideWhenUsed="1"/>
+    <w:lsdException w:name="footnote text" w:semiHidden="1" w:unhideWhenUsed="1"/>
+    <w:lsdException w:name="annotation text" w:semiHidden="1" w:unhideWhenUsed="1"/>
+    <w:lsdException w:name="header" w:semiHidden="1" w:unhideWhenUsed="1"/>
+    <w:lsdException w:name="footer" w:semiHidden="1" w:unhideWhenUsed="1"/>
+    <w:lsdException w:name="index heading" w:semiHidden="1" w:unhideWhenUsed="1"/>
+    <w:lsdException w:name="caption" w:semiHidden="1" w:uiPriority="35" w:unhideWhenUsed="1" w:qFormat="1"/>
+    <w:lsdException w:name="table of figures" w:semiHidden="1" w:unhideWhenUsed="1"/>
+    <w:lsdException w:name="envelope address" w:semiHidden="1" w:unhideWhenUsed="1"/>
+    <w:lsdException w:name="envelope return" w:semiHidden="1" w:unhideWhenUsed="1"/>
+    <w:lsdException w:name="footnote reference" w:semiHidden="1" w:unhideWhenUsed="1"/>
+    <w:lsdException w:name="annotation reference" w:semiHidden="1" w:unhideWhenUsed="1"/>
+    <w:lsdException w:name="line number" w:semiHidden="1" w:unhideWhenUsed="1"/>
+    <w:lsdException w:name="page number" w:semiHidden="1" w:unhideWhenUsed="1"/>
+    <w:lsdException w:name="endnote reference" w:semiHidden="1" w:unhideWhenUsed="1"/>
+    <w:lsdException w:name="endnote text" w:semiHidden="1" w:unhideWhenUsed="1"/>
+    <w:lsdException w:name="table of authorities" w:semiHidden="1" w:unhideWhenUsed="1"/>
+    <w:lsdException w:name="macro" w:semiHidden="1" w:unhideWhenUsed="1"/>
+    <w:lsdException w:name="toa heading" w:semiHidden="1" w:unhideWhenUsed="1"/>
+    <w:lsdException w:name="List" w:semiHidden="1" w:unhideWhenUsed="1"/>
+    <w:lsdException w:name="List Bullet" w:semiHidden="1" w:unhideWhenUsed="1"/>
+    <w:lsdException w:name="List Number" w:semiHidden="1" w:unhideWhenUsed="1"/>
+    <w:lsdException w:name="List 2" w:semiHidden="1" w:unhideWhenUsed="1"/>
+    <w:lsdException w:name="List 3" w:semiHidden="1" w:unhideWhenUsed="1"/>
+    <w:lsdException w:name="List 4" w:semiHidden="1" w:unhideWhenUsed="1"/>
+    <w:lsdException w:name="List 5" w:semiHidden="1" w:unhideWhenUsed="1"/>
+    <w:lsdException w:name="List Bullet 2" w:semiHidden="1" w:unhideWhenUsed="1"/>
+    <w:lsdException w:name="List Bullet 3" w:semiHidden="1" w:unhideWhenUsed="1"/>
+    <w:lsdException w:name="List Bullet 4" w:semiHidden="1" w:unhideWhenUsed="1"/>
+    <w:lsdException w:name="List Bullet 5" w:semiHidden="1" w:unhideWhenUsed="1"/>
+    <w:lsdException w:name="List Number 2" w:semiHidden="1" w:unhideWhenUsed="1"/>
+    <w:lsdException w:name="List Number 3" w:semiHidden="1" w:unhideWhenUsed="1"/>
+    <w:lsdException w:name="List Number 4" w:semiHidden="1" w:unhideWhenUsed="1"/>
+    <w:lsdException w:name="List Number 5" w:semiHidden="1" w:unhideWhenUsed="1"/>
+    <w:lsdException w:name="Title" w:uiPriority="10" w:qFormat="1"/>
+    <w:lsdException w:name="Closing" w:semiHidden="1" w:unhideWhenUsed="1"/>
+    <w:lsdException w:name="Signature" w:semiHidden="1" w:unhideWhenUsed="1"/>
+    <w:lsdException w:name="Default Paragraph Font" w:semiHidden="1" w:uiPriority="1" w:unhideWhenUsed="1"/>
+    <w:lsdException w:name="Body Text" w:semiHidden="1" w:unhideWhenUsed="1"/>
+    <w:lsdException w:name="Body Text Indent" w:semiHidden="1" w:unhideWhenUsed="1"/>
+    <w:lsdException w:name="List Continue" w:semiHidden="1" w:unhideWhenUsed="1"/>
+    <w:lsdException w:name="List Continue 2" w:semiHidden="1" w:unhideWhenUsed="1"/>
+    <w:lsdException w:name="List Continue 3" w:semiHidden="1" w:unhideWhenUsed="1"/>
+    <w:lsdException w:name="List Continue 4" w:semiHidden="1" w:unhideWhenUsed="1"/>
+    <w:lsdException w:name="List Continue 5" w:semiHidden="1" w:unhideWhenUsed="1"/>
+    <w:lsdException w:name="Message Header" w:semiHidden="1" w:unhideWhenUsed="1"/>
+    <w:lsdException w:name="Subtitle" w:uiPriority="11" w:qFormat="1"/>
+    <w:lsdException w:name="Salutation" w:semiHidden="1" w:unhideWhenUsed="1"/>
+    <w:lsdException w:name="Date" w:semiHidden="1" w:unhideWhenUsed="1"/>
+    <w:lsdException w:name="Body Text First Indent" w:semiHidden="1" w:unhideWhenUsed="1"/>
+    <w:lsdException w:name="Body Text First Indent 2" w:semiHidden="1" w:unhideWhenUsed="1"/>
+    <w:lsdException w:name="Note Heading" w:semiHidden="1" w:unhideWhenUsed="1"/>
+    <w:lsdException w:name="Body Text 2" w:semiHidden="1" w:unhideWhenUsed="1"/>
+    <w:lsdException w:name="Body Text 3" w:semiHidden="1" w:unhideWhenUsed="1"/>
+    <w:lsdException w:name="Body Text Indent 2" w:semiHidden="1" w:unhideWhenUsed="1"/>
+    <w:lsdException w:name="Body Text Indent 3" w:semiHidden="1" w:unhideWhenUsed="1"/>
+    <w:lsdException w:name="Block Text" w:semiHidden="1" w:unhideWhenUsed="1"/>
+    <w:lsdException w:name="Hyperlink" w:semiHidden="1" w:unhideWhenUsed="1"/>
+    <w:lsdException w:name="FollowedHyperlink" w:semiHidden="1" w:unhideWhenUsed="1"/>
+    <w:lsdException w:name="Strong" w:uiPriority="22" w:qFormat="1"/>
+    <w:lsdException w:name="Emphasis" w:uiPriority="20" w:qFormat="1"/>
+    <w:lsdException w:name="Document Map" w:semiHidden="1" w:unhideWhenUsed="1"/>
+    <w:lsdException w:name="Plain Text" w:semiHidden="1" w:unhideWhenUsed="1"/>
+    <w:lsdException w:name="E-mail Signature" w:semiHidden="1" w:unhideWhenUsed="1"/>
+    <w:lsdException w:name="HTML Top of Form" w:semiHidden="1" w:unhideWhenUsed="1"/>
+    <w:lsdException w:name="HTML Bottom of Form" w:semiHidden="1" w:unhideWhenUsed="1"/>
+    <w:lsdException w:name="Normal (Web)" w:semiHidden="1" w:unhideWhenUsed="1"/>
+    <w:lsdException w:name="HTML Acronym" w:semiHidden="1" w:unhideWhenUsed="1"/>
+    <w:lsdException w:name="HTML Address" w:semiHidden="1" w:unhideWhenUsed="1"/>
+    <w:lsdException w:name="HTML Cite" w:semiHidden="1" w:unhideWhenUsed="1"/>
+    <w:lsdException w:name="HTML Code" w:semiHidden="1" w:unhideWhenUsed="1"/>
+    <w:lsdException w:name="HTML Definition" w:semiHidden="1" w:unhideWhenUsed="1"/>
+    <w:lsdException w:name="HTML Keyboard" w:semiHidden="1" w:unhideWhenUsed="1"/>
+    <w:lsdException w:name="HTML Preformatted" w:semiHidden="1" w:unhideWhenUsed="1"/>
+    <w:lsdException w:name="HTML Sample" w:semiHidden="1" w:unhideWhenUsed="1"/>
+    <w:lsdException w:name="HTML Typewriter" w:semiHidden="1" w:unhideWhenUsed="1"/>
+    <w:lsdException w:name="HTML Variable" w:semiHidden="1" w:unhideWhenUsed="1"/>
+    <w:lsdException w:name="Normal Table" w:semiHidden="1" w:unhideWhenUsed="1"/>
+    <w:lsdException w:name="annotation subject" w:semiHidden="1" w:unhideWhenUsed="1"/>
+    <w:lsdException w:name="No List" w:semiHidden="1" w:unhideWhenUsed="1"/>
+    <w:lsdException w:name="Outline List 1" w:semiHidden="1" w:unhideWhenUsed="1"/>
+    <w:lsdException w:name="Outline List 2" w:semiHidden="1" w:unhideWhenUsed="1"/>
+    <w:lsdException w:name="Outline List 3" w:semiHidden="1" w:unhideWhenUsed="1"/>
+    <w:lsdException w:name="Table Simple 1" w:semiHidden="1" w:unhideWhenUsed="1"/>
+    <w:lsdException w:name="Table Simple 2" w:semiHidden="1" w:unhideWhenUsed="1"/>
+    <w:lsdException w:name="Table Simple 3" w:semiHidden="1" w:unhideWhenUsed="1"/>
+    <w:lsdException w:name="Table Classic 1" w:semiHidden="1" w:unhideWhenUsed="1"/>
+    <w:lsdException w:name="Table Classic 2" w:semiHidden="1" w:unhideWhenUsed="1"/>
+    <w:lsdException w:name="Table Classic 3" w:semiHidden="1" w:unhideWhenUsed="1"/>
+    <w:lsdException w:name="Table Classic 4" w:semiHidden="1" w:unhideWhenUsed="1"/>
+    <w:lsdException w:name="Table Colorful 1" w:semiHidden="1" w:unhideWhenUsed="1"/>
+    <w:lsdException w:name="Table Colorful 2" w:semiHidden="1" w:unhideWhenUsed="1"/>
+    <w:lsdException w:name="Table Colorful 3" w:semiHidden="1" w:unhideWhenUsed="1"/>
+    <w:lsdException w:name="Table Columns 1" w:semiHidden="1" w:unhideWhenUsed="1"/>
+    <w:lsdException w:name="Table Columns 2" w:semiHidden="1" w:unhideWhenUsed="1"/>
+    <w:lsdException w:name="Table Columns 3" w:semiHidden="1" w:unhideWhenUsed="1"/>
+    <w:lsdException w:name="Table Columns 4" w:semiHidden="1" w:unhideWhenUsed="1"/>
+    <w:lsdException w:name="Table Columns 5" w:semiHidden="1" w:unhideWhenUsed="1"/>
+    <w:lsdException w:name="Table Grid 1" w:semiHidden="1" w:unhideWhenUsed="1"/>
+    <w:lsdException w:name="Table Grid 2" w:semiHidden="1" w:unhideWhenUsed="1"/>
+    <w:lsdException w:name="Table Grid 3" w:semiHidden="1" w:unhideWhenUsed="1"/>
+    <w:lsdException w:name="Table Grid 4" w:semiHidden="1" w:unhideWhenUsed="1"/>
+    <w:lsdException w:name="Table Grid 5" w:semiHidden="1" w:unhideWhenUsed="1"/>
+    <w:lsdException w:name="Table Grid 6" w:semiHidden="1" w:unhideWhenUsed="1"/>
+    <w:lsdException w:name="Table Grid 7" w:semiHidden="1" w:unhideWhenUsed="1"/>
+    <w:lsdException w:name="Table Grid 8" w:semiHidden="1" w:unhideWhenUsed="1"/>
+    <w:lsdException w:name="Table List 1" w:semiHidden="1" w:unhideWhenUsed="1"/>
+    <w:lsdException w:name="Table List 2" w:semiHidden="1" w:unhideWhenUsed="1"/>
+    <w:lsdException w:name="Table List 3" w:semiHidden="1" w:unhideWhenUsed="1"/>
+    <w:lsdException w:name="Table List 4" w:semiHidden="1" w:unhideWhenUsed="1"/>
+    <w:lsdException w:name="Table List 5" w:semiHidden="1" w:unhideWhenUsed="1"/>
+    <w:lsdException w:name="Table List 6" w:semiHidden="1" w:unhideWhenUsed="1"/>
+    <w:lsdException w:name="Table List 7" w:semiHidden="1" w:unhideWhenUsed="1"/>
+    <w:lsdException w:name="Table List 8" w:semiHidden="1" w:unhideWhenUsed="1"/>
+    <w:lsdException w:name="Table 3D effects 1" w:semiHidden="1" w:unhideWhenUsed="1"/>
+    <w:lsdException w:name="Table 3D effects 2" w:semiHidden="1" w:unhideWhenUsed="1"/>
+    <w:lsdException w:name="Table 3D effects 3" w:semiHidden="1" w:unhideWhenUsed="1"/>
+    <w:lsdException w:name="Table Contemporary" w:semiHidden="1" w:unhideWhenUsed="1"/>
+    <w:lsdException w:name="Table Elegant" w:semiHidden="1" w:unhideWhenUsed="1"/>
+    <w:lsdException w:name="Table Professional" w:semiHidden="1" w:unhideWhenUsed="1"/>
+    <w:lsdException w:name="Table Subtle 1" w:semiHidden="1" w:unhideWhenUsed="1"/>
+    <w:lsdException w:name="Table Subtle 2" w:semiHidden="1" w:unhideWhenUsed="1"/>
+    <w:lsdException w:name="Table Web 1" w:semiHidden="1" w:unhideWhenUsed="1"/>
+    <w:lsdException w:name="Table Web 2" w:semiHidden="1" w:unhideWhenUsed="1"/>
+    <w:lsdException w:name="Table Web 3" w:semiHidden="1" w:unhideWhenUsed="1"/>
+    <w:lsdException w:name="Balloon Text" w:semiHidden="1" w:unhideWhenUsed="1"/>
+    <w:lsdException w:name="Table Grid" w:uiPriority="59"/>
+    <w:lsdException w:name="Table Theme" w:semiHidden="1" w:unhideWhenUsed="1"/>
+    <w:lsdException w:name="Placeholder Text" w:semiHidden="1"/>
+    <w:lsdException w:name="No Spacing" w:uiPriority="1" w:qFormat="1"/>
+    <w:lsdException w:name="Light Shading" w:uiPriority="60"/>
+    <w:lsdException w:name="Light List" w:uiPriority="61"/>
+    <w:lsdException w:name="Light Grid" w:uiPriority="62"/>
+    <w:lsdException w:name="Medium Shading 1" w:uiPriority="63"/>
+    <w:lsdException w:name="Medium Shading 2" w:uiPriority="64"/>
+    <w:lsdException w:name="Medium List 1" w:uiPriority="65"/>
+    <w:lsdException w:name="Medium List 2" w:uiPriority="66"/>
+    <w:lsdException w:name="Medium Grid 1" w:uiPriority="67"/>
+    <w:lsdException w:name="Medium Grid 2" w:uiPriority="68"/>
+    <w:lsdException w:name="Medium Grid 3" w:uiPriority="69"/>
+    <w:lsdException w:name="Dark List" w:uiPriority="70"/>
+    <w:lsdException w:name="Colorful Shading" w:uiPriority="71"/>
+    <w:lsdException w:name="Colorful List" w:uiPriority="72"/>
+    <w:lsdException w:name="Colorful Grid" w:uiPriority="73"/>
+    <w:lsdException w:name="Light Shading Accent 1" w:uiPriority="60"/>
+    <w:lsdException w:name="Light List Accent 1" w:uiPriority="61"/>
+    <w:lsdException w:name="Light Grid Accent 1" w:uiPriority="62"/>
+    <w:lsdException w:name="Medium Shading 1 Accent 1" w:uiPriority="63"/>
+    <w:lsdException w:name="Medium Shading 2 Accent 1" w:uiPriority="64"/>
+    <w:lsdException w:name="Medium List 1 Accent 1" w:uiPriority="65"/>
+    <w:lsdException w:name="Revision" w:semiHidden="1"/>
+    <w:lsdException w:name="List Paragraph" w:uiPriority="34" w:qFormat="1"/>
+    <w:lsdException w:name="Quote" w:uiPriority="29" w:qFormat="1"/>
+    <w:lsdException w:name="Intense Quote" w:uiPriority="30" w:qFormat="1"/>
+    <w:lsdException w:name="Medium List 2 Accent 1" w:uiPriority="66"/>
+    <w:lsdException w:name="Medium Grid 1 Accent 1" w:uiPriority="67"/>
+    <w:lsdException w:name="Medium Grid 2 Accent 1" w:uiPriority="68"/>
+    <w:lsdException w:name="Medium Grid 3 Accent 1" w:uiPriority="69"/>
+    <w:lsdException w:name="Dark List Accent 1" w:uiPriority="70"/>
+    <w:lsdException w:name="Colorful Shading Accent 1" w:uiPriority="71"/>
+    <w:lsdException w:name="Colorful List Accent 1" w:uiPriority="72"/>
+    <w:lsdException w:name="Colorful Grid Accent 1" w:uiPriority="73"/>
+    <w:lsdException w:name="Light Shading Accent 2" w:uiPriority="60"/>
+    <w:lsdException w:name="Light List Accent 2" w:uiPriority="61"/>
+    <w:lsdException w:name="Light Grid Accent 2" w:uiPriority="62"/>
+    <w:lsdException w:name="Medium Shading 1 Accent 2" w:uiPriority="63"/>
+    <w:lsdException w:name="Medium Shading 2 Accent 2" w:uiPriority="64"/>
+    <w:lsdException w:name="Medium List 1 Accent 2" w:uiPriority="65"/>
+    <w:lsdException w:name="Medium List 2 Accent 2" w:uiPriority="66"/>
+    <w:lsdException w:name="Medium Grid 1 Accent 2" w:uiPriority="67"/>
+    <w:lsdException w:name="Medium Grid 2 Accent 2" w:uiPriority="68"/>
+    <w:lsdException w:name="Medium Grid 3 Accent 2" w:uiPriority="69"/>
+    <w:lsdException w:name="Dark List Accent 2" w:uiPriority="70"/>
+    <w:lsdException w:name="Colorful Shading Accent 2" w:uiPriority="71"/>
+    <w:lsdException w:name="Colorful List Accent 2" w:uiPriority="72"/>
+    <w:lsdException w:name="Colorful Grid Accent 2" w:uiPriority="73"/>
+    <w:lsdException w:name="Light Shading Accent 3" w:uiPriority="60"/>
+    <w:lsdException w:name="Light List Accent 3" w:uiPriority="61"/>
+    <w:lsdException w:name="Light Grid Accent 3" w:uiPriority="62"/>
+    <w:lsdException w:name="Medium Shading 1 Accent 3" w:uiPriority="63"/>
+    <w:lsdException w:name="Medium Shading 2 Accent 3" w:uiPriority="64"/>
+    <w:lsdException w:name="Medium List 1 Accent 3" w:uiPriority="65"/>
+    <w:lsdException w:name="Medium List 2 Accent 3" w:uiPriority="66"/>
+    <w:lsdException w:name="Medium Grid 1 Accent 3" w:uiPriority="67"/>
+    <w:lsdException w:name="Medium Grid 2 Accent 3" w:uiPriority="68"/>
+    <w:lsdException w:name="Medium Grid 3 Accent 3" w:uiPriority="69"/>
+    <w:lsdException w:name="Dark List Accent 3" w:uiPriority="70"/>
+    <w:lsdException w:name="Colorful Shading Accent 3" w:uiPriority="71"/>
+    <w:lsdException w:name="Colorful List Accent 3" w:uiPriority="72"/>
+    <w:lsdException w:name="Colorful Grid Accent 3" w:uiPriority="73"/>
+    <w:lsdException w:name="Light Shading Accent 4" w:uiPriority="60"/>
+    <w:lsdException w:name="Light List Accent 4" w:uiPriority="61"/>
+    <w:lsdException w:name="Light Grid Accent 4" w:uiPriority="62"/>
+    <w:lsdException w:name="Medium Shading 1 Accent 4" w:uiPriority="63"/>
+    <w:lsdException w:name="Medium Shading 2 Accent 4" w:uiPriority="64"/>
+    <w:lsdException w:name="Medium List 1 Accent 4" w:uiPriority="65"/>
+    <w:lsdException w:name="Medium List 2 Accent 4" w:uiPriority="66"/>
+    <w:lsdException w:name="Medium Grid 1 Accent 4" w:uiPriority="67"/>
+    <w:lsdException w:name="Medium Grid 2 Accent 4" w:uiPriority="68"/>
+    <w:lsdException w:name="Medium Grid 3 Accent 4" w:uiPriority="69"/>
+    <w:lsdException w:name="Dark List Accent 4" w:uiPriority="70"/>
+    <w:lsdException w:name="Colorful Shading Accent 4" w:uiPriority="71"/>
+    <w:lsdException w:name="Colorful List Accent 4" w:uiPriority="72"/>
+    <w:lsdException w:name="Colorful Grid Accent 4" w:uiPriority="73"/>
+    <w:lsdException w:name="Light Shading Accent 5" w:uiPriority="60"/>
+    <w:lsdException w:name="Light List Accent 5" w:uiPriority="61"/>
+    <w:lsdException w:name="Light Grid Accent 5" w:uiPriority="62"/>
+    <w:lsdException w:name="Medium Shading 1 Accent 5" w:uiPriority="63"/>
+    <w:lsdException w:name="Medium Shading 2 Accent 5" w:uiPriority="64"/>
+    <w:lsdException w:name="Medium List 1 Accent 5" w:uiPriority="65"/>
+    <w:lsdException w:name="Medium List 2 Accent 5" w:uiPriority="66"/>
+    <w:lsdException w:name="Medium Grid 1 Accent 5" w:uiPriority="67"/>
+    <w:lsdException w:name="Medium Grid 2 Accent 5" w:uiPriority="68"/>
+    <w:lsdException w:name="Medium Grid 3 Accent 5" w:uiPriority="69"/>
+    <w:lsdException w:name="Dark List Accent 5" w:uiPriority="70"/>
+    <w:lsdException w:name="Colorful Shading Accent 5" w:uiPriority="71"/>
+    <w:lsdException w:name="Colorful List Accent 5" w:uiPriority="72"/>
+    <w:lsdException w:name="Colorful Grid Accent 5" w:uiPriority="73"/>
+    <w:lsdException w:name="Light Shading Accent 6" w:uiPriority="60"/>
+    <w:lsdException w:name="Light List Accent 6" w:uiPriority="61"/>
+    <w:lsdException w:name="Light Grid Accent 6" w:uiPriority="62"/>
+    <w:lsdException w:name="Medium Shading 1 Accent 6" w:uiPriority="63"/>
+    <w:lsdException w:name="Medium Shading 2 Accent 6" w:uiPriority="64"/>
+    <w:lsdException w:name="Medium List 1 Accent 6" w:uiPriority="65"/>
+    <w:lsdException w:name="Medium List 2 Accent 6" w:uiPriority="66"/>
+    <w:lsdException w:name="Medium Grid 1 Accent 6" w:uiPriority="67"/>
+    <w:lsdException w:name="Medium Grid 2 Accent 6" w:uiPriority="68"/>
+    <w:lsdException w:name="Medium Grid 3 Accent 6" w:uiPriority="69"/>
+    <w:lsdException w:name="Dark List Accent 6" w:uiPriority="70"/>
+    <w:lsdException w:name="Colorful Shading Accent 6" w:uiPriority="71"/>
+    <w:lsdException w:name="Colorful List Accent 6" w:uiPriority="72"/>
+    <w:lsdException w:name="Colorful Grid Accent 6" w:uiPriority="73"/>
+    <w:lsdException w:name="Subtle Emphasis" w:uiPriority="19" w:qFormat="1"/>
+    <w:lsdException w:name="Intense Emphasis" w:uiPriority="21" w:qFormat="1"/>
+    <w:lsdException w:name="Subtle Reference" w:uiPriority="31" w:qFormat="1"/>
+    <w:lsdException w:name="Intense Reference" w:uiPriority="32" w:qFormat="1"/>
+    <w:lsdException w:name="Book Title" w:uiPriority="33" w:qFormat="1"/>
+    <w:lsdException w:name="Bibliography" w:semiHidden="1" w:uiPriority="37" w:unhideWhenUsed="1"/>
+    <w:lsdException w:name="TOC Heading" w:semiHidden="1" w:uiPriority="39" w:unhideWhenUsed="1" w:qFormat="1"/>
+    <w:lsdException w:name="Plain Table 1" w:uiPriority="41"/>
+    <w:lsdException w:name="Plain Table 2" w:uiPriority="42"/>
+    <w:lsdException w:name="Plain Table 3" w:uiPriority="43"/>
+    <w:lsdException w:name="Plain Table 4" w:uiPriority="44"/>
+    <w:lsdException w:name="Plain Table 5" w:uiPriority="45"/>
+    <w:lsdException w:name="Grid Table Light" w:uiPriority="40"/>
+    <w:lsdException w:name="Grid Table 1 Light" w:uiPriority="46"/>
+    <w:lsdException w:name="Grid Table 2" w:uiPriority="47"/>
+    <w:lsdException w:name="Grid Table 3" w:uiPriority="48"/>
+    <w:lsdException w:name="Grid Table 4" w:uiPriority="49"/>
+    <w:lsdException w:name="Grid Table 5 Dark" w:uiPriority="50"/>
+    <w:lsdException w:name="Grid Table 6 Colorful" w:uiPriority="51"/>
+    <w:lsdException w:name="Grid Table 7 Colorful" w:uiPriority="52"/>
+    <w:lsdException w:name="Grid Table 1 Light Accent 1" w:uiPriority="46"/>
+    <w:lsdException w:name="Grid Table 2 Accent 1" w:uiPriority="47"/>
+    <w:lsdException w:name="Grid Table 3 Accent 1" w:uiPriority="48"/>
+    <w:lsdException w:name="Grid Table 4 Accent 1" w:uiPriority="49"/>
+    <w:lsdException w:name="Grid Table 5 Dark Accent 1" w:uiPriority="50"/>
+    <w:lsdException w:name="Grid Table 6 Colorful Accent 1" w:uiPriority="51"/>
+    <w:lsdException w:name="Grid Table 7 Colorful Accent 1" w:uiPriority="52"/>
+    <w:lsdException w:name="Grid Table 1 Light Accent 2" w:uiPriority="46"/>
+    <w:lsdException w:name="Grid Table 2 Accent 2" w:uiPriority="47"/>
+    <w:lsdException w:name="Grid Table 3 Accent 2" w:uiPriority="48"/>
+    <w:lsdException w:name="Grid Table 4 Accent 2" w:uiPriority="49"/>
+    <w:lsdException w:name="Grid Table 5 Dark Accent 2" w:uiPriority="50"/>
+    <w:lsdException w:name="Grid Table 6 Colorful Accent 2" w:uiPriority="51"/>
+    <w:lsdException w:name="Grid Table 7 Colorful Accent 2" w:uiPriority="52"/>
+    <w:lsdException w:name="Grid Table 1 Light Accent 3" w:uiPriority="46"/>
+    <w:lsdException w:name="Grid Table 2 Accent 3" w:uiPriority="47"/>
+    <w:lsdException w:name="Grid Table 3 Accent 3" w:uiPriority="48"/>
+    <w:lsdException w:name="Grid Table 4 Accent 3" w:uiPriority="49"/>
+    <w:lsdException w:name="Grid Table 5 Dark Accent 3" w:uiPriority="50"/>
+    <w:lsdException w:name="Grid Table 6 Colorful Accent 3" w:uiPriority="51"/>
+    <w:lsdException w:name="Grid Table 7 Colorful Accent 3" w:uiPriority="52"/>
+    <w:lsdException w:name="Grid Table 1 Light Accent 4" w:uiPriority="46"/>
+    <w:lsdException w:name="Grid Table 2 Accent 4" w:uiPriority="47"/>
+    <w:lsdException w:name="Grid Table 3 Accent 4" w:uiPriority="48"/>
+    <w:lsdException w:name="Grid Table 4 Accent 4" w:uiPriority="49"/>
+    <w:lsdException w:name="Grid Table 5 Dark Accent 4" w:uiPriority="50"/>
+    <w:lsdException w:name="Grid Table 6 Colorful Accent 4" w:uiPriority="51"/>
+    <w:lsdException w:name="Grid Table 7 Colorful Accent 4" w:uiPriority="52"/>
+    <w:lsdException w:name="Grid Table 1 Light Accent 5" w:uiPriority="46"/>
+    <w:lsdException w:name="Grid Table 2 Accent 5" w:uiPriority="47"/>
+    <w:lsdException w:name="Grid Table 3 Accent 5" w:uiPriority="48"/>
+    <w:lsdException w:name="Grid Table 4 Accent 5" w:uiPriority="49"/>
+    <w:lsdException w:name="Grid Table 5 Dark Accent 5" w:uiPriority="50"/>
+    <w:lsdException w:name="Grid Table 6 Colorful Accent 5" w:uiPriority="51"/>
+    <w:lsdException w:name="Grid Table 7 Colorful Accent 5" w:uiPriority="52"/>
+    <w:lsdException w:name="Grid Table 1 Light Accent 6" w:uiPriority="46"/>
+    <w:lsdException w:name="Grid Table 2 Accent 6" w:uiPriority="47"/>
+    <w:lsdException w:name="Grid Table 3 Accent 6" w:uiPriority="48"/>
+    <w:lsdException w:name="Grid Table 4 Accent 6" w:uiPriority="49"/>
+    <w:lsdException w:name="Grid Table 5 Dark Accent 6" w:uiPriority="50"/>
+    <w:lsdException w:name="Grid Table 6 Colorful Accent 6" w:uiPriority="51"/>
+    <w:lsdException w:name="Grid Table 7 Colorful Accent 6" w:uiPriority="52"/>
+    <w:lsdException w:name="List Table 1 Light" w:uiPriority="46"/>
+    <w:lsdException w:name="List Table 2" w:uiPriority="47"/>
+    <w:lsdException w:name="List Table 3" w:uiPriority="48"/>
+    <w:lsdException w:name="List Table 4" w:uiPriority="49"/>
+    <w:lsdException w:name="List Table 5 Dark" w:uiPriority="50"/>
+    <w:lsdException w:name="List Table 6 Colorful" w:uiPriority="51"/>
+    <w:lsdException w:name="List Table 7 Colorful" w:uiPriority="52"/>
+    <w:lsdException w:name="List Table 1 Light Accent 1" w:uiPriority="46"/>
+    <w:lsdException w:name="List Table 2 Accent 1" w:uiPriority="47"/>
+    <w:lsdException w:name="List Table 3 Accent 1" w:uiPriority="48"/>
+    <w:lsdException w:name="List Table 4 Accent 1" w:uiPriority="49"/>
+    <w:lsdException w:name="List Table 5 Dark Accent 1" w:uiPriority="50"/>
+    <w:lsdException w:name="List Table 6 Colorful Accent 1" w:uiPriority="51"/>
+    <w:lsdException w:name="List Table 7 Colorful Accent 1" w:uiPriority="52"/>
+    <w:lsdException w:name="List Table 1 Light Accent 2" w:uiPriority="46"/>
+    <w:lsdException w:name="List Table 2 Accent 2" w:uiPriority="47"/>
+    <w:lsdException w:name="List Table 3 Accent 2" w:uiPriority="48"/>
+    <w:lsdException w:name="List Table 4 Accent 2" w:uiPriority="49"/>
+    <w:lsdException w:name="List Table 5 Dark Accent 2" w:uiPriority="50"/>
+    <w:lsdException w:name="List Table 6 Colorful Accent 2" w:uiPriority="51"/>
+    <w:lsdException w:name="List Table 7 Colorful Accent 2" w:uiPriority="52"/>
+    <w:lsdException w:name="List Table 1 Light Accent 3" w:uiPriority="46"/>
+    <w:lsdException w:name="List Table 2 Accent 3" w:uiPriority="47"/>
+    <w:lsdException w:name="List Table 3 Accent 3" w:uiPriority="48"/>
+    <w:lsdException w:name="List Table 4 Accent 3" w:uiPriority="49"/>
+    <w:lsdException w:name="List Table 5 Dark Accent 3" w:uiPriority="50"/>
+    <w:lsdException w:name="List Table 6 Colorful Accent 3" w:uiPriority="51"/>
+    <w:lsdException w:name="List Table 7 Colorful Accent 3" w:uiPriority="52"/>
+    <w:lsdException w:name="List Table 1 Light Accent 4" w:uiPriority="46"/>
+    <w:lsdException w:name="List Table 2 Accent 4" w:uiPriority="47"/>
+    <w:lsdException w:name="List Table 3 Accent 4" w:uiPriority="48"/>
+    <w:lsdException w:name="List Table 4 Accent 4" w:uiPriority="49"/>
+    <w:lsdException w:name="List Table 5 Dark Accent 4" w:uiPriority="50"/>
+    <w:lsdException w:name="List Table 6 Colorful Accent 4" w:uiPriority="51"/>
+    <w:lsdException w:name="List Table 7 Colorful Accent 4" w:uiPriority="52"/>
+    <w:lsdException w:name="List Table 1 Light Accent 5" w:uiPriority="46"/>
+    <w:lsdException w:name="List Table 2 Accent 5" w:uiPriority="47"/>
+    <w:lsdException w:name="List Table 3 Accent 5" w:uiPriority="48"/>
+    <w:lsdException w:name="List Table 4 Accent 5" w:uiPriority="49"/>
+    <w:lsdException w:name="List Table 5 Dark Accent 5" w:uiPriority="50"/>
+    <w:lsdException w:name="List Table 6 Colorful Accent 5" w:uiPriority="51"/>
+    <w:lsdException w:name="List Table 7 Colorful Accent 5" w:uiPriority="52"/>
+    <w:lsdException w:name="List Table 1 Light Accent 6" w:uiPriority="46"/>
+    <w:lsdException w:name="List Table 2 Accent 6" w:uiPriority="47"/>
+    <w:lsdException w:name="List Table 3 Accent 6" w:uiPriority="48"/>
+    <w:lsdException w:name="List Table 4 Accent 6" w:uiPriority="49"/>
+    <w:lsdException w:name="List Table 5 Dark Accent 6" w:uiPriority="50"/>
+    <w:lsdException w:name="List Table 6 Colorful Accent 6" w:uiPriority="51"/>
+    <w:lsdException w:name="List Table 7 Colorful Accent 6" w:uiPriority="52"/>
+    <w:lsdException w:name="Mention" w:semiHidden="1" w:unhideWhenUsed="1"/>
+    <w:lsdException w:name="Smart Hyperlink" w:semiHidden="1" w:unhideWhenUsed="1"/>
   </w:latentStyles>
   <w:style w:type="paragraph" w:default="1" w:styleId="Normal">
     <w:name w:val="Normal"/>
@@ -2206,7 +2453,7 @@
 </file>
 
 <file path=customXml/itemProps1.xml><?xml version="1.0" encoding="utf-8"?>
-<ds:datastoreItem xmlns:ds="http://schemas.openxmlformats.org/officeDocument/2006/customXml" ds:itemID="{9A1981F9-A301-6749-9C8B-9A63F1C85025}">
+<ds:datastoreItem xmlns:ds="http://schemas.openxmlformats.org/officeDocument/2006/customXml" ds:itemID="{B533CD88-80B5-D349-974F-8E939B3F0DD0}">
   <ds:schemaRefs>
     <ds:schemaRef ds:uri="http://schemas.openxmlformats.org/officeDocument/2006/bibliography"/>
   </ds:schemaRefs>

</xml_diff>

<commit_message>
TEST updated and docs, too
TESTs for all three versions, see docs
</commit_message>
<xml_diff>
--- a/docs/climada_module_drought_fire.docx
+++ b/docs/climada_module_drought_fire.docx
@@ -64,7 +64,7 @@
           <w:lang w:val="en-GB"/>
         </w:rPr>
         <w:tab/>
-        <w:t>8</w:t>
+        <w:t>24</w:t>
       </w:r>
       <w:r>
         <w:rPr>
@@ -78,7 +78,7 @@
           <w:rFonts w:ascii="Arial" w:hAnsi="Arial"/>
           <w:lang w:val="en-GB"/>
         </w:rPr>
-        <w:t>May</w:t>
+        <w:t>June</w:t>
       </w:r>
       <w:r>
         <w:rPr>
@@ -152,9 +152,94 @@
           <w:rFonts w:ascii="Arial" w:hAnsi="Arial"/>
           <w:lang w:val="en-GB"/>
         </w:rPr>
-        <w:t xml:space="preserve"> &amp; </w:t>
-      </w:r>
+        <w:t xml:space="preserve"> </w:t>
+      </w:r>
+      <w:r>
+        <w:rPr>
+          <w:rFonts w:ascii="Arial" w:hAnsi="Arial"/>
+          <w:lang w:val="en-GB"/>
+        </w:rPr>
+        <w:t xml:space="preserve">(2016) </w:t>
+      </w:r>
+      <w:r>
+        <w:rPr>
+          <w:rFonts w:ascii="Arial" w:hAnsi="Arial"/>
+          <w:lang w:val="en-GB"/>
+        </w:rPr>
+        <w:t xml:space="preserve">&amp; </w:t>
+      </w:r>
+    </w:p>
+    <w:p>
+      <w:pPr>
+        <w:rPr>
+          <w:rFonts w:ascii="Arial" w:hAnsi="Arial"/>
+        </w:rPr>
+      </w:pPr>
       <w:hyperlink r:id="rId11" w:history="1">
+        <w:r>
+          <w:rPr>
+            <w:rStyle w:val="Hyperlink"/>
+            <w:rFonts w:ascii="Arial" w:hAnsi="Arial"/>
+          </w:rPr>
+          <w:t>doerger@student.ethz.ch</w:t>
+        </w:r>
+      </w:hyperlink>
+      <w:r>
+        <w:rPr>
+          <w:rFonts w:ascii="Arial" w:hAnsi="Arial"/>
+        </w:rPr>
+        <w:t>,</w:t>
+      </w:r>
+      <w:r>
+        <w:rPr>
+          <w:rFonts w:ascii="Arial" w:hAnsi="Arial"/>
+        </w:rPr>
+        <w:t xml:space="preserve"> </w:t>
+      </w:r>
+      <w:hyperlink r:id="rId12" w:history="1">
+        <w:r>
+          <w:rPr>
+            <w:rStyle w:val="Hyperlink"/>
+            <w:rFonts w:ascii="Arial" w:hAnsi="Arial"/>
+          </w:rPr>
+          <w:t>dinah@student.ethz.ch</w:t>
+        </w:r>
+      </w:hyperlink>
+      <w:r>
+        <w:rPr>
+          <w:rFonts w:ascii="Arial" w:hAnsi="Arial"/>
+        </w:rPr>
+        <w:t>,</w:t>
+      </w:r>
+      <w:r>
+        <w:rPr>
+          <w:rFonts w:ascii="Arial" w:hAnsi="Arial"/>
+        </w:rPr>
+        <w:t xml:space="preserve"> </w:t>
+      </w:r>
+      <w:hyperlink r:id="rId13" w:history="1">
+        <w:r>
+          <w:rPr>
+            <w:rStyle w:val="Hyperlink"/>
+            <w:rFonts w:ascii="Arial" w:hAnsi="Arial"/>
+          </w:rPr>
+          <w:t>tschumie@student.ethz.ch</w:t>
+        </w:r>
+      </w:hyperlink>
+      <w:r>
+        <w:rPr>
+          <w:rFonts w:ascii="Arial" w:hAnsi="Arial"/>
+        </w:rPr>
+        <w:t xml:space="preserve"> (2017) </w:t>
+      </w:r>
+      <w:r>
+        <w:rPr>
+          <w:rFonts w:ascii="Arial" w:hAnsi="Arial"/>
+          <w:lang w:val="en-GB"/>
+        </w:rPr>
+        <w:t xml:space="preserve">&amp; </w:t>
+      </w:r>
+      <w:hyperlink r:id="rId14" w:history="1">
         <w:r>
           <w:rPr>
             <w:rStyle w:val="Hyperlink"/>
@@ -190,7 +275,6 @@
       <w:pPr>
         <w:rPr>
           <w:rFonts w:ascii="Arial" w:hAnsi="Arial"/>
-          <w:lang w:val="en-GB"/>
         </w:rPr>
       </w:pPr>
     </w:p>
@@ -227,30 +311,59 @@
           <w:rFonts w:ascii="Arial" w:hAnsi="Arial"/>
           <w:lang w:val="en-GB"/>
         </w:rPr>
-        <w:t>automat for the small scale fires and based on satellite information for the large(r) scale events.</w:t>
-      </w:r>
-    </w:p>
-    <w:p>
-      <w:pPr>
-        <w:rPr>
-          <w:rFonts w:ascii="Arial" w:hAnsi="Arial"/>
-          <w:lang w:val="en-GB"/>
-        </w:rPr>
-      </w:pPr>
-    </w:p>
-    <w:p>
-      <w:pPr>
-        <w:rPr>
-          <w:rFonts w:ascii="Arial" w:hAnsi="Arial"/>
-          <w:lang w:val="en-GB"/>
-        </w:rPr>
-      </w:pPr>
-      <w:r>
-        <w:rPr>
-          <w:rFonts w:ascii="Arial" w:hAnsi="Arial"/>
-          <w:lang w:val="en-GB"/>
-        </w:rPr>
-        <w:t>This module is planned to also provide a global drought model (not implemented yet).</w:t>
+        <w:t xml:space="preserve">automat for the </w:t>
+      </w:r>
+      <w:r>
+        <w:rPr>
+          <w:rFonts w:ascii="Arial" w:hAnsi="Arial"/>
+          <w:lang w:val="en-GB"/>
+        </w:rPr>
+        <w:t>small-scale</w:t>
+      </w:r>
+      <w:r>
+        <w:rPr>
+          <w:rFonts w:ascii="Arial" w:hAnsi="Arial"/>
+          <w:lang w:val="en-GB"/>
+        </w:rPr>
+        <w:t xml:space="preserve"> fires and based on satellite information for the large(r) scale events.</w:t>
+      </w:r>
+    </w:p>
+    <w:p>
+      <w:pPr>
+        <w:rPr>
+          <w:rFonts w:ascii="Arial" w:hAnsi="Arial"/>
+          <w:lang w:val="en-GB"/>
+        </w:rPr>
+      </w:pPr>
+    </w:p>
+    <w:p>
+      <w:pPr>
+        <w:rPr>
+          <w:rFonts w:ascii="Arial" w:hAnsi="Arial"/>
+          <w:lang w:val="en-GB"/>
+        </w:rPr>
+      </w:pPr>
+      <w:r>
+        <w:rPr>
+          <w:rFonts w:ascii="Arial" w:hAnsi="Arial"/>
+          <w:lang w:val="en-GB"/>
+        </w:rPr>
+        <w:t>This module is planned to also provide a global drought model (</w:t>
+      </w:r>
+      <w:r>
+        <w:rPr>
+          <w:rFonts w:ascii="Arial" w:hAnsi="Arial"/>
+          <w:color w:val="FF0000"/>
+          <w:lang w:val="en-GB"/>
+        </w:rPr>
+        <w:t>not implemented yet</w:t>
+      </w:r>
+      <w:r>
+        <w:rPr>
+          <w:rFonts w:ascii="Arial" w:hAnsi="Arial"/>
+          <w:lang w:val="en-GB"/>
+        </w:rPr>
+        <w:t>).</w:t>
       </w:r>
     </w:p>
     <w:p>
@@ -353,6 +466,71 @@
           <w:rFonts w:ascii="Courier New" w:hAnsi="Courier New" w:cs="Courier New"/>
         </w:rPr>
         <w:t>bf_TEST</w:t>
+      </w:r>
+      <w:proofErr w:type="spellEnd"/>
+    </w:p>
+    <w:p>
+      <w:pPr>
+        <w:pStyle w:val="ListParagraph"/>
+        <w:numPr>
+          <w:ilvl w:val="0"/>
+          <w:numId w:val="3"/>
+        </w:numPr>
+        <w:rPr>
+          <w:rFonts w:ascii="Courier New" w:hAnsi="Courier New" w:cs="Courier New"/>
+        </w:rPr>
+      </w:pPr>
+      <w:r>
+        <w:rPr>
+          <w:rFonts w:ascii="Arial" w:hAnsi="Arial"/>
+        </w:rPr>
+        <w:t>Combined</w:t>
+      </w:r>
+      <w:r>
+        <w:rPr>
+          <w:rFonts w:ascii="Arial" w:hAnsi="Arial"/>
+        </w:rPr>
+        <w:t xml:space="preserve"> </w:t>
+      </w:r>
+      <w:r>
+        <w:rPr>
+          <w:rFonts w:ascii="Arial" w:hAnsi="Arial"/>
+        </w:rPr>
+        <w:t>approach</w:t>
+      </w:r>
+      <w:r>
+        <w:rPr>
+          <w:rFonts w:ascii="Arial" w:hAnsi="Arial"/>
+        </w:rPr>
+        <w:t xml:space="preserve"> </w:t>
+      </w:r>
+      <w:r>
+        <w:sym w:font="Wingdings" w:char="F0E0"/>
+      </w:r>
+      <w:r>
+        <w:rPr>
+          <w:rFonts w:ascii="Arial" w:hAnsi="Arial"/>
+        </w:rPr>
+        <w:t xml:space="preserve"> see </w:t>
+      </w:r>
+      <w:proofErr w:type="spellStart"/>
+      <w:r>
+        <w:rPr>
+          <w:rFonts w:ascii="Courier New" w:hAnsi="Courier New" w:cs="Courier New"/>
+        </w:rPr>
+        <w:t>bf_TEST</w:t>
+      </w:r>
+      <w:r>
+        <w:rPr>
+          <w:rFonts w:ascii="Courier New" w:hAnsi="Courier New" w:cs="Courier New"/>
+        </w:rPr>
+        <w:t>_</w:t>
+      </w:r>
+      <w:r>
+        <w:rPr>
+          <w:rFonts w:ascii="Courier New" w:hAnsi="Courier New" w:cs="Courier New"/>
+        </w:rPr>
+        <w:t>jumpy</w:t>
       </w:r>
       <w:proofErr w:type="spellEnd"/>
     </w:p>
@@ -528,7 +706,7 @@
                     </pic:cNvPicPr>
                   </pic:nvPicPr>
                   <pic:blipFill>
-                    <a:blip r:embed="rId12">
+                    <a:blip r:embed="rId15">
                       <a:extLst>
                         <a:ext uri="{28A0092B-C50C-407E-A947-70E740481C1C}">
                           <a14:useLocalDpi xmlns:a14="http://schemas.microsoft.com/office/drawing/2010/main" val="0"/>
@@ -571,9 +749,38 @@
           <w:rFonts w:ascii="Arial" w:hAnsi="Arial"/>
           <w:lang w:val="en-GB"/>
         </w:rPr>
-        <w:t xml:space="preserve">Figure: the region for which TEST data is available. Obtained from </w:t>
-      </w:r>
-      <w:hyperlink r:id="rId13" w:history="1">
+        <w:t>Figure: the region for which TEST data</w:t>
+      </w:r>
+      <w:r>
+        <w:rPr>
+          <w:rFonts w:ascii="Arial" w:hAnsi="Arial"/>
+          <w:lang w:val="en-GB"/>
+        </w:rPr>
+        <w:t xml:space="preserve"> in Australia</w:t>
+      </w:r>
+      <w:r>
+        <w:rPr>
+          <w:rFonts w:ascii="Arial" w:hAnsi="Arial"/>
+          <w:lang w:val="en-GB"/>
+        </w:rPr>
+        <w:t xml:space="preserve"> is available</w:t>
+      </w:r>
+      <w:r>
+        <w:rPr>
+          <w:rStyle w:val="FootnoteReference"/>
+          <w:rFonts w:ascii="Arial" w:hAnsi="Arial"/>
+          <w:lang w:val="en-GB"/>
+        </w:rPr>
+        <w:footnoteReference w:id="1"/>
+      </w:r>
+      <w:r>
+        <w:rPr>
+          <w:rFonts w:ascii="Arial" w:hAnsi="Arial"/>
+          <w:lang w:val="en-GB"/>
+        </w:rPr>
+        <w:t xml:space="preserve">. Obtained from </w:t>
+      </w:r>
+      <w:hyperlink r:id="rId16" w:history="1">
         <w:r>
           <w:rPr>
             <w:rStyle w:val="Hyperlink"/>
@@ -632,7 +839,7 @@
                     </pic:cNvPicPr>
                   </pic:nvPicPr>
                   <pic:blipFill>
-                    <a:blip r:embed="rId14">
+                    <a:blip r:embed="rId17">
                       <a:extLst>
                         <a:ext uri="{28A0092B-C50C-407E-A947-70E740481C1C}">
                           <a14:useLocalDpi xmlns:a14="http://schemas.microsoft.com/office/drawing/2010/main" val="0"/>
@@ -798,7 +1005,7 @@
                     </pic:cNvPicPr>
                   </pic:nvPicPr>
                   <pic:blipFill>
-                    <a:blip r:embed="rId15">
+                    <a:blip r:embed="rId18">
                       <a:extLst>
                         <a:ext uri="{28A0092B-C50C-407E-A947-70E740481C1C}">
                           <a14:useLocalDpi xmlns:a14="http://schemas.microsoft.com/office/drawing/2010/main" val="0"/>
@@ -958,7 +1165,7 @@
                     </pic:cNvPicPr>
                   </pic:nvPicPr>
                   <pic:blipFill>
-                    <a:blip r:embed="rId16">
+                    <a:blip r:embed="rId19">
                       <a:extLst>
                         <a:ext uri="{28A0092B-C50C-407E-A947-70E740481C1C}">
                           <a14:useLocalDpi xmlns:a14="http://schemas.microsoft.com/office/drawing/2010/main" val="0"/>
@@ -1024,74 +1231,157 @@
         </w:rPr>
         <w:t xml:space="preserve">Left and </w:t>
       </w:r>
+      <w:r>
+        <w:rPr>
+          <w:rFonts w:ascii="Arial" w:hAnsi="Arial"/>
+          <w:lang w:val="en-GB"/>
+        </w:rPr>
+        <w:t>centre</w:t>
+      </w:r>
+      <w:r>
+        <w:rPr>
+          <w:rFonts w:ascii="Arial" w:hAnsi="Arial"/>
+          <w:lang w:val="en-GB"/>
+        </w:rPr>
+        <w:t xml:space="preserve"> panels the waterfall charts for moderate and high climate change, right panel the adaptation cost curves for both moderate and high change (semi-transparent). </w:t>
+      </w:r>
+      <w:r>
+        <w:rPr>
+          <w:rFonts w:ascii="Arial" w:hAnsi="Arial"/>
+        </w:rPr>
+        <w:t xml:space="preserve">Generated by </w:t>
+      </w:r>
       <w:proofErr w:type="spellStart"/>
       <w:r>
         <w:rPr>
-          <w:rFonts w:ascii="Arial" w:hAnsi="Arial"/>
-          <w:lang w:val="en-GB"/>
-        </w:rPr>
-        <w:t>center</w:t>
+          <w:rFonts w:ascii="Courier New" w:hAnsi="Courier New" w:cs="Courier New"/>
+          <w:sz w:val="22"/>
+        </w:rPr>
+        <w:t>bf_</w:t>
+      </w:r>
+      <w:r>
+        <w:rPr>
+          <w:rFonts w:ascii="Courier New" w:hAnsi="Courier New" w:cs="Courier New"/>
+          <w:sz w:val="22"/>
+        </w:rPr>
+        <w:t>TEST</w:t>
       </w:r>
       <w:proofErr w:type="spellEnd"/>
       <w:r>
         <w:rPr>
-          <w:rFonts w:ascii="Arial" w:hAnsi="Arial"/>
-          <w:lang w:val="en-GB"/>
-        </w:rPr>
-        <w:t xml:space="preserve"> pane</w:t>
+          <w:rFonts w:ascii="Arial" w:hAnsi="Arial" w:cs="Arial"/>
+          <w:sz w:val="22"/>
+        </w:rPr>
+        <w:t>.</w:t>
+      </w:r>
+    </w:p>
+    <w:p>
+      <w:pPr>
+        <w:rPr>
+          <w:rFonts w:ascii="Arial" w:hAnsi="Arial"/>
+        </w:rPr>
+      </w:pPr>
+    </w:p>
+    <w:p>
+      <w:pPr>
+        <w:rPr>
+          <w:rFonts w:ascii="Arial" w:hAnsi="Arial"/>
+        </w:rPr>
+      </w:pPr>
+      <w:r>
+        <w:rPr>
+          <w:rFonts w:ascii="Arial" w:hAnsi="Arial"/>
+          <w:noProof/>
+        </w:rPr>
+        <w:drawing>
+          <wp:inline distT="0" distB="0" distL="0" distR="0" wp14:anchorId="1BA61A28" wp14:editId="7D43AA1B">
+            <wp:extent cx="5262880" cy="1896745"/>
+            <wp:effectExtent l="0" t="0" r="0" b="8255"/>
+            <wp:docPr id="8" name="Picture 8" descr="../../../../../Desktop/Screen%20Shot%202017-06-24%20at%2000."/>
+            <wp:cNvGraphicFramePr>
+              <a:graphicFrameLocks xmlns:a="http://schemas.openxmlformats.org/drawingml/2006/main" noChangeAspect="1"/>
+            </wp:cNvGraphicFramePr>
+            <a:graphic xmlns:a="http://schemas.openxmlformats.org/drawingml/2006/main">
+              <a:graphicData uri="http://schemas.openxmlformats.org/drawingml/2006/picture">
+                <pic:pic xmlns:pic="http://schemas.openxmlformats.org/drawingml/2006/picture">
+                  <pic:nvPicPr>
+                    <pic:cNvPr id="0" name="Picture 3" descr="../../../../../Desktop/Screen%20Shot%202017-06-24%20at%2000."/>
+                    <pic:cNvPicPr>
+                      <a:picLocks noChangeAspect="1" noChangeArrowheads="1"/>
+                    </pic:cNvPicPr>
+                  </pic:nvPicPr>
+                  <pic:blipFill>
+                    <a:blip r:embed="rId20">
+                      <a:extLst>
+                        <a:ext uri="{28A0092B-C50C-407E-A947-70E740481C1C}">
+                          <a14:useLocalDpi xmlns:a14="http://schemas.microsoft.com/office/drawing/2010/main" val="0"/>
+                        </a:ext>
+                      </a:extLst>
+                    </a:blip>
+                    <a:srcRect/>
+                    <a:stretch>
+                      <a:fillRect/>
+                    </a:stretch>
+                  </pic:blipFill>
+                  <pic:spPr bwMode="auto">
+                    <a:xfrm>
+                      <a:off x="0" y="0"/>
+                      <a:ext cx="5262880" cy="1896745"/>
+                    </a:xfrm>
+                    <a:prstGeom prst="rect">
+                      <a:avLst/>
+                    </a:prstGeom>
+                    <a:noFill/>
+                    <a:ln>
+                      <a:noFill/>
+                    </a:ln>
+                  </pic:spPr>
+                </pic:pic>
+              </a:graphicData>
+            </a:graphic>
+          </wp:inline>
+        </w:drawing>
+      </w:r>
+    </w:p>
+    <w:p>
+      <w:pPr>
+        <w:rPr>
+          <w:rFonts w:ascii="Arial" w:hAnsi="Arial"/>
+        </w:rPr>
+      </w:pPr>
+      <w:r>
+        <w:rPr>
+          <w:rFonts w:ascii="Arial" w:hAnsi="Arial"/>
+        </w:rPr>
+        <w:t xml:space="preserve">Figure: The result of </w:t>
+      </w:r>
+      <w:proofErr w:type="spellStart"/>
+      <w:r>
+        <w:rPr>
+          <w:rFonts w:ascii="Courier New" w:hAnsi="Courier New" w:cs="Courier New"/>
+        </w:rPr>
+        <w:t>bf_TEST</w:t>
+      </w:r>
+      <w:r>
+        <w:rPr>
+          <w:rFonts w:ascii="Courier New" w:hAnsi="Courier New" w:cs="Courier New"/>
+        </w:rPr>
+        <w:t>_jumpy</w:t>
+      </w:r>
+      <w:proofErr w:type="spellEnd"/>
+      <w:r>
+        <w:rPr>
+          <w:rFonts w:ascii="Arial" w:hAnsi="Arial"/>
+        </w:rPr>
+        <w:t xml:space="preserve"> (South Africa, but only a few fires, hence numbers just dummy).</w:t>
       </w:r>
       <w:bookmarkStart w:id="0" w:name="_GoBack"/>
       <w:bookmarkEnd w:id="0"/>
-      <w:r>
-        <w:rPr>
-          <w:rFonts w:ascii="Arial" w:hAnsi="Arial"/>
-          <w:lang w:val="en-GB"/>
-        </w:rPr>
-        <w:t xml:space="preserve">ls the waterfall charts for moderate and high climate change, right panel the adaptation cost curves for both moderate and high change (semi-transparent). </w:t>
-      </w:r>
-      <w:r>
-        <w:rPr>
-          <w:rFonts w:ascii="Arial" w:hAnsi="Arial"/>
-        </w:rPr>
-        <w:t xml:space="preserve">Generated by </w:t>
-      </w:r>
-      <w:proofErr w:type="spellStart"/>
-      <w:r>
-        <w:rPr>
-          <w:rFonts w:ascii="Courier New" w:hAnsi="Courier New" w:cs="Courier New"/>
-          <w:sz w:val="22"/>
-        </w:rPr>
-        <w:t>bf_</w:t>
-      </w:r>
-      <w:r>
-        <w:rPr>
-          <w:rFonts w:ascii="Courier New" w:hAnsi="Courier New" w:cs="Courier New"/>
-          <w:sz w:val="22"/>
-        </w:rPr>
-        <w:t>TEST</w:t>
-      </w:r>
-      <w:proofErr w:type="spellEnd"/>
-      <w:r>
-        <w:rPr>
-          <w:rFonts w:ascii="Arial" w:hAnsi="Arial" w:cs="Arial"/>
-          <w:sz w:val="22"/>
-        </w:rPr>
-        <w:t>.</w:t>
-      </w:r>
-    </w:p>
-    <w:p>
-      <w:pPr>
-        <w:rPr>
-          <w:rFonts w:ascii="Arial" w:hAnsi="Arial"/>
-          <w:lang w:val="en-GB"/>
-        </w:rPr>
-      </w:pPr>
-    </w:p>
-    <w:p>
-      <w:pPr>
-        <w:rPr>
-          <w:rFonts w:ascii="Arial" w:hAnsi="Arial"/>
-          <w:lang w:val="en-GB"/>
+    </w:p>
+    <w:p>
+      <w:pPr>
+        <w:rPr>
+          <w:rFonts w:ascii="Arial" w:hAnsi="Arial"/>
         </w:rPr>
       </w:pPr>
     </w:p>
@@ -1107,8 +1397,9 @@
           <w:rFonts w:ascii="Arial" w:hAnsi="Arial"/>
           <w:noProof/>
         </w:rPr>
+        <w:lastRenderedPageBreak/>
         <w:drawing>
-          <wp:inline distT="0" distB="0" distL="0" distR="0" wp14:anchorId="785E5CC2" wp14:editId="5809ADA8">
+          <wp:inline distT="0" distB="0" distL="0" distR="0" wp14:anchorId="538FDDF8" wp14:editId="51435D0B">
             <wp:extent cx="5262880" cy="4290060"/>
             <wp:effectExtent l="0" t="0" r="0" b="2540"/>
             <wp:docPr id="5" name="Picture 5" descr="iacmac-ds3847:Users:bresch:Desktop:AUS_whole.png"/>
@@ -1125,7 +1416,7 @@
                     </pic:cNvPicPr>
                   </pic:nvPicPr>
                   <pic:blipFill>
-                    <a:blip r:embed="rId17">
+                    <a:blip r:embed="rId21">
                       <a:extLst>
                         <a:ext uri="{28A0092B-C50C-407E-A947-70E740481C1C}">
                           <a14:useLocalDpi xmlns:a14="http://schemas.microsoft.com/office/drawing/2010/main" val="0"/>
@@ -1168,23 +1459,9 @@
           <w:rFonts w:ascii="Arial" w:hAnsi="Arial"/>
           <w:lang w:val="en-GB"/>
         </w:rPr>
-        <w:t>Figure</w:t>
-      </w:r>
-      <w:r>
-        <w:rPr>
-          <w:rFonts w:ascii="Arial" w:hAnsi="Arial"/>
-          <w:lang w:val="en-GB"/>
-        </w:rPr>
-        <w:t>: The boundary rectangle for the</w:t>
-      </w:r>
-      <w:r>
-        <w:rPr>
-          <w:rFonts w:ascii="Arial" w:hAnsi="Arial"/>
-          <w:lang w:val="en-GB"/>
-        </w:rPr>
-        <w:t xml:space="preserve"> whole of Australia, resulting in a database of about 400MB of bushfire locations. Obtained from </w:t>
-      </w:r>
-      <w:hyperlink r:id="rId18" w:history="1">
+        <w:t xml:space="preserve">Figure: The boundary rectangle for the whole of Australia, resulting in a database of about 400MB of bushfire locations. Obtained from </w:t>
+      </w:r>
+      <w:hyperlink r:id="rId22" w:history="1">
         <w:r>
           <w:rPr>
             <w:rStyle w:val="Hyperlink"/>
@@ -1199,6 +1476,13 @@
         </w:rPr>
         <w:t xml:space="preserve"> </w:t>
       </w:r>
+    </w:p>
+    <w:p>
+      <w:pPr>
+        <w:rPr>
+          <w:rFonts w:ascii="Arial" w:hAnsi="Arial"/>
+        </w:rPr>
+      </w:pPr>
     </w:p>
     <w:p>
       <w:pPr>
@@ -1250,6 +1534,53 @@
     <w:p>
       <w:r>
         <w:continuationSeparator/>
+      </w:r>
+    </w:p>
+  </w:footnote>
+  <w:footnote w:id="1">
+    <w:p>
+      <w:pPr>
+        <w:pStyle w:val="FootnoteText"/>
+        <w:rPr>
+          <w:rFonts w:ascii="Arial" w:hAnsi="Arial" w:cs="Arial"/>
+          <w:sz w:val="18"/>
+          <w:szCs w:val="18"/>
+        </w:rPr>
+      </w:pPr>
+      <w:r>
+        <w:rPr>
+          <w:rStyle w:val="FootnoteReference"/>
+          <w:rFonts w:ascii="Arial" w:hAnsi="Arial" w:cs="Arial"/>
+          <w:sz w:val="18"/>
+          <w:szCs w:val="18"/>
+        </w:rPr>
+        <w:footnoteRef/>
+      </w:r>
+      <w:r>
+        <w:rPr>
+          <w:rFonts w:ascii="Arial" w:hAnsi="Arial" w:cs="Arial"/>
+          <w:sz w:val="18"/>
+          <w:szCs w:val="18"/>
+        </w:rPr>
+        <w:t xml:space="preserve"> file firms.csv in the module’s data/hazards/</w:t>
+      </w:r>
+      <w:proofErr w:type="spellStart"/>
+      <w:r>
+        <w:rPr>
+          <w:rFonts w:ascii="Arial" w:hAnsi="Arial" w:cs="Arial"/>
+          <w:sz w:val="18"/>
+          <w:szCs w:val="18"/>
+        </w:rPr>
+        <w:t>external_model_output</w:t>
+      </w:r>
+      <w:proofErr w:type="spellEnd"/>
+      <w:r>
+        <w:rPr>
+          <w:rFonts w:ascii="Arial" w:hAnsi="Arial" w:cs="Arial"/>
+          <w:sz w:val="18"/>
+          <w:szCs w:val="18"/>
+        </w:rPr>
+        <w:t xml:space="preserve"> folder.</w:t>
       </w:r>
     </w:p>
   </w:footnote>
@@ -1950,7 +2281,6 @@
   <w:style w:type="character" w:default="1" w:styleId="DefaultParagraphFont">
     <w:name w:val="Default Paragraph Font"/>
     <w:uiPriority w:val="1"/>
-    <w:semiHidden/>
     <w:unhideWhenUsed/>
   </w:style>
   <w:style w:type="table" w:default="1" w:styleId="TableNormal">
@@ -2453,7 +2783,7 @@
 </file>
 
 <file path=customXml/itemProps1.xml><?xml version="1.0" encoding="utf-8"?>
-<ds:datastoreItem xmlns:ds="http://schemas.openxmlformats.org/officeDocument/2006/customXml" ds:itemID="{B533CD88-80B5-D349-974F-8E939B3F0DD0}">
+<ds:datastoreItem xmlns:ds="http://schemas.openxmlformats.org/officeDocument/2006/customXml" ds:itemID="{0E4C62E8-5E22-D649-B0C7-AD32DA173EE6}">
   <ds:schemaRefs>
     <ds:schemaRef ds:uri="http://schemas.openxmlformats.org/officeDocument/2006/bibliography"/>
   </ds:schemaRefs>

</xml_diff>